<commit_message>
Eidt EON FILE EXAT.ECM.EON.API.csproj
</commit_message>
<xml_diff>
--- a/EXAT.ECM.Business/DocumentTemplate/EON/EONRequestFormTemplate.docx
+++ b/EXAT.ECM.Business/DocumentTemplate/EON/EONRequestFormTemplate.docx
@@ -1,6 +1,6 @@
 
 <file path=word/document.xml><?xml version="1.0" encoding="utf-8"?>
-<w:document xmlns:wpc="http://schemas.microsoft.com/office/word/2010/wordprocessingCanvas" xmlns:cx="http://schemas.microsoft.com/office/drawing/2014/chartex" xmlns:cx1="http://schemas.microsoft.com/office/drawing/2015/9/8/chartex" xmlns:cx2="http://schemas.microsoft.com/office/drawing/2015/10/21/chartex" xmlns:cx3="http://schemas.microsoft.com/office/drawing/2016/5/9/chartex" xmlns:cx4="http://schemas.microsoft.com/office/drawing/2016/5/10/chartex" xmlns:cx5="http://schemas.microsoft.com/office/drawing/2016/5/11/chartex" xmlns:cx6="http://schemas.microsoft.com/office/drawing/2016/5/12/chartex" xmlns:cx7="http://schemas.microsoft.com/office/drawing/2016/5/13/chartex" xmlns:cx8="http://schemas.microsoft.com/office/drawing/2016/5/14/chartex" xmlns:mc="http://schemas.openxmlformats.org/markup-compatibility/2006" xmlns:aink="http://schemas.microsoft.com/office/drawing/2016/ink" xmlns:am3d="http://schemas.microsoft.com/office/drawing/2017/model3d" xmlns:o="urn:schemas-microsoft-com:office:office" xmlns:oel="http://schemas.microsoft.com/office/2019/extlst" xmlns:r="http://schemas.openxmlformats.org/officeDocument/2006/relationships" xmlns:m="http://schemas.openxmlformats.org/officeDocument/2006/math" xmlns:v="urn:schemas-microsoft-com:vml" xmlns:wp14="http://schemas.microsoft.com/office/word/2010/wordprocessingDrawing" xmlns:wp="http://schemas.openxmlformats.org/drawingml/2006/wordprocessingDrawing" xmlns:w10="urn:schemas-microsoft-com:office:word" xmlns:w="http://schemas.openxmlformats.org/wordprocessingml/2006/main" xmlns:w14="http://schemas.microsoft.com/office/word/2010/wordml" xmlns:w15="http://schemas.microsoft.com/office/word/2012/wordml" xmlns:w16cex="http://schemas.microsoft.com/office/word/2018/wordml/cex" xmlns:w16cid="http://schemas.microsoft.com/office/word/2016/wordml/cid" xmlns:w16="http://schemas.microsoft.com/office/word/2018/wordml" xmlns:w16du="http://schemas.microsoft.com/office/word/2023/wordml/word16du" xmlns:w16sdtdh="http://schemas.microsoft.com/office/word/2020/wordml/sdtdatahash" xmlns:w16sdtfl="http://schemas.microsoft.com/office/word/2024/wordml/sdtformatlock" xmlns:w16se="http://schemas.microsoft.com/office/word/2015/wordml/symex" xmlns:wpg="http://schemas.microsoft.com/office/word/2010/wordprocessingGroup" xmlns:wpi="http://schemas.microsoft.com/office/word/2010/wordprocessingInk" xmlns:wne="http://schemas.microsoft.com/office/word/2006/wordml" xmlns:wps="http://schemas.microsoft.com/office/word/2010/wordprocessingShape" xmlns:a="http://schemas.openxmlformats.org/drawingml/2006/main" xmlns:pic="http://schemas.openxmlformats.org/drawingml/2006/picture" xmlns:a14="http://schemas.microsoft.com/office/drawing/2010/main" mc:Ignorable="w14 w15 w16se w16cid w16 w16cex w16sdtdh w16sdtfl w16du wp14">
+<w:document xmlns:wpc="http://schemas.microsoft.com/office/word/2010/wordprocessingCanvas" xmlns:cx="http://schemas.microsoft.com/office/drawing/2014/chartex" xmlns:cx1="http://schemas.microsoft.com/office/drawing/2015/9/8/chartex" xmlns:cx2="http://schemas.microsoft.com/office/drawing/2015/10/21/chartex" xmlns:cx3="http://schemas.microsoft.com/office/drawing/2016/5/9/chartex" xmlns:cx4="http://schemas.microsoft.com/office/drawing/2016/5/10/chartex" xmlns:cx5="http://schemas.microsoft.com/office/drawing/2016/5/11/chartex" xmlns:cx6="http://schemas.microsoft.com/office/drawing/2016/5/12/chartex" xmlns:cx7="http://schemas.microsoft.com/office/drawing/2016/5/13/chartex" xmlns:cx8="http://schemas.microsoft.com/office/drawing/2016/5/14/chartex" xmlns:mc="http://schemas.openxmlformats.org/markup-compatibility/2006" xmlns:aink="http://schemas.microsoft.com/office/drawing/2016/ink" xmlns:am3d="http://schemas.microsoft.com/office/drawing/2017/model3d" xmlns:o="urn:schemas-microsoft-com:office:office" xmlns:oel="http://schemas.microsoft.com/office/2019/extlst" xmlns:r="http://schemas.openxmlformats.org/officeDocument/2006/relationships" xmlns:m="http://schemas.openxmlformats.org/officeDocument/2006/math" xmlns:v="urn:schemas-microsoft-com:vml" xmlns:wp14="http://schemas.microsoft.com/office/word/2010/wordprocessingDrawing" xmlns:wp="http://schemas.openxmlformats.org/drawingml/2006/wordprocessingDrawing" xmlns:w10="urn:schemas-microsoft-com:office:word" xmlns:w="http://schemas.openxmlformats.org/wordprocessingml/2006/main" xmlns:w14="http://schemas.microsoft.com/office/word/2010/wordml" xmlns:w15="http://schemas.microsoft.com/office/word/2012/wordml" xmlns:w16cex="http://schemas.microsoft.com/office/word/2018/wordml/cex" xmlns:w16cid="http://schemas.microsoft.com/office/word/2016/wordml/cid" xmlns:w16="http://schemas.microsoft.com/office/word/2018/wordml" xmlns:w16du="http://schemas.microsoft.com/office/word/2023/wordml/word16du" xmlns:w16sdtdh="http://schemas.microsoft.com/office/word/2020/wordml/sdtdatahash" xmlns:w16sdtfl="http://schemas.microsoft.com/office/word/2024/wordml/sdtformatlock" xmlns:w16se="http://schemas.microsoft.com/office/word/2015/wordml/symex" xmlns:wpg="http://schemas.microsoft.com/office/word/2010/wordprocessingGroup" xmlns:wpi="http://schemas.microsoft.com/office/word/2010/wordprocessingInk" xmlns:wne="http://schemas.microsoft.com/office/word/2006/wordml" xmlns:wps="http://schemas.microsoft.com/office/word/2010/wordprocessingShape" mc:Ignorable="w14 w15 w16se w16cid w16 w16cex w16sdtdh w16sdtfl w16du wp14">
   <w:body>
     <w:p>
       <w:pPr>
@@ -14,17 +14,9 @@
           <w:lang w:val="en-US" w:bidi="th-TH"/>
         </w:rPr>
       </w:pPr>
-      <w:commentRangeStart w:id="0"/>
-      <w:commentRangeEnd w:id="0"/>
       <w:r>
         <w:rPr>
-          <w:rStyle w:val="CommentReference"/>
-        </w:rPr>
-        <w:commentReference w:id="0"/>
-      </w:r>
-      <w:r>
-        <w:rPr>
-          <w:rFonts w:hint="cs" w:ascii="TH SarabunPSK" w:hAnsi="TH SarabunPSK" w:cs="TH SarabunPSK"/>
+          <w:rFonts w:ascii="TH SarabunPSK" w:hAnsi="TH SarabunPSK" w:cs="TH SarabunPSK" w:hint="cs"/>
           <w:noProof/>
           <w:sz w:val="58"/>
           <w:szCs w:val="58"/>
@@ -64,7 +56,7 @@
                     </pic:cNvPicPr>
                   </pic:nvPicPr>
                   <pic:blipFill>
-                    <a:blip r:embed="rId15" cstate="print">
+                    <a:blip r:embed="rId11" cstate="print">
                       <a:grayscl/>
                       <a:extLst>
                         <a:ext uri="{28A0092B-C50C-407E-A947-70E740481C1C}">
@@ -104,7 +96,7 @@
       </w:r>
       <w:r>
         <w:rPr>
-          <w:rFonts w:hint="cs" w:ascii="TH SarabunPSK" w:hAnsi="TH SarabunPSK" w:cs="TH SarabunPSK"/>
+          <w:rFonts w:ascii="TH SarabunPSK" w:hAnsi="TH SarabunPSK" w:cs="TH SarabunPSK" w:hint="cs"/>
           <w:b/>
           <w:bCs/>
           <w:sz w:val="58"/>
@@ -115,7 +107,7 @@
       </w:r>
       <w:r>
         <w:rPr>
-          <w:rFonts w:hint="cs" w:ascii="TH SarabunPSK" w:hAnsi="TH SarabunPSK" w:cs="TH SarabunPSK"/>
+          <w:rFonts w:ascii="TH SarabunPSK" w:hAnsi="TH SarabunPSK" w:cs="TH SarabunPSK" w:hint="cs"/>
           <w:b/>
           <w:bCs/>
           <w:sz w:val="58"/>
@@ -127,7 +119,7 @@
       </w:r>
       <w:r>
         <w:rPr>
-          <w:rFonts w:hint="cs" w:ascii="TH SarabunPSK" w:hAnsi="TH SarabunPSK" w:cs="TH SarabunPSK"/>
+          <w:rFonts w:ascii="TH SarabunPSK" w:hAnsi="TH SarabunPSK" w:cs="TH SarabunPSK" w:hint="cs"/>
           <w:b/>
           <w:bCs/>
           <w:sz w:val="58"/>
@@ -151,7 +143,7 @@
       </w:pPr>
       <w:r>
         <w:rPr>
-          <w:rFonts w:hint="cs" w:ascii="TH SarabunPSK" w:hAnsi="TH SarabunPSK" w:cs="TH SarabunPSK"/>
+          <w:rFonts w:ascii="TH SarabunPSK" w:hAnsi="TH SarabunPSK" w:cs="TH SarabunPSK" w:hint="cs"/>
           <w:b/>
           <w:bCs/>
           <w:sz w:val="40"/>
@@ -172,1073 +164,1522 @@
         </w:rPr>
       </w:pPr>
     </w:p>
-    <w:p>
-      <w:pPr>
-        <w:tabs>
-          <w:tab w:val="left" w:pos="4536"/>
-        </w:tabs>
-        <w:jc w:val="left"/>
-        <w:rPr>
-          <w:rFonts w:ascii="TH SarabunPSK" w:hAnsi="TH SarabunPSK" w:cs="TH SarabunPSK"/>
-          <w:sz w:val="36"/>
-          <w:szCs w:val="36"/>
-          <w:lang w:val="en-US" w:bidi="th-TH"/>
-        </w:rPr>
-      </w:pPr>
-      <w:r>
-        <w:rPr>
-          <w:rFonts w:hint="cs" w:ascii="TH SarabunPSK" w:hAnsi="TH SarabunPSK" w:cs="TH SarabunPSK"/>
-          <w:b/>
-          <w:bCs/>
-          <w:sz w:val="36"/>
-          <w:szCs w:val="36"/>
-          <w:cs/>
-          <w:lang w:val="en-US" w:bidi="th-TH"/>
-        </w:rPr>
-        <w:t>ที่</w:t>
-      </w:r>
-      <w:r>
-        <w:rPr>
-          <w:rFonts w:hint="cs" w:ascii="TH SarabunPSK" w:hAnsi="TH SarabunPSK" w:cs="TH SarabunPSK"/>
-          <w:sz w:val="36"/>
-          <w:szCs w:val="36"/>
-          <w:lang w:val="en-US" w:bidi="th-TH"/>
-        </w:rPr>
-        <w:t xml:space="preserve">  [DOC_NO]</w:t>
-      </w:r>
-      <w:r>
-        <w:rPr>
-          <w:rFonts w:hint="cs" w:ascii="TH SarabunPSK" w:hAnsi="TH SarabunPSK" w:cs="TH SarabunPSK"/>
-          <w:b/>
-          <w:bCs/>
-          <w:sz w:val="36"/>
-          <w:szCs w:val="36"/>
-          <w:cs/>
-          <w:lang w:val="en-US" w:bidi="th-TH"/>
-        </w:rPr>
-        <w:tab/>
-      </w:r>
-      <w:r>
-        <w:rPr>
-          <w:rFonts w:hint="cs" w:ascii="TH SarabunPSK" w:hAnsi="TH SarabunPSK" w:cs="TH SarabunPSK"/>
-          <w:b/>
-          <w:bCs/>
-          <w:sz w:val="36"/>
-          <w:szCs w:val="36"/>
-          <w:cs/>
-          <w:lang w:val="en-US" w:bidi="th-TH"/>
-        </w:rPr>
-        <w:tab/>
-      </w:r>
-      <w:r>
-        <w:rPr>
-          <w:rFonts w:hint="cs" w:ascii="TH SarabunPSK" w:hAnsi="TH SarabunPSK" w:cs="TH SarabunPSK"/>
-          <w:b/>
-          <w:bCs/>
-          <w:sz w:val="36"/>
-          <w:szCs w:val="36"/>
-          <w:cs/>
-          <w:lang w:val="en-US" w:bidi="th-TH"/>
-        </w:rPr>
-        <w:tab/>
-      </w:r>
-      <w:r>
-        <w:rPr>
-          <w:rFonts w:hint="cs" w:ascii="TH SarabunPSK" w:hAnsi="TH SarabunPSK" w:cs="TH SarabunPSK"/>
-          <w:b/>
-          <w:bCs/>
-          <w:sz w:val="36"/>
-          <w:szCs w:val="36"/>
-          <w:cs/>
-          <w:lang w:val="en-US" w:bidi="th-TH"/>
-        </w:rPr>
-        <w:tab/>
-      </w:r>
-      <w:r>
-        <w:rPr>
-          <w:rFonts w:hint="cs" w:ascii="TH SarabunPSK" w:hAnsi="TH SarabunPSK" w:cs="TH SarabunPSK"/>
-          <w:b/>
-          <w:bCs/>
-          <w:sz w:val="36"/>
-          <w:szCs w:val="36"/>
-          <w:cs/>
-          <w:lang w:val="en-US" w:bidi="th-TH"/>
-        </w:rPr>
-        <w:t>วันที่</w:t>
-      </w:r>
-      <w:r>
-        <w:rPr>
-          <w:rFonts w:hint="cs" w:ascii="TH SarabunPSK" w:hAnsi="TH SarabunPSK" w:cs="TH SarabunPSK"/>
-          <w:sz w:val="36"/>
-          <w:szCs w:val="36"/>
-          <w:lang w:val="en-US" w:bidi="th-TH"/>
-        </w:rPr>
-        <w:t xml:space="preserve">   [DOC_DATE]</w:t>
-      </w:r>
-    </w:p>
-    <w:p>
-      <w:pPr>
-        <w:tabs>
-          <w:tab w:val="left" w:pos="9638"/>
-        </w:tabs>
-        <w:jc w:val="left"/>
-        <w:rPr>
-          <w:rFonts w:ascii="TH SarabunPSK" w:hAnsi="TH SarabunPSK" w:cs="TH SarabunPSK"/>
-          <w:b/>
-          <w:bCs/>
-          <w:sz w:val="36"/>
-          <w:szCs w:val="36"/>
-          <w:lang w:val="en-US" w:bidi="th-TH"/>
-        </w:rPr>
-      </w:pPr>
-      <w:r>
-        <w:rPr>
-          <w:rFonts w:hint="cs" w:ascii="TH SarabunPSK" w:hAnsi="TH SarabunPSK" w:cs="TH SarabunPSK"/>
-          <w:b/>
-          <w:bCs/>
-          <w:sz w:val="36"/>
-          <w:szCs w:val="36"/>
-          <w:cs/>
-          <w:lang w:val="en-US" w:bidi="th-TH"/>
-        </w:rPr>
-        <w:t xml:space="preserve">เรื่อง </w:t>
-      </w:r>
-      <w:r>
-        <w:rPr>
-          <w:rFonts w:hint="cs" w:ascii="TH SarabunPSK" w:hAnsi="TH SarabunPSK" w:cs="TH SarabunPSK"/>
-          <w:sz w:val="36"/>
-          <w:szCs w:val="36"/>
-          <w:lang w:val="en-US" w:bidi="th-TH"/>
-        </w:rPr>
-        <w:t>[</w:t>
-      </w:r>
-      <w:r>
-        <w:rPr>
-          <w:rFonts w:ascii="TH SarabunPSK" w:hAnsi="TH SarabunPSK" w:cs="TH SarabunPSK"/>
-          <w:sz w:val="36"/>
-          <w:szCs w:val="36"/>
-          <w:lang w:val="en-US" w:bidi="th-TH"/>
-        </w:rPr>
-        <w:t>SUBJECT</w:t>
-      </w:r>
-      <w:r>
-        <w:rPr>
-          <w:rFonts w:hint="cs" w:ascii="TH SarabunPSK" w:hAnsi="TH SarabunPSK" w:cs="TH SarabunPSK"/>
-          <w:sz w:val="36"/>
-          <w:szCs w:val="36"/>
-          <w:lang w:val="en-US" w:bidi="th-TH"/>
-        </w:rPr>
-        <w:t>]</w:t>
-      </w:r>
-      <w:r>
-        <w:rPr>
-          <w:rFonts w:ascii="TH SarabunPSK" w:hAnsi="TH SarabunPSK" w:cs="TH SarabunPSK"/>
-          <w:sz w:val="36"/>
-          <w:szCs w:val="36"/>
-          <w:lang w:val="en-US" w:bidi="th-TH"/>
-        </w:rPr>
-        <w:tab/>
-      </w:r>
-    </w:p>
-    <w:p>
-      <w:pPr>
-        <w:tabs>
-          <w:tab w:val="left" w:pos="9356"/>
-        </w:tabs>
-        <w:spacing w:line="360" w:lineRule="auto"/>
-        <w:ind w:right="-1"/>
-        <w:jc w:val="left"/>
-        <w:rPr>
-          <w:rFonts w:ascii="TH SarabunPSK" w:hAnsi="TH SarabunPSK" w:cs="TH SarabunPSK"/>
-          <w:sz w:val="28"/>
-          <w:szCs w:val="28"/>
-          <w:lang w:val="en-US" w:bidi="th-TH"/>
-        </w:rPr>
-      </w:pPr>
-      <w:r>
-        <w:rPr>
-          <w:rFonts w:hint="cs" w:ascii="TH SarabunPSK" w:hAnsi="TH SarabunPSK" w:cs="TH SarabunPSK"/>
-          <w:sz w:val="28"/>
-          <w:szCs w:val="28"/>
-          <w:cs/>
-          <w:lang w:val="en-US" w:bidi="th-TH"/>
-        </w:rPr>
-        <w:t xml:space="preserve">เรียน </w:t>
-      </w:r>
-      <w:r>
-        <w:rPr>
-          <w:rFonts w:hint="cs" w:ascii="TH SarabunPSK" w:hAnsi="TH SarabunPSK" w:cs="TH SarabunPSK"/>
-          <w:sz w:val="28"/>
-          <w:szCs w:val="28"/>
-          <w:lang w:val="en-US" w:bidi="th-TH"/>
-        </w:rPr>
-        <w:t>[</w:t>
-      </w:r>
-      <w:r>
-        <w:rPr>
-          <w:rFonts w:ascii="TH SarabunPSK" w:hAnsi="TH SarabunPSK" w:cs="TH SarabunPSK"/>
-          <w:sz w:val="28"/>
-          <w:szCs w:val="28"/>
-          <w:lang w:val="en-US" w:bidi="th-TH"/>
-        </w:rPr>
-        <w:t>DEAR</w:t>
-      </w:r>
-      <w:r>
-        <w:rPr>
-          <w:rFonts w:hint="cs" w:ascii="TH SarabunPSK" w:hAnsi="TH SarabunPSK" w:cs="TH SarabunPSK"/>
-          <w:sz w:val="28"/>
-          <w:szCs w:val="28"/>
-          <w:lang w:val="en-US" w:bidi="th-TH"/>
-        </w:rPr>
-        <w:t>]</w:t>
-      </w:r>
-      <w:r>
-        <w:rPr>
-          <w:rFonts w:ascii="TH SarabunPSK" w:hAnsi="TH SarabunPSK" w:cs="TH SarabunPSK"/>
-          <w:sz w:val="28"/>
-          <w:szCs w:val="28"/>
-          <w:lang w:val="en-US" w:bidi="th-TH"/>
-        </w:rPr>
-        <w:tab/>
-      </w:r>
-    </w:p>
-    <w:p>
-      <w:pPr>
-        <w:spacing w:line="360" w:lineRule="auto"/>
-        <w:ind w:firstLine="709"/>
-        <w:jc w:val="left"/>
-        <w:rPr>
-          <w:rFonts w:ascii="TH SarabunPSK" w:hAnsi="TH SarabunPSK" w:cs="TH SarabunPSK"/>
-          <w:b/>
-          <w:bCs/>
-          <w:sz w:val="28"/>
-          <w:szCs w:val="28"/>
-          <w:lang w:val="en-US" w:bidi="th-TH"/>
-        </w:rPr>
-      </w:pPr>
-      <w:r>
-        <w:rPr>
-          <w:rFonts w:hint="cs" w:ascii="TH SarabunPSK" w:hAnsi="TH SarabunPSK" w:cs="TH SarabunPSK"/>
-          <w:b/>
-          <w:bCs/>
-          <w:sz w:val="28"/>
-          <w:szCs w:val="28"/>
-          <w:cs/>
-          <w:lang w:val="en-US" w:bidi="th-TH"/>
-        </w:rPr>
-        <w:t>๑</w:t>
-      </w:r>
-      <w:r>
-        <w:rPr>
-          <w:rFonts w:hint="cs" w:ascii="TH SarabunPSK" w:hAnsi="TH SarabunPSK" w:cs="TH SarabunPSK"/>
-          <w:b/>
-          <w:bCs/>
-          <w:sz w:val="28"/>
-          <w:szCs w:val="28"/>
-          <w:lang w:val="en-US" w:bidi="th-TH"/>
-        </w:rPr>
-        <w:t>.</w:t>
-      </w:r>
-      <w:r>
-        <w:rPr>
-          <w:rFonts w:hint="cs" w:ascii="TH SarabunPSK" w:hAnsi="TH SarabunPSK" w:cs="TH SarabunPSK"/>
-          <w:b/>
-          <w:bCs/>
-          <w:sz w:val="28"/>
-          <w:szCs w:val="28"/>
-          <w:u w:val="single"/>
-          <w:cs/>
-          <w:lang w:val="en-US" w:bidi="th-TH"/>
-        </w:rPr>
-        <w:t>ข้อเท็จจริง</w:t>
-      </w:r>
-    </w:p>
-    <w:p>
-      <w:pPr>
-        <w:tabs>
-          <w:tab w:val="left" w:pos="1418"/>
-          <w:tab w:val="left" w:pos="5954"/>
-          <w:tab w:val="left" w:pos="9639"/>
-        </w:tabs>
-        <w:spacing w:line="360" w:lineRule="auto"/>
-        <w:ind w:right="-1" w:firstLine="709"/>
-        <w:jc w:val="left"/>
-        <w:rPr>
-          <w:rFonts w:ascii="TH SarabunPSK" w:hAnsi="TH SarabunPSK" w:cs="TH SarabunPSK"/>
-          <w:sz w:val="28"/>
-          <w:szCs w:val="28"/>
-          <w:u w:val="dotted"/>
-          <w:lang w:val="en-US" w:bidi="th-TH"/>
-        </w:rPr>
-      </w:pPr>
-      <w:r>
-        <w:rPr>
-          <w:rFonts w:hint="cs" w:ascii="TH SarabunPSK" w:hAnsi="TH SarabunPSK" w:cs="TH SarabunPSK"/>
-          <w:sz w:val="28"/>
-          <w:szCs w:val="28"/>
-          <w:cs/>
-          <w:lang w:val="en-US" w:bidi="th-TH"/>
-        </w:rPr>
-        <w:t>ด้วยแผนก</w:t>
-      </w:r>
-      <w:r>
-        <w:rPr>
-          <w:rFonts w:hint="cs" w:ascii="TH SarabunPSK" w:hAnsi="TH SarabunPSK" w:cs="TH SarabunPSK"/>
-          <w:sz w:val="28"/>
-          <w:szCs w:val="28"/>
-          <w:cs/>
-          <w:lang w:val="en-US" w:bidi="th-TH"/>
-        </w:rPr>
-        <w:t xml:space="preserve"> </w:t>
-      </w:r>
-      <w:r>
-        <w:rPr>
-          <w:rFonts w:ascii="TH SarabunPSK" w:hAnsi="TH SarabunPSK" w:cs="TH SarabunPSK"/>
-          <w:sz w:val="28"/>
-          <w:szCs w:val="28"/>
-          <w:u w:val="dotted"/>
-          <w:lang w:val="en-US" w:bidi="th-TH"/>
-        </w:rPr>
-        <w:t>[</w:t>
-      </w:r>
-      <w:r>
-        <w:rPr>
-          <w:rFonts w:ascii="TH SarabunPSK" w:hAnsi="TH SarabunPSK" w:cs="TH SarabunPSK"/>
-          <w:sz w:val="28"/>
-          <w:szCs w:val="28"/>
-          <w:u w:val="dotted"/>
-          <w:lang w:bidi="th-TH"/>
-        </w:rPr>
-        <w:t>DEPARTMENT_NAME</w:t>
-      </w:r>
-      <w:r>
-        <w:rPr>
-          <w:rFonts w:ascii="TH SarabunPSK" w:hAnsi="TH SarabunPSK" w:cs="TH SarabunPSK"/>
-          <w:sz w:val="28"/>
-          <w:szCs w:val="28"/>
-          <w:u w:val="dotted"/>
-          <w:lang w:val="en-US" w:bidi="th-TH"/>
-        </w:rPr>
-        <w:t>]</w:t>
-      </w:r>
-      <w:r>
-        <w:rPr>
-          <w:rFonts w:ascii="TH SarabunPSK" w:hAnsi="TH SarabunPSK" w:cs="TH SarabunPSK"/>
-          <w:sz w:val="28"/>
-          <w:szCs w:val="28"/>
-          <w:u w:val="dotted"/>
-          <w:cs/>
-          <w:lang w:val="en-US" w:bidi="th-TH"/>
-        </w:rPr>
-        <w:tab/>
-      </w:r>
-      <w:r>
-        <w:rPr>
-          <w:rFonts w:hint="cs" w:ascii="TH SarabunPSK" w:hAnsi="TH SarabunPSK" w:cs="TH SarabunPSK"/>
-          <w:sz w:val="28"/>
-          <w:szCs w:val="28"/>
-          <w:cs/>
-          <w:lang w:val="en-US" w:bidi="th-TH"/>
-        </w:rPr>
-        <w:t xml:space="preserve">กอง </w:t>
-      </w:r>
-      <w:r>
-        <w:rPr>
-          <w:rFonts w:ascii="TH SarabunPSK" w:hAnsi="TH SarabunPSK" w:cs="TH SarabunPSK"/>
-          <w:sz w:val="28"/>
-          <w:szCs w:val="28"/>
-          <w:u w:val="dotted"/>
-          <w:lang w:val="en-US" w:bidi="th-TH"/>
-        </w:rPr>
-        <w:t>[</w:t>
-      </w:r>
-      <w:r>
-        <w:rPr>
-          <w:rFonts w:ascii="TH SarabunPSK" w:hAnsi="TH SarabunPSK" w:cs="TH SarabunPSK"/>
-          <w:sz w:val="28"/>
-          <w:szCs w:val="28"/>
-          <w:u w:val="dotted"/>
-          <w:lang w:bidi="th-TH"/>
-        </w:rPr>
-        <w:t>SECTION_NAME</w:t>
-      </w:r>
-      <w:r>
-        <w:rPr>
-          <w:rFonts w:ascii="TH SarabunPSK" w:hAnsi="TH SarabunPSK" w:cs="TH SarabunPSK"/>
-          <w:sz w:val="28"/>
-          <w:szCs w:val="28"/>
-          <w:u w:val="dotted"/>
-          <w:lang w:val="en-US" w:bidi="th-TH"/>
-        </w:rPr>
-        <w:t>]</w:t>
-      </w:r>
-      <w:r>
-        <w:rPr>
-          <w:rFonts w:ascii="TH SarabunPSK" w:hAnsi="TH SarabunPSK" w:cs="TH SarabunPSK"/>
-          <w:sz w:val="28"/>
-          <w:szCs w:val="28"/>
-          <w:u w:val="dotted"/>
-          <w:lang w:val="en-US" w:bidi="th-TH"/>
-        </w:rPr>
-        <w:tab/>
-      </w:r>
-    </w:p>
-    <w:p>
-      <w:pPr>
-        <w:tabs>
-          <w:tab w:val="left" w:pos="7230"/>
-          <w:tab w:val="left" w:pos="9638"/>
-        </w:tabs>
-        <w:spacing w:line="360" w:lineRule="auto"/>
-        <w:jc w:val="left"/>
-        <w:rPr>
-          <w:rFonts w:ascii="TH SarabunPSK" w:hAnsi="TH SarabunPSK" w:cs="TH SarabunPSK"/>
-          <w:sz w:val="28"/>
-          <w:szCs w:val="28"/>
-          <w:u w:val="dotted"/>
-          <w:lang w:val="en-US" w:bidi="th-TH"/>
-        </w:rPr>
-      </w:pPr>
-      <w:r>
-        <w:rPr>
-          <w:rFonts w:hint="cs" w:ascii="TH SarabunPSK" w:hAnsi="TH SarabunPSK" w:cs="TH SarabunPSK"/>
-          <w:sz w:val="28"/>
-          <w:szCs w:val="28"/>
-          <w:cs/>
-          <w:lang w:val="en-US" w:bidi="th-TH"/>
-        </w:rPr>
-        <w:t>จะทำการ</w:t>
-      </w:r>
-      <w:r>
-        <w:rPr>
-          <w:rFonts w:hint="cs" w:ascii="TH SarabunPSK" w:hAnsi="TH SarabunPSK" w:cs="TH SarabunPSK"/>
-          <w:sz w:val="28"/>
-          <w:szCs w:val="28"/>
-          <w:cs/>
-          <w:lang w:val="en-US" w:bidi="th-TH"/>
-        </w:rPr>
-        <w:t xml:space="preserve"> </w:t>
-      </w:r>
-      <w:r>
-        <w:rPr>
-          <w:rFonts w:ascii="TH SarabunPSK" w:hAnsi="TH SarabunPSK" w:cs="TH SarabunPSK"/>
-          <w:sz w:val="28"/>
-          <w:szCs w:val="28"/>
-          <w:u w:val="dotted"/>
-          <w:lang w:val="en-US" w:bidi="th-TH"/>
-        </w:rPr>
-        <w:t>[</w:t>
-      </w:r>
-      <w:r>
-        <w:rPr>
-          <w:rFonts w:ascii="TH SarabunPSK" w:hAnsi="TH SarabunPSK" w:cs="TH SarabunPSK"/>
-          <w:sz w:val="28"/>
-          <w:szCs w:val="28"/>
-          <w:u w:val="dotted"/>
-          <w:lang w:val="en-US" w:bidi="th-TH"/>
-        </w:rPr>
-        <w:t>WORK_DETAIL</w:t>
-      </w:r>
-      <w:r>
-        <w:rPr>
-          <w:rFonts w:ascii="TH SarabunPSK" w:hAnsi="TH SarabunPSK" w:cs="TH SarabunPSK"/>
-          <w:sz w:val="28"/>
-          <w:szCs w:val="28"/>
-          <w:u w:val="dotted"/>
-          <w:lang w:val="en-US" w:bidi="th-TH"/>
-        </w:rPr>
-        <w:t xml:space="preserve">] </w:t>
-      </w:r>
-      <w:r>
-        <w:rPr>
-          <w:rFonts w:ascii="TH SarabunPSK" w:hAnsi="TH SarabunPSK" w:cs="TH SarabunPSK"/>
-          <w:sz w:val="28"/>
-          <w:szCs w:val="28"/>
-          <w:u w:val="dotted"/>
-          <w:lang w:val="en-US" w:bidi="th-TH"/>
-        </w:rPr>
-        <w:tab/>
-      </w:r>
-      <w:r>
-        <w:rPr>
-          <w:rFonts w:hint="cs" w:ascii="TH SarabunPSK" w:hAnsi="TH SarabunPSK" w:cs="TH SarabunPSK"/>
-          <w:sz w:val="28"/>
-          <w:szCs w:val="28"/>
-          <w:cs/>
-          <w:lang w:val="en-US" w:bidi="th-TH"/>
-        </w:rPr>
-        <w:t xml:space="preserve">ในวันที่ </w:t>
-      </w:r>
-      <w:r>
-        <w:rPr>
-          <w:rFonts w:hint="cs" w:ascii="TH SarabunPSK" w:hAnsi="TH SarabunPSK" w:cs="TH SarabunPSK"/>
-          <w:sz w:val="28"/>
-          <w:szCs w:val="28"/>
-          <w:u w:val="dotted"/>
-          <w:lang w:val="en-US" w:bidi="th-TH"/>
-        </w:rPr>
-        <w:t>[</w:t>
-      </w:r>
-      <w:r>
-        <w:rPr>
-          <w:rFonts w:ascii="TH SarabunPSK" w:hAnsi="TH SarabunPSK" w:cs="TH SarabunPSK"/>
-          <w:sz w:val="28"/>
-          <w:szCs w:val="28"/>
-          <w:u w:val="dotted"/>
-          <w:lang w:val="en-US" w:bidi="th-TH"/>
-        </w:rPr>
-        <w:t>WORKSTART_DATE</w:t>
-      </w:r>
-      <w:r>
-        <w:rPr>
-          <w:rFonts w:hint="cs" w:ascii="TH SarabunPSK" w:hAnsi="TH SarabunPSK" w:cs="TH SarabunPSK"/>
-          <w:sz w:val="28"/>
-          <w:szCs w:val="28"/>
-          <w:u w:val="dotted"/>
-          <w:lang w:val="en-US" w:bidi="th-TH"/>
-        </w:rPr>
-        <w:t>]</w:t>
-      </w:r>
-      <w:r>
-        <w:rPr>
-          <w:rFonts w:ascii="TH SarabunPSK" w:hAnsi="TH SarabunPSK" w:cs="TH SarabunPSK"/>
-          <w:sz w:val="28"/>
-          <w:szCs w:val="28"/>
-          <w:u w:val="dotted"/>
-          <w:lang w:val="en-US" w:bidi="th-TH"/>
-        </w:rPr>
-        <w:tab/>
-      </w:r>
-    </w:p>
-    <w:p>
-      <w:pPr>
-        <w:tabs>
-          <w:tab w:val="left" w:pos="1701"/>
-          <w:tab w:val="left" w:pos="6379"/>
-          <w:tab w:val="left" w:pos="9638"/>
-        </w:tabs>
-        <w:spacing w:line="360" w:lineRule="auto"/>
-        <w:jc w:val="left"/>
-        <w:rPr>
-          <w:rFonts w:ascii="TH SarabunPSK" w:hAnsi="TH SarabunPSK" w:cs="TH SarabunPSK"/>
-          <w:sz w:val="28"/>
-          <w:szCs w:val="28"/>
-          <w:cs/>
-          <w:lang w:val="en-US" w:bidi="th-TH"/>
-        </w:rPr>
-      </w:pPr>
-      <w:r>
-        <w:rPr>
-          <w:rFonts w:hint="cs" w:ascii="TH SarabunPSK" w:hAnsi="TH SarabunPSK" w:cs="TH SarabunPSK"/>
-          <w:sz w:val="28"/>
-          <w:szCs w:val="28"/>
-          <w:cs/>
-          <w:lang w:val="en-US" w:bidi="th-TH"/>
-        </w:rPr>
-        <w:t>เวลา</w:t>
-      </w:r>
-      <w:r>
-        <w:rPr>
-          <w:rFonts w:ascii="TH SarabunPSK" w:hAnsi="TH SarabunPSK" w:cs="TH SarabunPSK"/>
-          <w:sz w:val="28"/>
-          <w:szCs w:val="28"/>
-          <w:lang w:val="en-US" w:bidi="th-TH"/>
-        </w:rPr>
-        <w:t xml:space="preserve"> </w:t>
-      </w:r>
-      <w:r>
-        <w:rPr>
-          <w:rFonts w:ascii="TH SarabunPSK" w:hAnsi="TH SarabunPSK" w:cs="TH SarabunPSK"/>
-          <w:sz w:val="28"/>
-          <w:szCs w:val="28"/>
-          <w:u w:val="dotted"/>
-          <w:lang w:val="en-US" w:bidi="th-TH"/>
-        </w:rPr>
-        <w:t>[</w:t>
-      </w:r>
-      <w:r>
-        <w:rPr>
-          <w:rFonts w:ascii="TH SarabunPSK" w:hAnsi="TH SarabunPSK" w:cs="TH SarabunPSK"/>
-          <w:sz w:val="28"/>
-          <w:szCs w:val="28"/>
-          <w:u w:val="dotted"/>
-          <w:lang w:val="en-US" w:bidi="th-TH"/>
-        </w:rPr>
-        <w:t>WORK_TIME</w:t>
-      </w:r>
-      <w:r>
-        <w:rPr>
-          <w:rFonts w:ascii="TH SarabunPSK" w:hAnsi="TH SarabunPSK" w:cs="TH SarabunPSK"/>
-          <w:sz w:val="28"/>
-          <w:szCs w:val="28"/>
-          <w:u w:val="dotted"/>
-          <w:lang w:val="en-US" w:bidi="th-TH"/>
-        </w:rPr>
-        <w:t xml:space="preserve">] </w:t>
-      </w:r>
-      <w:r>
-        <w:rPr>
-          <w:rFonts w:ascii="TH SarabunPSK" w:hAnsi="TH SarabunPSK" w:cs="TH SarabunPSK"/>
-          <w:sz w:val="28"/>
-          <w:szCs w:val="28"/>
-          <w:u w:val="dotted"/>
-          <w:lang w:val="en-US" w:bidi="th-TH"/>
-        </w:rPr>
-        <w:tab/>
-      </w:r>
-      <w:r>
-        <w:rPr>
-          <w:rFonts w:ascii="TH SarabunPSK" w:hAnsi="TH SarabunPSK" w:cs="TH SarabunPSK"/>
-          <w:sz w:val="28"/>
-          <w:szCs w:val="28"/>
-          <w:lang w:val="en-US" w:bidi="th-TH"/>
-        </w:rPr>
-        <w:t xml:space="preserve"> </w:t>
-      </w:r>
-      <w:r>
-        <w:rPr>
-          <w:rFonts w:hint="cs" w:ascii="TH SarabunPSK" w:hAnsi="TH SarabunPSK" w:cs="TH SarabunPSK"/>
-          <w:sz w:val="28"/>
-          <w:szCs w:val="28"/>
-          <w:cs/>
-          <w:lang w:val="en-US" w:bidi="th-TH"/>
-        </w:rPr>
-        <w:t>ปิดเบี่ยงจราจรบริเวณ</w:t>
-      </w:r>
-      <w:r>
-        <w:rPr>
-          <w:rFonts w:hint="cs" w:ascii="TH SarabunPSK" w:hAnsi="TH SarabunPSK" w:cs="TH SarabunPSK"/>
-          <w:sz w:val="28"/>
-          <w:szCs w:val="28"/>
-          <w:cs/>
-          <w:lang w:val="en-US" w:bidi="th-TH"/>
-        </w:rPr>
-        <w:t xml:space="preserve"> </w:t>
-      </w:r>
-      <w:r>
-        <w:rPr>
-          <w:rFonts w:hint="cs" w:ascii="TH SarabunPSK" w:hAnsi="TH SarabunPSK" w:cs="TH SarabunPSK"/>
-          <w:sz w:val="28"/>
-          <w:szCs w:val="28"/>
-          <w:u w:val="dotted"/>
-          <w:lang w:val="en-US" w:bidi="th-TH"/>
-        </w:rPr>
-        <w:t>[</w:t>
-      </w:r>
-      <w:r>
-        <w:rPr>
-          <w:rFonts w:ascii="TH SarabunPSK" w:hAnsi="TH SarabunPSK" w:cs="TH SarabunPSK"/>
-          <w:sz w:val="28"/>
-          <w:szCs w:val="28"/>
-          <w:u w:val="dotted"/>
-          <w:lang w:val="en-US" w:bidi="th-TH"/>
-        </w:rPr>
-        <w:t>TRAFFICCLOSUREAREA</w:t>
-      </w:r>
-      <w:r>
-        <w:rPr>
-          <w:rFonts w:hint="cs" w:ascii="TH SarabunPSK" w:hAnsi="TH SarabunPSK" w:cs="TH SarabunPSK"/>
-          <w:sz w:val="28"/>
-          <w:szCs w:val="28"/>
-          <w:u w:val="dotted"/>
-          <w:lang w:val="en-US" w:bidi="th-TH"/>
-        </w:rPr>
-        <w:t>]</w:t>
-      </w:r>
-      <w:r>
-        <w:rPr>
-          <w:rFonts w:ascii="TH SarabunPSK" w:hAnsi="TH SarabunPSK" w:cs="TH SarabunPSK"/>
-          <w:sz w:val="28"/>
-          <w:szCs w:val="28"/>
-          <w:u w:val="dotted"/>
-          <w:lang w:val="en-US" w:bidi="th-TH"/>
-        </w:rPr>
-        <w:t xml:space="preserve"> </w:t>
-      </w:r>
-      <w:r>
-        <w:rPr>
-          <w:rFonts w:ascii="TH SarabunPSK" w:hAnsi="TH SarabunPSK" w:cs="TH SarabunPSK"/>
-          <w:sz w:val="28"/>
-          <w:szCs w:val="28"/>
-          <w:u w:val="dotted"/>
-          <w:lang w:val="en-US" w:bidi="th-TH"/>
-        </w:rPr>
-        <w:tab/>
-      </w:r>
-      <w:r>
-        <w:rPr>
-          <w:rFonts w:hint="cs" w:ascii="TH SarabunPSK" w:hAnsi="TH SarabunPSK" w:cs="TH SarabunPSK"/>
-          <w:sz w:val="28"/>
-          <w:szCs w:val="28"/>
-          <w:cs/>
-          <w:lang w:val="en-US" w:bidi="th-TH"/>
-        </w:rPr>
-        <w:t xml:space="preserve">ทิศทาง </w:t>
-      </w:r>
-      <w:r>
-        <w:rPr>
-          <w:rFonts w:hint="cs" w:ascii="TH SarabunPSK" w:hAnsi="TH SarabunPSK" w:cs="TH SarabunPSK"/>
-          <w:sz w:val="28"/>
-          <w:szCs w:val="28"/>
-          <w:u w:val="dotted"/>
-          <w:lang w:val="en-US" w:bidi="th-TH"/>
-        </w:rPr>
-        <w:t>[</w:t>
-      </w:r>
-      <w:r>
-        <w:rPr>
-          <w:rFonts w:ascii="TH SarabunPSK" w:hAnsi="TH SarabunPSK" w:cs="TH SarabunPSK"/>
-          <w:sz w:val="28"/>
-          <w:szCs w:val="28"/>
-          <w:u w:val="dotted"/>
-          <w:lang w:val="en-US" w:bidi="th-TH"/>
-        </w:rPr>
-        <w:t>DIRECTION_NAME</w:t>
-      </w:r>
-      <w:r>
-        <w:rPr>
-          <w:rFonts w:hint="cs" w:ascii="TH SarabunPSK" w:hAnsi="TH SarabunPSK" w:cs="TH SarabunPSK"/>
-          <w:sz w:val="28"/>
-          <w:szCs w:val="28"/>
-          <w:u w:val="dotted"/>
-          <w:lang w:val="en-US" w:bidi="th-TH"/>
-        </w:rPr>
-        <w:t>]</w:t>
-      </w:r>
-      <w:r>
-        <w:rPr>
-          <w:rFonts w:ascii="TH SarabunPSK" w:hAnsi="TH SarabunPSK" w:cs="TH SarabunPSK"/>
-          <w:sz w:val="28"/>
-          <w:szCs w:val="28"/>
-          <w:u w:val="dotted"/>
-          <w:lang w:val="en-US" w:bidi="th-TH"/>
-        </w:rPr>
-        <w:tab/>
-      </w:r>
-    </w:p>
-    <w:p>
-      <w:pPr>
-        <w:tabs>
-          <w:tab w:val="left" w:pos="9638"/>
-        </w:tabs>
-        <w:spacing w:line="360" w:lineRule="auto"/>
-        <w:jc w:val="left"/>
-        <w:rPr>
-          <w:rFonts w:ascii="TH SarabunPSK" w:hAnsi="TH SarabunPSK" w:cs="TH SarabunPSK"/>
-          <w:sz w:val="28"/>
-          <w:szCs w:val="28"/>
-          <w:lang w:val="en-US" w:bidi="th-TH"/>
-        </w:rPr>
-      </w:pPr>
-      <w:r>
-        <w:rPr>
-          <w:rFonts w:hint="cs" w:ascii="TH SarabunPSK" w:hAnsi="TH SarabunPSK" w:cs="TH SarabunPSK"/>
-          <w:sz w:val="28"/>
-          <w:szCs w:val="28"/>
-          <w:cs/>
-          <w:lang w:val="en-US" w:bidi="th-TH"/>
-        </w:rPr>
-        <w:t>ช่องทางที่จ</w:t>
-      </w:r>
-      <w:r>
-        <w:rPr>
-          <w:rFonts w:hint="cs" w:ascii="TH SarabunPSK" w:hAnsi="TH SarabunPSK" w:cs="TH SarabunPSK"/>
-          <w:sz w:val="28"/>
-          <w:szCs w:val="28"/>
-          <w:cs/>
-          <w:lang w:val="en-US" w:bidi="th-TH"/>
-        </w:rPr>
-        <w:t>ะ</w:t>
-      </w:r>
-      <w:r>
-        <w:rPr>
-          <w:rFonts w:hint="cs" w:ascii="TH SarabunPSK" w:hAnsi="TH SarabunPSK" w:cs="TH SarabunPSK"/>
-          <w:sz w:val="28"/>
-          <w:szCs w:val="28"/>
-          <w:cs/>
-          <w:lang w:val="en-US" w:bidi="th-TH"/>
-        </w:rPr>
-        <w:t xml:space="preserve">ทำการะซ่อมแซม </w:t>
-      </w:r>
-      <w:r>
-        <w:rPr>
-          <w:rFonts w:hint="cs" w:ascii="TH SarabunPSK" w:hAnsi="TH SarabunPSK" w:cs="TH SarabunPSK"/>
-          <w:sz w:val="28"/>
-          <w:szCs w:val="28"/>
-          <w:u w:val="dotted"/>
-          <w:lang w:val="en-US" w:bidi="th-TH"/>
-        </w:rPr>
-        <w:t>[</w:t>
-      </w:r>
-      <w:r>
-        <w:rPr>
-          <w:rFonts w:ascii="TH SarabunPSK" w:hAnsi="TH SarabunPSK" w:cs="TH SarabunPSK"/>
-          <w:sz w:val="28"/>
-          <w:szCs w:val="28"/>
-          <w:u w:val="dotted"/>
-          <w:lang w:val="en-US" w:bidi="th-TH"/>
-        </w:rPr>
-        <w:t>CLOSURELANE_NAME</w:t>
-      </w:r>
-      <w:r>
-        <w:rPr>
-          <w:rFonts w:hint="cs" w:ascii="TH SarabunPSK" w:hAnsi="TH SarabunPSK" w:cs="TH SarabunPSK"/>
-          <w:sz w:val="28"/>
-          <w:szCs w:val="28"/>
-          <w:u w:val="dotted"/>
-          <w:lang w:val="en-US" w:bidi="th-TH"/>
-        </w:rPr>
-        <w:t>]</w:t>
-      </w:r>
-      <w:r>
-        <w:rPr>
-          <w:rFonts w:ascii="TH SarabunPSK" w:hAnsi="TH SarabunPSK" w:cs="TH SarabunPSK"/>
-          <w:sz w:val="28"/>
-          <w:szCs w:val="28"/>
-          <w:u w:val="dotted"/>
-          <w:lang w:val="en-US" w:bidi="th-TH"/>
-        </w:rPr>
-        <w:tab/>
-      </w:r>
-    </w:p>
-    <w:p>
-      <w:pPr>
-        <w:spacing w:line="360" w:lineRule="auto"/>
-        <w:ind w:firstLine="709"/>
-        <w:jc w:val="left"/>
-        <w:rPr>
-          <w:rFonts w:ascii="TH SarabunPSK" w:hAnsi="TH SarabunPSK" w:cs="TH SarabunPSK"/>
-          <w:b/>
-          <w:bCs/>
-          <w:sz w:val="28"/>
-          <w:szCs w:val="28"/>
-          <w:lang w:val="en-US" w:bidi="th-TH"/>
-        </w:rPr>
-      </w:pPr>
-      <w:r>
-        <w:rPr>
-          <w:rFonts w:hint="cs" w:ascii="TH SarabunPSK" w:hAnsi="TH SarabunPSK" w:cs="TH SarabunPSK"/>
-          <w:b/>
-          <w:bCs/>
-          <w:sz w:val="28"/>
-          <w:szCs w:val="28"/>
-          <w:cs/>
-          <w:lang w:val="en-US" w:bidi="th-TH"/>
-        </w:rPr>
-        <w:t>๒</w:t>
-      </w:r>
-      <w:r>
-        <w:rPr>
-          <w:rFonts w:hint="cs" w:ascii="TH SarabunPSK" w:hAnsi="TH SarabunPSK" w:cs="TH SarabunPSK"/>
-          <w:b/>
-          <w:bCs/>
-          <w:sz w:val="28"/>
-          <w:szCs w:val="28"/>
-          <w:lang w:val="en-US" w:bidi="th-TH"/>
-        </w:rPr>
-        <w:t>.</w:t>
-      </w:r>
-      <w:r>
-        <w:rPr>
-          <w:rFonts w:hint="cs" w:ascii="TH SarabunPSK" w:hAnsi="TH SarabunPSK" w:cs="TH SarabunPSK"/>
-          <w:b/>
-          <w:bCs/>
-          <w:sz w:val="28"/>
-          <w:szCs w:val="28"/>
-          <w:u w:val="single"/>
-          <w:cs/>
-          <w:lang w:val="en-US" w:bidi="th-TH"/>
-        </w:rPr>
-        <w:t>ข้อเสนอ</w:t>
-      </w:r>
-    </w:p>
-    <w:p>
-      <w:pPr>
-        <w:spacing w:line="360" w:lineRule="auto"/>
-        <w:ind w:firstLine="709"/>
-        <w:jc w:val="left"/>
-        <w:rPr>
-          <w:rFonts w:ascii="TH SarabunPSK" w:hAnsi="TH SarabunPSK" w:cs="TH SarabunPSK"/>
-          <w:sz w:val="28"/>
-          <w:szCs w:val="28"/>
-          <w:lang w:val="en-US" w:bidi="th-TH"/>
-        </w:rPr>
-      </w:pPr>
-      <w:r>
-        <w:rPr>
-          <w:rFonts w:hint="cs" w:ascii="TH SarabunPSK" w:hAnsi="TH SarabunPSK" w:cs="TH SarabunPSK"/>
-          <w:sz w:val="28"/>
-          <w:szCs w:val="28"/>
-          <w:cs/>
-          <w:lang w:val="en-US" w:bidi="th-TH"/>
-        </w:rPr>
-        <w:t>จึงเรียนมาเพื่อโปรดทราบและตรวจสอบการตั้งกรวยยาง</w:t>
-      </w:r>
-      <w:r>
-        <w:rPr>
-          <w:rFonts w:hint="cs" w:ascii="TH SarabunPSK" w:hAnsi="TH SarabunPSK" w:cs="TH SarabunPSK"/>
-          <w:sz w:val="28"/>
-          <w:szCs w:val="28"/>
-          <w:lang w:val="en-US" w:bidi="th-TH"/>
-        </w:rPr>
-        <w:t xml:space="preserve">, </w:t>
-      </w:r>
-      <w:r>
-        <w:rPr>
-          <w:rFonts w:hint="cs" w:ascii="TH SarabunPSK" w:hAnsi="TH SarabunPSK" w:cs="TH SarabunPSK"/>
-          <w:sz w:val="28"/>
-          <w:szCs w:val="28"/>
-          <w:cs/>
-          <w:lang w:val="en-US" w:bidi="th-TH"/>
-        </w:rPr>
-        <w:t>สัญญาณไฟวาบ ป้ายต่าง ๆ และความปลอดภัย</w:t>
-      </w:r>
-      <w:r>
-        <w:rPr>
-          <w:rFonts w:hint="cs" w:ascii="TH SarabunPSK" w:hAnsi="TH SarabunPSK" w:cs="TH SarabunPSK"/>
-          <w:sz w:val="28"/>
-          <w:szCs w:val="28"/>
-          <w:cs/>
-          <w:lang w:val="en-US" w:bidi="th-TH"/>
-        </w:rPr>
-        <w:t>ในการปฎิบัติงานด้วย จักเป็นพระคุณอย่างยิ่ง สำหรับผู้ประสานงาน</w:t>
-      </w:r>
-    </w:p>
-    <w:p>
-      <w:pPr>
-        <w:tabs>
-          <w:tab w:val="left" w:pos="6804"/>
-          <w:tab w:val="left" w:pos="9638"/>
-        </w:tabs>
-        <w:spacing w:line="360" w:lineRule="auto"/>
-        <w:jc w:val="left"/>
-        <w:rPr>
-          <w:rFonts w:ascii="TH SarabunPSK" w:hAnsi="TH SarabunPSK" w:cs="TH SarabunPSK"/>
-          <w:sz w:val="28"/>
-          <w:szCs w:val="28"/>
-          <w:lang w:val="en-US" w:bidi="th-TH"/>
-        </w:rPr>
-      </w:pPr>
-      <w:r>
-        <w:rPr>
-          <w:rFonts w:hint="cs" w:ascii="TH SarabunPSK" w:hAnsi="TH SarabunPSK" w:cs="TH SarabunPSK"/>
-          <w:sz w:val="28"/>
-          <w:szCs w:val="28"/>
-          <w:cs/>
-          <w:lang w:val="en-US" w:bidi="th-TH"/>
-        </w:rPr>
-        <w:t xml:space="preserve">คือ </w:t>
-      </w:r>
-      <w:r>
-        <w:rPr>
-          <w:rFonts w:hint="cs" w:ascii="TH SarabunPSK" w:hAnsi="TH SarabunPSK" w:cs="TH SarabunPSK"/>
-          <w:sz w:val="28"/>
-          <w:szCs w:val="28"/>
-          <w:u w:val="dotted"/>
-          <w:lang w:val="en-US" w:bidi="th-TH"/>
-        </w:rPr>
-        <w:t>[</w:t>
-      </w:r>
-      <w:r>
-        <w:rPr>
-          <w:rFonts w:ascii="TH SarabunPSK" w:hAnsi="TH SarabunPSK" w:cs="TH SarabunPSK"/>
-          <w:sz w:val="28"/>
-          <w:szCs w:val="28"/>
-          <w:u w:val="dotted"/>
-          <w:lang w:val="en-US" w:bidi="th-TH"/>
-        </w:rPr>
-        <w:t>CONTROLLER_NAME</w:t>
-      </w:r>
-      <w:r>
-        <w:rPr>
-          <w:rFonts w:hint="cs" w:ascii="TH SarabunPSK" w:hAnsi="TH SarabunPSK" w:cs="TH SarabunPSK"/>
-          <w:sz w:val="28"/>
-          <w:szCs w:val="28"/>
-          <w:u w:val="dotted"/>
-          <w:lang w:val="en-US" w:bidi="th-TH"/>
-        </w:rPr>
-        <w:t xml:space="preserve">] </w:t>
-      </w:r>
-      <w:r>
-        <w:rPr>
-          <w:rFonts w:ascii="TH SarabunPSK" w:hAnsi="TH SarabunPSK" w:cs="TH SarabunPSK"/>
-          <w:sz w:val="28"/>
-          <w:szCs w:val="28"/>
-          <w:u w:val="dotted"/>
-          <w:lang w:val="en-US" w:bidi="th-TH"/>
-        </w:rPr>
-        <w:tab/>
-      </w:r>
-      <w:r>
-        <w:rPr>
-          <w:rFonts w:hint="cs" w:ascii="TH SarabunPSK" w:hAnsi="TH SarabunPSK" w:cs="TH SarabunPSK"/>
-          <w:sz w:val="28"/>
-          <w:szCs w:val="28"/>
-          <w:cs/>
-          <w:lang w:val="en-US" w:bidi="th-TH"/>
-        </w:rPr>
-        <w:t>โทร</w:t>
-      </w:r>
-      <w:r>
-        <w:rPr>
-          <w:rFonts w:ascii="TH SarabunPSK" w:hAnsi="TH SarabunPSK" w:cs="TH SarabunPSK"/>
-          <w:sz w:val="28"/>
-          <w:szCs w:val="28"/>
-          <w:lang w:val="en-US" w:bidi="th-TH"/>
-        </w:rPr>
-        <w:t>.</w:t>
-      </w:r>
-      <w:r>
-        <w:rPr>
-          <w:rFonts w:hint="cs" w:ascii="TH SarabunPSK" w:hAnsi="TH SarabunPSK" w:cs="TH SarabunPSK"/>
-          <w:sz w:val="28"/>
-          <w:szCs w:val="28"/>
-          <w:cs/>
-          <w:lang w:val="en-US" w:bidi="th-TH"/>
-        </w:rPr>
-        <w:t xml:space="preserve"> </w:t>
-      </w:r>
-      <w:r>
-        <w:rPr>
-          <w:rFonts w:hint="cs" w:ascii="TH SarabunPSK" w:hAnsi="TH SarabunPSK" w:cs="TH SarabunPSK"/>
-          <w:sz w:val="28"/>
-          <w:szCs w:val="28"/>
-          <w:u w:val="dotted"/>
-          <w:lang w:val="en-US" w:bidi="th-TH"/>
-        </w:rPr>
-        <w:t>[</w:t>
-      </w:r>
-      <w:r>
-        <w:rPr>
-          <w:rFonts w:ascii="TH SarabunPSK" w:hAnsi="TH SarabunPSK" w:cs="TH SarabunPSK"/>
-          <w:sz w:val="28"/>
-          <w:szCs w:val="28"/>
-          <w:u w:val="dotted"/>
-          <w:lang w:val="en-US" w:bidi="th-TH"/>
-        </w:rPr>
-        <w:t>CONTROLLER_PHONE</w:t>
-      </w:r>
-      <w:r>
-        <w:rPr>
-          <w:rFonts w:hint="cs" w:ascii="TH SarabunPSK" w:hAnsi="TH SarabunPSK" w:cs="TH SarabunPSK"/>
-          <w:sz w:val="28"/>
-          <w:szCs w:val="28"/>
-          <w:u w:val="dotted"/>
-          <w:lang w:val="en-US" w:bidi="th-TH"/>
-        </w:rPr>
-        <w:t>]</w:t>
-      </w:r>
-      <w:r>
-        <w:rPr>
-          <w:rFonts w:ascii="TH SarabunPSK" w:hAnsi="TH SarabunPSK" w:cs="TH SarabunPSK"/>
-          <w:sz w:val="28"/>
-          <w:szCs w:val="28"/>
-          <w:u w:val="dotted"/>
-          <w:lang w:val="en-US" w:bidi="th-TH"/>
-        </w:rPr>
-        <w:tab/>
-      </w:r>
-    </w:p>
+    <w:tbl>
+      <w:tblPr>
+        <w:tblStyle w:val="TableGrid"/>
+        <w:tblW w:w="9665" w:type="dxa"/>
+        <w:tblBorders>
+          <w:top w:val="none" w:sz="0" w:space="0" w:color="auto"/>
+          <w:left w:val="none" w:sz="0" w:space="0" w:color="auto"/>
+          <w:bottom w:val="none" w:sz="0" w:space="0" w:color="auto"/>
+          <w:right w:val="none" w:sz="0" w:space="0" w:color="auto"/>
+          <w:insideH w:val="none" w:sz="0" w:space="0" w:color="auto"/>
+          <w:insideV w:val="none" w:sz="0" w:space="0" w:color="auto"/>
+        </w:tblBorders>
+        <w:tblLook w:val="04A0" w:firstRow="1" w:lastRow="0" w:firstColumn="1" w:lastColumn="0" w:noHBand="0" w:noVBand="1"/>
+      </w:tblPr>
+      <w:tblGrid>
+        <w:gridCol w:w="559"/>
+        <w:gridCol w:w="100"/>
+        <w:gridCol w:w="351"/>
+        <w:gridCol w:w="676"/>
+        <w:gridCol w:w="295"/>
+        <w:gridCol w:w="446"/>
+        <w:gridCol w:w="1079"/>
+        <w:gridCol w:w="1166"/>
+        <w:gridCol w:w="666"/>
+        <w:gridCol w:w="594"/>
+        <w:gridCol w:w="240"/>
+        <w:gridCol w:w="169"/>
+        <w:gridCol w:w="113"/>
+        <w:gridCol w:w="430"/>
+        <w:gridCol w:w="102"/>
+        <w:gridCol w:w="155"/>
+        <w:gridCol w:w="185"/>
+        <w:gridCol w:w="431"/>
+        <w:gridCol w:w="1908"/>
+      </w:tblGrid>
+      <w:tr>
+        <w:tc>
+          <w:tcPr>
+            <w:tcW w:w="559" w:type="dxa"/>
+          </w:tcPr>
+          <w:p>
+            <w:pPr>
+              <w:spacing w:line="276" w:lineRule="auto"/>
+              <w:ind w:right="-107"/>
+              <w:jc w:val="left"/>
+              <w:rPr>
+                <w:rFonts w:ascii="TH SarabunPSK" w:hAnsi="TH SarabunPSK" w:cs="TH SarabunPSK" w:hint="cs"/>
+                <w:b/>
+                <w:bCs/>
+                <w:sz w:val="36"/>
+                <w:szCs w:val="36"/>
+                <w:cs/>
+                <w:lang w:val="en-US" w:bidi="th-TH"/>
+              </w:rPr>
+            </w:pPr>
+            <w:r>
+              <w:rPr>
+                <w:rFonts w:ascii="TH SarabunPSK" w:hAnsi="TH SarabunPSK" w:cs="TH SarabunPSK" w:hint="cs"/>
+                <w:b/>
+                <w:bCs/>
+                <w:sz w:val="36"/>
+                <w:szCs w:val="36"/>
+                <w:cs/>
+                <w:lang w:val="en-US" w:bidi="th-TH"/>
+              </w:rPr>
+              <w:t>ที่</w:t>
+            </w:r>
+          </w:p>
+        </w:tc>
+        <w:tc>
+          <w:tcPr>
+            <w:tcW w:w="4113" w:type="dxa"/>
+            <w:gridSpan w:val="7"/>
+            <w:tcBorders>
+              <w:bottom w:val="dotted" w:sz="4" w:space="0" w:color="auto"/>
+            </w:tcBorders>
+          </w:tcPr>
+          <w:p>
+            <w:pPr>
+              <w:spacing w:line="276" w:lineRule="auto"/>
+              <w:jc w:val="left"/>
+              <w:rPr>
+                <w:rFonts w:ascii="TH SarabunPSK" w:hAnsi="TH SarabunPSK" w:cs="TH SarabunPSK" w:hint="cs"/>
+                <w:b/>
+                <w:bCs/>
+                <w:sz w:val="36"/>
+                <w:szCs w:val="36"/>
+                <w:cs/>
+                <w:lang w:val="en-US" w:bidi="th-TH"/>
+              </w:rPr>
+            </w:pPr>
+            <w:r>
+              <w:rPr>
+                <w:rFonts w:ascii="TH SarabunPSK" w:hAnsi="TH SarabunPSK" w:cs="TH SarabunPSK" w:hint="cs"/>
+                <w:sz w:val="36"/>
+                <w:szCs w:val="36"/>
+                <w:lang w:val="en-US" w:bidi="th-TH"/>
+              </w:rPr>
+              <w:t>[DOC_NO]</w:t>
+            </w:r>
+          </w:p>
+        </w:tc>
+        <w:tc>
+          <w:tcPr>
+            <w:tcW w:w="666" w:type="dxa"/>
+          </w:tcPr>
+          <w:p>
+            <w:pPr>
+              <w:spacing w:line="276" w:lineRule="auto"/>
+              <w:jc w:val="left"/>
+              <w:rPr>
+                <w:rFonts w:ascii="TH SarabunPSK" w:hAnsi="TH SarabunPSK" w:cs="TH SarabunPSK" w:hint="cs"/>
+                <w:b/>
+                <w:bCs/>
+                <w:sz w:val="36"/>
+                <w:szCs w:val="36"/>
+                <w:cs/>
+                <w:lang w:val="en-US" w:bidi="th-TH"/>
+              </w:rPr>
+            </w:pPr>
+            <w:r>
+              <w:rPr>
+                <w:rFonts w:ascii="TH SarabunPSK" w:hAnsi="TH SarabunPSK" w:cs="TH SarabunPSK" w:hint="cs"/>
+                <w:b/>
+                <w:bCs/>
+                <w:sz w:val="36"/>
+                <w:szCs w:val="36"/>
+                <w:cs/>
+                <w:lang w:val="en-US" w:bidi="th-TH"/>
+              </w:rPr>
+              <w:t>วันที่</w:t>
+            </w:r>
+          </w:p>
+        </w:tc>
+        <w:tc>
+          <w:tcPr>
+            <w:tcW w:w="4327" w:type="dxa"/>
+            <w:gridSpan w:val="10"/>
+            <w:tcBorders>
+              <w:bottom w:val="dotted" w:sz="4" w:space="0" w:color="auto"/>
+            </w:tcBorders>
+          </w:tcPr>
+          <w:p>
+            <w:pPr>
+              <w:spacing w:line="276" w:lineRule="auto"/>
+              <w:jc w:val="left"/>
+              <w:rPr>
+                <w:rFonts w:ascii="TH SarabunPSK" w:hAnsi="TH SarabunPSK" w:cs="TH SarabunPSK" w:hint="cs"/>
+                <w:b/>
+                <w:bCs/>
+                <w:sz w:val="36"/>
+                <w:szCs w:val="36"/>
+                <w:cs/>
+                <w:lang w:val="en-US" w:bidi="th-TH"/>
+              </w:rPr>
+            </w:pPr>
+            <w:r>
+              <w:rPr>
+                <w:rFonts w:ascii="TH SarabunPSK" w:hAnsi="TH SarabunPSK" w:cs="TH SarabunPSK" w:hint="cs"/>
+                <w:sz w:val="36"/>
+                <w:szCs w:val="36"/>
+                <w:lang w:val="en-US" w:bidi="th-TH"/>
+              </w:rPr>
+              <w:t>[DOC_DATE]</w:t>
+            </w:r>
+          </w:p>
+        </w:tc>
+      </w:tr>
+      <w:tr>
+        <w:tc>
+          <w:tcPr>
+            <w:tcW w:w="559" w:type="dxa"/>
+          </w:tcPr>
+          <w:p>
+            <w:pPr>
+              <w:spacing w:line="276" w:lineRule="auto"/>
+              <w:ind w:right="-107"/>
+              <w:jc w:val="left"/>
+              <w:rPr>
+                <w:rFonts w:ascii="TH SarabunPSK" w:hAnsi="TH SarabunPSK" w:cs="TH SarabunPSK" w:hint="cs"/>
+                <w:b/>
+                <w:bCs/>
+                <w:sz w:val="36"/>
+                <w:szCs w:val="36"/>
+                <w:cs/>
+                <w:lang w:val="en-US" w:bidi="th-TH"/>
+              </w:rPr>
+            </w:pPr>
+            <w:r>
+              <w:rPr>
+                <w:rFonts w:ascii="TH SarabunPSK" w:hAnsi="TH SarabunPSK" w:cs="TH SarabunPSK" w:hint="cs"/>
+                <w:b/>
+                <w:bCs/>
+                <w:sz w:val="36"/>
+                <w:szCs w:val="36"/>
+                <w:cs/>
+                <w:lang w:val="en-US" w:bidi="th-TH"/>
+              </w:rPr>
+              <w:t>เรื่อง</w:t>
+            </w:r>
+          </w:p>
+        </w:tc>
+        <w:tc>
+          <w:tcPr>
+            <w:tcW w:w="4113" w:type="dxa"/>
+            <w:gridSpan w:val="7"/>
+            <w:tcBorders>
+              <w:bottom w:val="dotted" w:sz="4" w:space="0" w:color="auto"/>
+            </w:tcBorders>
+          </w:tcPr>
+          <w:p>
+            <w:pPr>
+              <w:spacing w:line="276" w:lineRule="auto"/>
+              <w:jc w:val="left"/>
+              <w:rPr>
+                <w:rFonts w:ascii="TH SarabunPSK" w:hAnsi="TH SarabunPSK" w:cs="TH SarabunPSK" w:hint="cs"/>
+                <w:sz w:val="36"/>
+                <w:szCs w:val="36"/>
+                <w:lang w:val="en-US" w:bidi="th-TH"/>
+              </w:rPr>
+            </w:pPr>
+            <w:r>
+              <w:rPr>
+                <w:rFonts w:ascii="TH SarabunPSK" w:hAnsi="TH SarabunPSK" w:cs="TH SarabunPSK" w:hint="cs"/>
+                <w:sz w:val="36"/>
+                <w:szCs w:val="36"/>
+                <w:lang w:val="en-US" w:bidi="th-TH"/>
+              </w:rPr>
+              <w:t>[</w:t>
+            </w:r>
+            <w:r>
+              <w:rPr>
+                <w:rFonts w:ascii="TH SarabunPSK" w:hAnsi="TH SarabunPSK" w:cs="TH SarabunPSK"/>
+                <w:sz w:val="36"/>
+                <w:szCs w:val="36"/>
+                <w:lang w:val="en-US" w:bidi="th-TH"/>
+              </w:rPr>
+              <w:t>SUBJECT</w:t>
+            </w:r>
+            <w:r>
+              <w:rPr>
+                <w:rFonts w:ascii="TH SarabunPSK" w:hAnsi="TH SarabunPSK" w:cs="TH SarabunPSK" w:hint="cs"/>
+                <w:sz w:val="36"/>
+                <w:szCs w:val="36"/>
+                <w:lang w:val="en-US" w:bidi="th-TH"/>
+              </w:rPr>
+              <w:t>]</w:t>
+            </w:r>
+          </w:p>
+        </w:tc>
+        <w:tc>
+          <w:tcPr>
+            <w:tcW w:w="666" w:type="dxa"/>
+          </w:tcPr>
+          <w:p>
+            <w:pPr>
+              <w:spacing w:line="276" w:lineRule="auto"/>
+              <w:jc w:val="left"/>
+              <w:rPr>
+                <w:rFonts w:ascii="TH SarabunPSK" w:hAnsi="TH SarabunPSK" w:cs="TH SarabunPSK" w:hint="cs"/>
+                <w:b/>
+                <w:bCs/>
+                <w:sz w:val="36"/>
+                <w:szCs w:val="36"/>
+                <w:cs/>
+                <w:lang w:val="en-US" w:bidi="th-TH"/>
+              </w:rPr>
+            </w:pPr>
+          </w:p>
+        </w:tc>
+        <w:tc>
+          <w:tcPr>
+            <w:tcW w:w="4327" w:type="dxa"/>
+            <w:gridSpan w:val="10"/>
+            <w:tcBorders>
+              <w:bottom w:val="dotted" w:sz="4" w:space="0" w:color="auto"/>
+            </w:tcBorders>
+          </w:tcPr>
+          <w:p>
+            <w:pPr>
+              <w:spacing w:line="276" w:lineRule="auto"/>
+              <w:jc w:val="left"/>
+              <w:rPr>
+                <w:rFonts w:ascii="TH SarabunPSK" w:hAnsi="TH SarabunPSK" w:cs="TH SarabunPSK" w:hint="cs"/>
+                <w:sz w:val="36"/>
+                <w:szCs w:val="36"/>
+                <w:lang w:val="en-US" w:bidi="th-TH"/>
+              </w:rPr>
+            </w:pPr>
+          </w:p>
+        </w:tc>
+      </w:tr>
+      <w:tr>
+        <w:tc>
+          <w:tcPr>
+            <w:tcW w:w="9665" w:type="dxa"/>
+            <w:gridSpan w:val="19"/>
+          </w:tcPr>
+          <w:p>
+            <w:pPr>
+              <w:spacing w:line="276" w:lineRule="auto"/>
+              <w:jc w:val="left"/>
+              <w:rPr>
+                <w:rFonts w:ascii="TH SarabunPSK" w:hAnsi="TH SarabunPSK" w:cs="TH SarabunPSK" w:hint="cs"/>
+                <w:b/>
+                <w:bCs/>
+                <w:sz w:val="28"/>
+                <w:szCs w:val="28"/>
+                <w:cs/>
+                <w:lang w:val="en-US" w:bidi="th-TH"/>
+              </w:rPr>
+            </w:pPr>
+            <w:r>
+              <w:rPr>
+                <w:rFonts w:ascii="TH SarabunPSK" w:hAnsi="TH SarabunPSK" w:cs="TH SarabunPSK" w:hint="cs"/>
+                <w:sz w:val="28"/>
+                <w:szCs w:val="28"/>
+                <w:cs/>
+                <w:lang w:val="en-US" w:bidi="th-TH"/>
+              </w:rPr>
+              <w:t xml:space="preserve">เรียน </w:t>
+            </w:r>
+            <w:r>
+              <w:rPr>
+                <w:rFonts w:ascii="TH SarabunPSK" w:hAnsi="TH SarabunPSK" w:cs="TH SarabunPSK" w:hint="cs"/>
+                <w:sz w:val="28"/>
+                <w:szCs w:val="28"/>
+                <w:lang w:val="en-US" w:bidi="th-TH"/>
+              </w:rPr>
+              <w:t>[</w:t>
+            </w:r>
+            <w:r>
+              <w:rPr>
+                <w:rFonts w:ascii="TH SarabunPSK" w:hAnsi="TH SarabunPSK" w:cs="TH SarabunPSK"/>
+                <w:sz w:val="28"/>
+                <w:szCs w:val="28"/>
+                <w:lang w:val="en-US" w:bidi="th-TH"/>
+              </w:rPr>
+              <w:t>DEAR</w:t>
+            </w:r>
+            <w:r>
+              <w:rPr>
+                <w:rFonts w:ascii="TH SarabunPSK" w:hAnsi="TH SarabunPSK" w:cs="TH SarabunPSK" w:hint="cs"/>
+                <w:sz w:val="28"/>
+                <w:szCs w:val="28"/>
+                <w:lang w:val="en-US" w:bidi="th-TH"/>
+              </w:rPr>
+              <w:t>]</w:t>
+            </w:r>
+          </w:p>
+        </w:tc>
+      </w:tr>
+      <w:tr>
+        <w:tc>
+          <w:tcPr>
+            <w:tcW w:w="9665" w:type="dxa"/>
+            <w:gridSpan w:val="19"/>
+          </w:tcPr>
+          <w:p>
+            <w:pPr>
+              <w:spacing w:line="276" w:lineRule="auto"/>
+              <w:ind w:firstLine="709"/>
+              <w:jc w:val="left"/>
+              <w:rPr>
+                <w:rFonts w:ascii="TH SarabunPSK" w:hAnsi="TH SarabunPSK" w:cs="TH SarabunPSK"/>
+                <w:b/>
+                <w:bCs/>
+                <w:sz w:val="28"/>
+                <w:szCs w:val="28"/>
+                <w:lang w:val="en-US" w:bidi="th-TH"/>
+              </w:rPr>
+            </w:pPr>
+            <w:r>
+              <w:rPr>
+                <w:rFonts w:ascii="TH SarabunPSK" w:hAnsi="TH SarabunPSK" w:cs="TH SarabunPSK" w:hint="cs"/>
+                <w:b/>
+                <w:bCs/>
+                <w:sz w:val="28"/>
+                <w:szCs w:val="28"/>
+                <w:cs/>
+                <w:lang w:val="en-US" w:bidi="th-TH"/>
+              </w:rPr>
+              <w:t>๑</w:t>
+            </w:r>
+            <w:r>
+              <w:rPr>
+                <w:rFonts w:ascii="TH SarabunPSK" w:hAnsi="TH SarabunPSK" w:cs="TH SarabunPSK" w:hint="cs"/>
+                <w:b/>
+                <w:bCs/>
+                <w:sz w:val="28"/>
+                <w:szCs w:val="28"/>
+                <w:lang w:val="en-US" w:bidi="th-TH"/>
+              </w:rPr>
+              <w:t>.</w:t>
+            </w:r>
+            <w:r>
+              <w:rPr>
+                <w:rFonts w:ascii="TH SarabunPSK" w:hAnsi="TH SarabunPSK" w:cs="TH SarabunPSK" w:hint="cs"/>
+                <w:b/>
+                <w:bCs/>
+                <w:sz w:val="28"/>
+                <w:szCs w:val="28"/>
+                <w:u w:val="single"/>
+                <w:cs/>
+                <w:lang w:val="en-US" w:bidi="th-TH"/>
+              </w:rPr>
+              <w:t>ข้อเท็จจริง</w:t>
+            </w:r>
+          </w:p>
+        </w:tc>
+      </w:tr>
+      <w:tr>
+        <w:tc>
+          <w:tcPr>
+            <w:tcW w:w="1686" w:type="dxa"/>
+            <w:gridSpan w:val="4"/>
+          </w:tcPr>
+          <w:p>
+            <w:pPr>
+              <w:spacing w:line="276" w:lineRule="auto"/>
+              <w:ind w:right="-192" w:firstLine="630"/>
+              <w:rPr>
+                <w:rFonts w:ascii="TH SarabunPSK" w:hAnsi="TH SarabunPSK" w:cs="TH SarabunPSK"/>
+                <w:b/>
+                <w:bCs/>
+                <w:sz w:val="28"/>
+                <w:szCs w:val="28"/>
+                <w:lang w:val="en-US" w:bidi="th-TH"/>
+              </w:rPr>
+            </w:pPr>
+            <w:r>
+              <w:rPr>
+                <w:rFonts w:ascii="TH SarabunPSK" w:hAnsi="TH SarabunPSK" w:cs="TH SarabunPSK" w:hint="cs"/>
+                <w:sz w:val="28"/>
+                <w:szCs w:val="28"/>
+                <w:cs/>
+                <w:lang w:val="en-US" w:bidi="th-TH"/>
+              </w:rPr>
+              <w:t>ด้วยแผนก</w:t>
+            </w:r>
+          </w:p>
+        </w:tc>
+        <w:tc>
+          <w:tcPr>
+            <w:tcW w:w="4246" w:type="dxa"/>
+            <w:gridSpan w:val="6"/>
+          </w:tcPr>
+          <w:p>
+            <w:pPr>
+              <w:spacing w:line="276" w:lineRule="auto"/>
+              <w:jc w:val="center"/>
+              <w:rPr>
+                <w:rFonts w:ascii="TH SarabunPSK" w:hAnsi="TH SarabunPSK" w:cs="TH SarabunPSK"/>
+                <w:b/>
+                <w:bCs/>
+                <w:sz w:val="28"/>
+                <w:szCs w:val="28"/>
+                <w:lang w:val="en-US" w:bidi="th-TH"/>
+              </w:rPr>
+            </w:pPr>
+            <w:r>
+              <w:rPr>
+                <w:rFonts w:ascii="TH SarabunPSK" w:hAnsi="TH SarabunPSK" w:cs="TH SarabunPSK"/>
+                <w:sz w:val="28"/>
+                <w:szCs w:val="28"/>
+                <w:lang w:val="en-US" w:bidi="th-TH"/>
+              </w:rPr>
+              <w:t>[</w:t>
+            </w:r>
+            <w:r>
+              <w:rPr>
+                <w:rFonts w:ascii="TH SarabunPSK" w:hAnsi="TH SarabunPSK" w:cs="TH SarabunPSK"/>
+                <w:sz w:val="28"/>
+                <w:szCs w:val="28"/>
+                <w:lang w:bidi="th-TH"/>
+              </w:rPr>
+              <w:t>DEPARTMENT_NAME</w:t>
+            </w:r>
+            <w:r>
+              <w:rPr>
+                <w:rFonts w:ascii="TH SarabunPSK" w:hAnsi="TH SarabunPSK" w:cs="TH SarabunPSK"/>
+                <w:sz w:val="28"/>
+                <w:szCs w:val="28"/>
+                <w:lang w:val="en-US" w:bidi="th-TH"/>
+              </w:rPr>
+              <w:t>]</w:t>
+            </w:r>
+          </w:p>
+        </w:tc>
+        <w:tc>
+          <w:tcPr>
+            <w:tcW w:w="409" w:type="dxa"/>
+            <w:gridSpan w:val="2"/>
+          </w:tcPr>
+          <w:p>
+            <w:pPr>
+              <w:spacing w:line="276" w:lineRule="auto"/>
+              <w:ind w:hanging="106"/>
+              <w:rPr>
+                <w:rFonts w:ascii="TH SarabunPSK" w:hAnsi="TH SarabunPSK" w:cs="TH SarabunPSK"/>
+                <w:b/>
+                <w:bCs/>
+                <w:sz w:val="28"/>
+                <w:szCs w:val="28"/>
+                <w:lang w:val="en-US" w:bidi="th-TH"/>
+              </w:rPr>
+            </w:pPr>
+            <w:r>
+              <w:rPr>
+                <w:rFonts w:ascii="TH SarabunPSK" w:hAnsi="TH SarabunPSK" w:cs="TH SarabunPSK" w:hint="cs"/>
+                <w:sz w:val="28"/>
+                <w:szCs w:val="28"/>
+                <w:cs/>
+                <w:lang w:val="en-US" w:bidi="th-TH"/>
+              </w:rPr>
+              <w:t>กอง</w:t>
+            </w:r>
+          </w:p>
+        </w:tc>
+        <w:tc>
+          <w:tcPr>
+            <w:tcW w:w="3324" w:type="dxa"/>
+            <w:gridSpan w:val="7"/>
+            <w:tcBorders>
+              <w:bottom w:val="dotted" w:sz="4" w:space="0" w:color="auto"/>
+            </w:tcBorders>
+          </w:tcPr>
+          <w:p>
+            <w:pPr>
+              <w:spacing w:line="276" w:lineRule="auto"/>
+              <w:jc w:val="center"/>
+              <w:rPr>
+                <w:rFonts w:ascii="TH SarabunPSK" w:hAnsi="TH SarabunPSK" w:cs="TH SarabunPSK"/>
+                <w:b/>
+                <w:bCs/>
+                <w:sz w:val="28"/>
+                <w:szCs w:val="28"/>
+                <w:lang w:val="en-US" w:bidi="th-TH"/>
+              </w:rPr>
+            </w:pPr>
+            <w:r>
+              <w:rPr>
+                <w:rFonts w:ascii="TH SarabunPSK" w:hAnsi="TH SarabunPSK" w:cs="TH SarabunPSK"/>
+                <w:sz w:val="28"/>
+                <w:szCs w:val="28"/>
+                <w:lang w:val="en-US" w:bidi="th-TH"/>
+              </w:rPr>
+              <w:t>[</w:t>
+            </w:r>
+            <w:r>
+              <w:rPr>
+                <w:rFonts w:ascii="TH SarabunPSK" w:hAnsi="TH SarabunPSK" w:cs="TH SarabunPSK"/>
+                <w:sz w:val="28"/>
+                <w:szCs w:val="28"/>
+                <w:lang w:bidi="th-TH"/>
+              </w:rPr>
+              <w:t>SECTION_NAME</w:t>
+            </w:r>
+            <w:r>
+              <w:rPr>
+                <w:rFonts w:ascii="TH SarabunPSK" w:hAnsi="TH SarabunPSK" w:cs="TH SarabunPSK"/>
+                <w:sz w:val="28"/>
+                <w:szCs w:val="28"/>
+                <w:lang w:val="en-US" w:bidi="th-TH"/>
+              </w:rPr>
+              <w:t>]</w:t>
+            </w:r>
+          </w:p>
+        </w:tc>
+      </w:tr>
+      <w:tr>
+        <w:tc>
+          <w:tcPr>
+            <w:tcW w:w="1010" w:type="dxa"/>
+            <w:gridSpan w:val="3"/>
+            <w:tcBorders>
+              <w:top w:val="dotted" w:sz="4" w:space="0" w:color="auto"/>
+            </w:tcBorders>
+          </w:tcPr>
+          <w:p>
+            <w:pPr>
+              <w:spacing w:line="276" w:lineRule="auto"/>
+              <w:ind w:right="-112"/>
+              <w:rPr>
+                <w:rFonts w:ascii="TH SarabunPSK" w:hAnsi="TH SarabunPSK" w:cs="TH SarabunPSK"/>
+                <w:sz w:val="28"/>
+                <w:szCs w:val="28"/>
+                <w:cs/>
+                <w:lang w:val="en-US" w:bidi="th-TH"/>
+              </w:rPr>
+            </w:pPr>
+            <w:r>
+              <w:rPr>
+                <w:rFonts w:ascii="TH SarabunPSK" w:hAnsi="TH SarabunPSK" w:cs="TH SarabunPSK" w:hint="cs"/>
+                <w:sz w:val="28"/>
+                <w:szCs w:val="28"/>
+                <w:cs/>
+                <w:lang w:val="en-US" w:bidi="th-TH"/>
+              </w:rPr>
+              <w:t>จะทำการ</w:t>
+            </w:r>
+          </w:p>
+        </w:tc>
+        <w:tc>
+          <w:tcPr>
+            <w:tcW w:w="6131" w:type="dxa"/>
+            <w:gridSpan w:val="13"/>
+            <w:tcBorders>
+              <w:top w:val="dotted" w:sz="4" w:space="0" w:color="auto"/>
+              <w:bottom w:val="dotted" w:sz="4" w:space="0" w:color="auto"/>
+            </w:tcBorders>
+          </w:tcPr>
+          <w:p>
+            <w:pPr>
+              <w:spacing w:line="276" w:lineRule="auto"/>
+              <w:rPr>
+                <w:rFonts w:ascii="TH SarabunPSK" w:hAnsi="TH SarabunPSK" w:cs="TH SarabunPSK"/>
+                <w:sz w:val="28"/>
+                <w:szCs w:val="28"/>
+                <w:lang w:val="en-US" w:bidi="th-TH"/>
+              </w:rPr>
+            </w:pPr>
+            <w:r>
+              <w:rPr>
+                <w:rFonts w:ascii="TH SarabunPSK" w:hAnsi="TH SarabunPSK" w:cs="TH SarabunPSK"/>
+                <w:sz w:val="28"/>
+                <w:szCs w:val="28"/>
+                <w:lang w:val="en-US" w:bidi="th-TH"/>
+              </w:rPr>
+              <w:t>[WORK_DETAIL]</w:t>
+            </w:r>
+          </w:p>
+        </w:tc>
+        <w:tc>
+          <w:tcPr>
+            <w:tcW w:w="616" w:type="dxa"/>
+            <w:gridSpan w:val="2"/>
+            <w:tcBorders>
+              <w:top w:val="dotted" w:sz="4" w:space="0" w:color="auto"/>
+            </w:tcBorders>
+          </w:tcPr>
+          <w:p>
+            <w:pPr>
+              <w:spacing w:line="276" w:lineRule="auto"/>
+              <w:ind w:right="-209"/>
+              <w:rPr>
+                <w:rFonts w:ascii="TH SarabunPSK" w:hAnsi="TH SarabunPSK" w:cs="TH SarabunPSK"/>
+                <w:sz w:val="28"/>
+                <w:szCs w:val="28"/>
+                <w:lang w:val="en-US" w:bidi="th-TH"/>
+              </w:rPr>
+            </w:pPr>
+            <w:r>
+              <w:rPr>
+                <w:rFonts w:ascii="TH SarabunPSK" w:hAnsi="TH SarabunPSK" w:cs="TH SarabunPSK" w:hint="cs"/>
+                <w:sz w:val="28"/>
+                <w:szCs w:val="28"/>
+                <w:cs/>
+                <w:lang w:val="en-US" w:bidi="th-TH"/>
+              </w:rPr>
+              <w:t>ในวันที่</w:t>
+            </w:r>
+          </w:p>
+        </w:tc>
+        <w:tc>
+          <w:tcPr>
+            <w:tcW w:w="1908" w:type="dxa"/>
+            <w:tcBorders>
+              <w:top w:val="dotted" w:sz="4" w:space="0" w:color="auto"/>
+              <w:bottom w:val="dotted" w:sz="4" w:space="0" w:color="auto"/>
+            </w:tcBorders>
+          </w:tcPr>
+          <w:p>
+            <w:pPr>
+              <w:spacing w:line="276" w:lineRule="auto"/>
+              <w:jc w:val="center"/>
+              <w:rPr>
+                <w:rFonts w:ascii="TH SarabunPSK" w:hAnsi="TH SarabunPSK" w:cs="TH SarabunPSK"/>
+                <w:sz w:val="28"/>
+                <w:szCs w:val="28"/>
+                <w:lang w:val="en-US" w:bidi="th-TH"/>
+              </w:rPr>
+            </w:pPr>
+            <w:r>
+              <w:rPr>
+                <w:rFonts w:ascii="TH SarabunPSK" w:hAnsi="TH SarabunPSK" w:cs="TH SarabunPSK" w:hint="cs"/>
+                <w:sz w:val="28"/>
+                <w:szCs w:val="28"/>
+                <w:lang w:val="en-US" w:bidi="th-TH"/>
+              </w:rPr>
+              <w:t>[</w:t>
+            </w:r>
+            <w:r>
+              <w:rPr>
+                <w:rFonts w:ascii="TH SarabunPSK" w:hAnsi="TH SarabunPSK" w:cs="TH SarabunPSK"/>
+                <w:sz w:val="28"/>
+                <w:szCs w:val="28"/>
+                <w:lang w:val="en-US" w:bidi="th-TH"/>
+              </w:rPr>
+              <w:t>WORKSTART_DATE</w:t>
+            </w:r>
+            <w:r>
+              <w:rPr>
+                <w:rFonts w:ascii="TH SarabunPSK" w:hAnsi="TH SarabunPSK" w:cs="TH SarabunPSK" w:hint="cs"/>
+                <w:sz w:val="28"/>
+                <w:szCs w:val="28"/>
+                <w:lang w:val="en-US" w:bidi="th-TH"/>
+              </w:rPr>
+              <w:t>]</w:t>
+            </w:r>
+          </w:p>
+        </w:tc>
+      </w:tr>
+      <w:tr>
+        <w:tc>
+          <w:tcPr>
+            <w:tcW w:w="659" w:type="dxa"/>
+            <w:gridSpan w:val="2"/>
+            <w:tcBorders>
+              <w:top w:val="dotted" w:sz="4" w:space="0" w:color="auto"/>
+            </w:tcBorders>
+          </w:tcPr>
+          <w:p>
+            <w:pPr>
+              <w:spacing w:line="276" w:lineRule="auto"/>
+              <w:ind w:right="-200"/>
+              <w:rPr>
+                <w:rFonts w:ascii="TH SarabunPSK" w:hAnsi="TH SarabunPSK" w:cs="TH SarabunPSK"/>
+                <w:sz w:val="28"/>
+                <w:szCs w:val="28"/>
+                <w:lang w:val="en-US" w:bidi="th-TH"/>
+              </w:rPr>
+            </w:pPr>
+            <w:r>
+              <w:rPr>
+                <w:rFonts w:ascii="TH SarabunPSK" w:hAnsi="TH SarabunPSK" w:cs="TH SarabunPSK" w:hint="cs"/>
+                <w:sz w:val="28"/>
+                <w:szCs w:val="28"/>
+                <w:cs/>
+                <w:lang w:val="en-US" w:bidi="th-TH"/>
+              </w:rPr>
+              <w:t>เวลา</w:t>
+            </w:r>
+          </w:p>
+        </w:tc>
+        <w:tc>
+          <w:tcPr>
+            <w:tcW w:w="1322" w:type="dxa"/>
+            <w:gridSpan w:val="3"/>
+            <w:tcBorders>
+              <w:top w:val="dotted" w:sz="4" w:space="0" w:color="auto"/>
+              <w:bottom w:val="dotted" w:sz="4" w:space="0" w:color="auto"/>
+            </w:tcBorders>
+          </w:tcPr>
+          <w:p>
+            <w:pPr>
+              <w:spacing w:line="276" w:lineRule="auto"/>
+              <w:ind w:right="-200"/>
+              <w:rPr>
+                <w:rFonts w:ascii="TH SarabunPSK" w:hAnsi="TH SarabunPSK" w:cs="TH SarabunPSK"/>
+                <w:sz w:val="28"/>
+                <w:szCs w:val="28"/>
+                <w:lang w:val="en-US" w:bidi="th-TH"/>
+              </w:rPr>
+            </w:pPr>
+            <w:r>
+              <w:rPr>
+                <w:rFonts w:ascii="TH SarabunPSK" w:hAnsi="TH SarabunPSK" w:cs="TH SarabunPSK"/>
+                <w:sz w:val="28"/>
+                <w:szCs w:val="28"/>
+                <w:lang w:val="en-US" w:bidi="th-TH"/>
+              </w:rPr>
+              <w:t>[WORK_TIME]</w:t>
+            </w:r>
+          </w:p>
+        </w:tc>
+        <w:tc>
+          <w:tcPr>
+            <w:tcW w:w="1525" w:type="dxa"/>
+            <w:gridSpan w:val="2"/>
+            <w:tcBorders>
+              <w:top w:val="dotted" w:sz="4" w:space="0" w:color="auto"/>
+            </w:tcBorders>
+          </w:tcPr>
+          <w:p>
+            <w:pPr>
+              <w:spacing w:line="276" w:lineRule="auto"/>
+              <w:ind w:right="-200" w:hanging="111"/>
+              <w:rPr>
+                <w:rFonts w:ascii="TH SarabunPSK" w:hAnsi="TH SarabunPSK" w:cs="TH SarabunPSK"/>
+                <w:sz w:val="28"/>
+                <w:szCs w:val="28"/>
+                <w:lang w:val="en-US" w:bidi="th-TH"/>
+              </w:rPr>
+            </w:pPr>
+            <w:r>
+              <w:rPr>
+                <w:rFonts w:ascii="TH SarabunPSK" w:hAnsi="TH SarabunPSK" w:cs="TH SarabunPSK" w:hint="cs"/>
+                <w:sz w:val="28"/>
+                <w:szCs w:val="28"/>
+                <w:cs/>
+                <w:lang w:val="en-US" w:bidi="th-TH"/>
+              </w:rPr>
+              <w:t>ปิดเบี่ยงจราจรบริเวณ</w:t>
+            </w:r>
+          </w:p>
+        </w:tc>
+        <w:tc>
+          <w:tcPr>
+            <w:tcW w:w="2948" w:type="dxa"/>
+            <w:gridSpan w:val="6"/>
+            <w:tcBorders>
+              <w:top w:val="dotted" w:sz="4" w:space="0" w:color="auto"/>
+              <w:bottom w:val="dotted" w:sz="4" w:space="0" w:color="auto"/>
+            </w:tcBorders>
+          </w:tcPr>
+          <w:p>
+            <w:pPr>
+              <w:spacing w:line="276" w:lineRule="auto"/>
+              <w:ind w:right="-114"/>
+              <w:rPr>
+                <w:rFonts w:ascii="TH SarabunPSK" w:hAnsi="TH SarabunPSK" w:cs="TH SarabunPSK" w:hint="cs"/>
+                <w:sz w:val="28"/>
+                <w:szCs w:val="28"/>
+                <w:cs/>
+                <w:lang w:val="en-US" w:bidi="th-TH"/>
+              </w:rPr>
+            </w:pPr>
+            <w:r>
+              <w:rPr>
+                <w:rFonts w:ascii="TH SarabunPSK" w:hAnsi="TH SarabunPSK" w:cs="TH SarabunPSK" w:hint="cs"/>
+                <w:sz w:val="28"/>
+                <w:szCs w:val="28"/>
+                <w:lang w:val="en-US" w:bidi="th-TH"/>
+              </w:rPr>
+              <w:t>[</w:t>
+            </w:r>
+            <w:r>
+              <w:rPr>
+                <w:rFonts w:ascii="TH SarabunPSK" w:hAnsi="TH SarabunPSK" w:cs="TH SarabunPSK"/>
+                <w:sz w:val="28"/>
+                <w:szCs w:val="28"/>
+                <w:lang w:val="en-US" w:bidi="th-TH"/>
+              </w:rPr>
+              <w:t>TRAFFICCLOSUREAREA</w:t>
+            </w:r>
+            <w:r>
+              <w:rPr>
+                <w:rFonts w:ascii="TH SarabunPSK" w:hAnsi="TH SarabunPSK" w:cs="TH SarabunPSK" w:hint="cs"/>
+                <w:sz w:val="28"/>
+                <w:szCs w:val="28"/>
+                <w:lang w:val="en-US" w:bidi="th-TH"/>
+              </w:rPr>
+              <w:t>]</w:t>
+            </w:r>
+          </w:p>
+        </w:tc>
+        <w:tc>
+          <w:tcPr>
+            <w:tcW w:w="532" w:type="dxa"/>
+            <w:gridSpan w:val="2"/>
+            <w:tcBorders>
+              <w:top w:val="dotted" w:sz="4" w:space="0" w:color="auto"/>
+            </w:tcBorders>
+          </w:tcPr>
+          <w:p>
+            <w:pPr>
+              <w:spacing w:line="276" w:lineRule="auto"/>
+              <w:ind w:right="-195" w:hanging="104"/>
+              <w:jc w:val="left"/>
+              <w:rPr>
+                <w:rFonts w:ascii="TH SarabunPSK" w:hAnsi="TH SarabunPSK" w:cs="TH SarabunPSK" w:hint="cs"/>
+                <w:sz w:val="28"/>
+                <w:szCs w:val="28"/>
+                <w:lang w:val="en-US" w:bidi="th-TH"/>
+              </w:rPr>
+            </w:pPr>
+            <w:r>
+              <w:rPr>
+                <w:rFonts w:ascii="TH SarabunPSK" w:hAnsi="TH SarabunPSK" w:cs="TH SarabunPSK" w:hint="cs"/>
+                <w:sz w:val="28"/>
+                <w:szCs w:val="28"/>
+                <w:cs/>
+                <w:lang w:val="en-US" w:bidi="th-TH"/>
+              </w:rPr>
+              <w:t>ทิศทาง</w:t>
+            </w:r>
+          </w:p>
+        </w:tc>
+        <w:tc>
+          <w:tcPr>
+            <w:tcW w:w="2679" w:type="dxa"/>
+            <w:gridSpan w:val="4"/>
+            <w:tcBorders>
+              <w:top w:val="dotted" w:sz="4" w:space="0" w:color="auto"/>
+              <w:bottom w:val="dotted" w:sz="4" w:space="0" w:color="auto"/>
+            </w:tcBorders>
+          </w:tcPr>
+          <w:p>
+            <w:pPr>
+              <w:spacing w:line="276" w:lineRule="auto"/>
+              <w:jc w:val="left"/>
+              <w:rPr>
+                <w:rFonts w:ascii="TH SarabunPSK" w:hAnsi="TH SarabunPSK" w:cs="TH SarabunPSK" w:hint="cs"/>
+                <w:sz w:val="28"/>
+                <w:szCs w:val="28"/>
+                <w:lang w:val="en-US" w:bidi="th-TH"/>
+              </w:rPr>
+            </w:pPr>
+            <w:r>
+              <w:rPr>
+                <w:rFonts w:ascii="TH SarabunPSK" w:hAnsi="TH SarabunPSK" w:cs="TH SarabunPSK" w:hint="cs"/>
+                <w:sz w:val="28"/>
+                <w:szCs w:val="28"/>
+                <w:lang w:val="en-US" w:bidi="th-TH"/>
+              </w:rPr>
+              <w:t>[</w:t>
+            </w:r>
+            <w:r>
+              <w:rPr>
+                <w:rFonts w:ascii="TH SarabunPSK" w:hAnsi="TH SarabunPSK" w:cs="TH SarabunPSK"/>
+                <w:sz w:val="28"/>
+                <w:szCs w:val="28"/>
+                <w:lang w:val="en-US" w:bidi="th-TH"/>
+              </w:rPr>
+              <w:t>DIRECTION_NAME</w:t>
+            </w:r>
+            <w:r>
+              <w:rPr>
+                <w:rFonts w:ascii="TH SarabunPSK" w:hAnsi="TH SarabunPSK" w:cs="TH SarabunPSK" w:hint="cs"/>
+                <w:sz w:val="28"/>
+                <w:szCs w:val="28"/>
+                <w:lang w:val="en-US" w:bidi="th-TH"/>
+              </w:rPr>
+              <w:t>]</w:t>
+            </w:r>
+          </w:p>
+        </w:tc>
+      </w:tr>
+      <w:tr>
+        <w:tc>
+          <w:tcPr>
+            <w:tcW w:w="2427" w:type="dxa"/>
+            <w:gridSpan w:val="6"/>
+            <w:tcBorders>
+              <w:top w:val="dotted" w:sz="4" w:space="0" w:color="auto"/>
+            </w:tcBorders>
+          </w:tcPr>
+          <w:p>
+            <w:pPr>
+              <w:spacing w:line="276" w:lineRule="auto"/>
+              <w:ind w:right="-197"/>
+              <w:rPr>
+                <w:rFonts w:ascii="TH SarabunPSK" w:hAnsi="TH SarabunPSK" w:cs="TH SarabunPSK" w:hint="cs"/>
+                <w:sz w:val="28"/>
+                <w:szCs w:val="28"/>
+                <w:lang w:val="en-US" w:bidi="th-TH"/>
+              </w:rPr>
+            </w:pPr>
+            <w:r>
+              <w:rPr>
+                <w:rFonts w:ascii="TH SarabunPSK" w:hAnsi="TH SarabunPSK" w:cs="TH SarabunPSK" w:hint="cs"/>
+                <w:sz w:val="28"/>
+                <w:szCs w:val="28"/>
+                <w:cs/>
+                <w:lang w:val="en-US" w:bidi="th-TH"/>
+              </w:rPr>
+              <w:t>ช่องทางที่จ</w:t>
+            </w:r>
+            <w:r>
+              <w:rPr>
+                <w:rFonts w:ascii="TH SarabunPSK" w:hAnsi="TH SarabunPSK" w:cs="TH SarabunPSK" w:hint="cs"/>
+                <w:sz w:val="28"/>
+                <w:szCs w:val="28"/>
+                <w:cs/>
+                <w:lang w:val="en-US" w:bidi="th-TH"/>
+              </w:rPr>
+              <w:t>ะ</w:t>
+            </w:r>
+            <w:r>
+              <w:rPr>
+                <w:rFonts w:ascii="TH SarabunPSK" w:hAnsi="TH SarabunPSK" w:cs="TH SarabunPSK" w:hint="cs"/>
+                <w:sz w:val="28"/>
+                <w:szCs w:val="28"/>
+                <w:cs/>
+                <w:lang w:val="en-US" w:bidi="th-TH"/>
+              </w:rPr>
+              <w:t>ทำการะซ่อมแซม</w:t>
+            </w:r>
+          </w:p>
+        </w:tc>
+        <w:tc>
+          <w:tcPr>
+            <w:tcW w:w="7238" w:type="dxa"/>
+            <w:gridSpan w:val="13"/>
+            <w:tcBorders>
+              <w:top w:val="dotted" w:sz="4" w:space="0" w:color="auto"/>
+              <w:bottom w:val="dotted" w:sz="4" w:space="0" w:color="auto"/>
+            </w:tcBorders>
+          </w:tcPr>
+          <w:p>
+            <w:pPr>
+              <w:spacing w:line="276" w:lineRule="auto"/>
+              <w:ind w:hanging="19"/>
+              <w:rPr>
+                <w:rFonts w:ascii="TH SarabunPSK" w:hAnsi="TH SarabunPSK" w:cs="TH SarabunPSK" w:hint="cs"/>
+                <w:sz w:val="28"/>
+                <w:szCs w:val="28"/>
+                <w:lang w:val="en-US" w:bidi="th-TH"/>
+              </w:rPr>
+            </w:pPr>
+            <w:r>
+              <w:rPr>
+                <w:rFonts w:ascii="TH SarabunPSK" w:hAnsi="TH SarabunPSK" w:cs="TH SarabunPSK" w:hint="cs"/>
+                <w:sz w:val="28"/>
+                <w:szCs w:val="28"/>
+                <w:lang w:val="en-US" w:bidi="th-TH"/>
+              </w:rPr>
+              <w:t>[</w:t>
+            </w:r>
+            <w:r>
+              <w:rPr>
+                <w:rFonts w:ascii="TH SarabunPSK" w:hAnsi="TH SarabunPSK" w:cs="TH SarabunPSK"/>
+                <w:sz w:val="28"/>
+                <w:szCs w:val="28"/>
+                <w:lang w:val="en-US" w:bidi="th-TH"/>
+              </w:rPr>
+              <w:t>CLOSURELANE_NAME</w:t>
+            </w:r>
+            <w:r>
+              <w:rPr>
+                <w:rFonts w:ascii="TH SarabunPSK" w:hAnsi="TH SarabunPSK" w:cs="TH SarabunPSK" w:hint="cs"/>
+                <w:sz w:val="28"/>
+                <w:szCs w:val="28"/>
+                <w:lang w:val="en-US" w:bidi="th-TH"/>
+              </w:rPr>
+              <w:t>]</w:t>
+            </w:r>
+          </w:p>
+        </w:tc>
+      </w:tr>
+      <w:tr>
+        <w:tc>
+          <w:tcPr>
+            <w:tcW w:w="9665" w:type="dxa"/>
+            <w:gridSpan w:val="19"/>
+            <w:tcBorders>
+              <w:top w:val="dotted" w:sz="4" w:space="0" w:color="auto"/>
+            </w:tcBorders>
+          </w:tcPr>
+          <w:p>
+            <w:pPr>
+              <w:spacing w:line="276" w:lineRule="auto"/>
+              <w:ind w:firstLine="720"/>
+              <w:rPr>
+                <w:rFonts w:ascii="TH SarabunPSK" w:hAnsi="TH SarabunPSK" w:cs="TH SarabunPSK" w:hint="cs"/>
+                <w:sz w:val="28"/>
+                <w:szCs w:val="28"/>
+                <w:lang w:val="en-US" w:bidi="th-TH"/>
+              </w:rPr>
+            </w:pPr>
+            <w:r>
+              <w:rPr>
+                <w:rFonts w:ascii="TH SarabunPSK" w:hAnsi="TH SarabunPSK" w:cs="TH SarabunPSK" w:hint="cs"/>
+                <w:b/>
+                <w:bCs/>
+                <w:sz w:val="28"/>
+                <w:szCs w:val="28"/>
+                <w:cs/>
+                <w:lang w:val="en-US" w:bidi="th-TH"/>
+              </w:rPr>
+              <w:t>๒</w:t>
+            </w:r>
+            <w:r>
+              <w:rPr>
+                <w:rFonts w:ascii="TH SarabunPSK" w:hAnsi="TH SarabunPSK" w:cs="TH SarabunPSK" w:hint="cs"/>
+                <w:b/>
+                <w:bCs/>
+                <w:sz w:val="28"/>
+                <w:szCs w:val="28"/>
+                <w:lang w:val="en-US" w:bidi="th-TH"/>
+              </w:rPr>
+              <w:t>.</w:t>
+            </w:r>
+            <w:r>
+              <w:rPr>
+                <w:rFonts w:ascii="TH SarabunPSK" w:hAnsi="TH SarabunPSK" w:cs="TH SarabunPSK" w:hint="cs"/>
+                <w:b/>
+                <w:bCs/>
+                <w:sz w:val="28"/>
+                <w:szCs w:val="28"/>
+                <w:u w:val="single"/>
+                <w:cs/>
+                <w:lang w:val="en-US" w:bidi="th-TH"/>
+              </w:rPr>
+              <w:t>ข้อเสนอ</w:t>
+            </w:r>
+          </w:p>
+        </w:tc>
+      </w:tr>
+      <w:tr>
+        <w:tc>
+          <w:tcPr>
+            <w:tcW w:w="9665" w:type="dxa"/>
+            <w:gridSpan w:val="19"/>
+          </w:tcPr>
+          <w:p>
+            <w:pPr>
+              <w:spacing w:line="276" w:lineRule="auto"/>
+              <w:ind w:firstLine="709"/>
+              <w:jc w:val="left"/>
+              <w:rPr>
+                <w:rFonts w:ascii="TH SarabunPSK" w:hAnsi="TH SarabunPSK" w:cs="TH SarabunPSK" w:hint="cs"/>
+                <w:sz w:val="28"/>
+                <w:szCs w:val="28"/>
+                <w:cs/>
+                <w:lang w:val="en-US" w:bidi="th-TH"/>
+              </w:rPr>
+            </w:pPr>
+            <w:r>
+              <w:rPr>
+                <w:rFonts w:ascii="TH SarabunPSK" w:hAnsi="TH SarabunPSK" w:cs="TH SarabunPSK" w:hint="cs"/>
+                <w:sz w:val="28"/>
+                <w:szCs w:val="28"/>
+                <w:cs/>
+                <w:lang w:val="en-US" w:bidi="th-TH"/>
+              </w:rPr>
+              <w:t>จึงเรียนมาเพื่อโปรดทราบและตรวจสอบการตั้งกรวยยาง</w:t>
+            </w:r>
+            <w:r>
+              <w:rPr>
+                <w:rFonts w:ascii="TH SarabunPSK" w:hAnsi="TH SarabunPSK" w:cs="TH SarabunPSK" w:hint="cs"/>
+                <w:sz w:val="28"/>
+                <w:szCs w:val="28"/>
+                <w:lang w:val="en-US" w:bidi="th-TH"/>
+              </w:rPr>
+              <w:t xml:space="preserve">, </w:t>
+            </w:r>
+            <w:r>
+              <w:rPr>
+                <w:rFonts w:ascii="TH SarabunPSK" w:hAnsi="TH SarabunPSK" w:cs="TH SarabunPSK" w:hint="cs"/>
+                <w:sz w:val="28"/>
+                <w:szCs w:val="28"/>
+                <w:cs/>
+                <w:lang w:val="en-US" w:bidi="th-TH"/>
+              </w:rPr>
+              <w:t>สัญญาณไฟวาบ ป้ายต่าง ๆ และความปลอดภัยในการปฎิบัติงานด้วย จักเป็นพระคุณอย่างยิ่ง สำหรับผู้ประสานงาน</w:t>
+            </w:r>
+          </w:p>
+        </w:tc>
+      </w:tr>
+      <w:tr>
+        <w:tc>
+          <w:tcPr>
+            <w:tcW w:w="559" w:type="dxa"/>
+          </w:tcPr>
+          <w:p>
+            <w:pPr>
+              <w:spacing w:line="276" w:lineRule="auto"/>
+              <w:ind w:right="-195"/>
+              <w:jc w:val="left"/>
+              <w:rPr>
+                <w:rFonts w:ascii="TH SarabunPSK" w:hAnsi="TH SarabunPSK" w:cs="TH SarabunPSK" w:hint="cs"/>
+                <w:sz w:val="28"/>
+                <w:szCs w:val="28"/>
+                <w:cs/>
+                <w:lang w:val="en-US" w:bidi="th-TH"/>
+              </w:rPr>
+            </w:pPr>
+            <w:r>
+              <w:rPr>
+                <w:rFonts w:ascii="TH SarabunPSK" w:hAnsi="TH SarabunPSK" w:cs="TH SarabunPSK" w:hint="cs"/>
+                <w:sz w:val="28"/>
+                <w:szCs w:val="28"/>
+                <w:cs/>
+                <w:lang w:val="en-US" w:bidi="th-TH"/>
+              </w:rPr>
+              <w:t>คือ</w:t>
+            </w:r>
+          </w:p>
+        </w:tc>
+        <w:tc>
+          <w:tcPr>
+            <w:tcW w:w="6325" w:type="dxa"/>
+            <w:gridSpan w:val="13"/>
+          </w:tcPr>
+          <w:p>
+            <w:pPr>
+              <w:spacing w:line="276" w:lineRule="auto"/>
+              <w:ind w:hanging="21"/>
+              <w:jc w:val="left"/>
+              <w:rPr>
+                <w:rFonts w:ascii="TH SarabunPSK" w:hAnsi="TH SarabunPSK" w:cs="TH SarabunPSK"/>
+                <w:sz w:val="28"/>
+                <w:szCs w:val="28"/>
+                <w:cs/>
+                <w:lang w:val="en-US" w:bidi="th-TH"/>
+              </w:rPr>
+            </w:pPr>
+            <w:r>
+              <w:rPr>
+                <w:rFonts w:ascii="TH SarabunPSK" w:hAnsi="TH SarabunPSK" w:cs="TH SarabunPSK" w:hint="cs"/>
+                <w:sz w:val="28"/>
+                <w:szCs w:val="28"/>
+                <w:lang w:val="en-US" w:bidi="th-TH"/>
+              </w:rPr>
+              <w:t>[</w:t>
+            </w:r>
+            <w:r>
+              <w:rPr>
+                <w:rFonts w:ascii="TH SarabunPSK" w:hAnsi="TH SarabunPSK" w:cs="TH SarabunPSK"/>
+                <w:sz w:val="28"/>
+                <w:szCs w:val="28"/>
+                <w:lang w:val="en-US" w:bidi="th-TH"/>
+              </w:rPr>
+              <w:t>CONTROLLER_NAME</w:t>
+            </w:r>
+            <w:r>
+              <w:rPr>
+                <w:rFonts w:ascii="TH SarabunPSK" w:hAnsi="TH SarabunPSK" w:cs="TH SarabunPSK" w:hint="cs"/>
+                <w:sz w:val="28"/>
+                <w:szCs w:val="28"/>
+                <w:lang w:val="en-US" w:bidi="th-TH"/>
+              </w:rPr>
+              <w:t>]</w:t>
+            </w:r>
+          </w:p>
+        </w:tc>
+        <w:tc>
+          <w:tcPr>
+            <w:tcW w:w="442" w:type="dxa"/>
+            <w:gridSpan w:val="3"/>
+          </w:tcPr>
+          <w:p>
+            <w:pPr>
+              <w:spacing w:line="276" w:lineRule="auto"/>
+              <w:ind w:right="-163" w:hanging="18"/>
+              <w:jc w:val="left"/>
+              <w:rPr>
+                <w:rFonts w:ascii="TH SarabunPSK" w:hAnsi="TH SarabunPSK" w:cs="TH SarabunPSK" w:hint="cs"/>
+                <w:sz w:val="28"/>
+                <w:szCs w:val="28"/>
+                <w:cs/>
+                <w:lang w:val="en-US" w:bidi="th-TH"/>
+              </w:rPr>
+            </w:pPr>
+            <w:r>
+              <w:rPr>
+                <w:rFonts w:ascii="TH SarabunPSK" w:hAnsi="TH SarabunPSK" w:cs="TH SarabunPSK" w:hint="cs"/>
+                <w:sz w:val="28"/>
+                <w:szCs w:val="28"/>
+                <w:cs/>
+                <w:lang w:val="en-US" w:bidi="th-TH"/>
+              </w:rPr>
+              <w:t>โทร</w:t>
+            </w:r>
+            <w:r>
+              <w:rPr>
+                <w:rFonts w:ascii="TH SarabunPSK" w:hAnsi="TH SarabunPSK" w:cs="TH SarabunPSK"/>
+                <w:sz w:val="28"/>
+                <w:szCs w:val="28"/>
+                <w:lang w:val="en-US" w:bidi="th-TH"/>
+              </w:rPr>
+              <w:t>.</w:t>
+            </w:r>
+          </w:p>
+        </w:tc>
+        <w:tc>
+          <w:tcPr>
+            <w:tcW w:w="2339" w:type="dxa"/>
+            <w:gridSpan w:val="2"/>
+          </w:tcPr>
+          <w:p>
+            <w:pPr>
+              <w:spacing w:line="276" w:lineRule="auto"/>
+              <w:rPr>
+                <w:rFonts w:ascii="TH SarabunPSK" w:hAnsi="TH SarabunPSK" w:cs="TH SarabunPSK" w:hint="cs"/>
+                <w:sz w:val="28"/>
+                <w:szCs w:val="28"/>
+                <w:cs/>
+                <w:lang w:val="en-US" w:bidi="th-TH"/>
+              </w:rPr>
+            </w:pPr>
+            <w:r>
+              <w:rPr>
+                <w:rFonts w:ascii="TH SarabunPSK" w:hAnsi="TH SarabunPSK" w:cs="TH SarabunPSK" w:hint="cs"/>
+                <w:sz w:val="28"/>
+                <w:szCs w:val="28"/>
+                <w:lang w:val="en-US" w:bidi="th-TH"/>
+              </w:rPr>
+              <w:t>[</w:t>
+            </w:r>
+            <w:r>
+              <w:rPr>
+                <w:rFonts w:ascii="TH SarabunPSK" w:hAnsi="TH SarabunPSK" w:cs="TH SarabunPSK"/>
+                <w:sz w:val="28"/>
+                <w:szCs w:val="28"/>
+                <w:lang w:val="en-US" w:bidi="th-TH"/>
+              </w:rPr>
+              <w:t>CONTROLLER_PHONE</w:t>
+            </w:r>
+            <w:r>
+              <w:rPr>
+                <w:rFonts w:ascii="TH SarabunPSK" w:hAnsi="TH SarabunPSK" w:cs="TH SarabunPSK" w:hint="cs"/>
+                <w:sz w:val="28"/>
+                <w:szCs w:val="28"/>
+                <w:lang w:val="en-US" w:bidi="th-TH"/>
+              </w:rPr>
+              <w:t>]</w:t>
+            </w:r>
+          </w:p>
+        </w:tc>
+      </w:tr>
+      <w:tr>
+        <w:tc>
+          <w:tcPr>
+            <w:tcW w:w="9665" w:type="dxa"/>
+            <w:gridSpan w:val="19"/>
+          </w:tcPr>
+          <w:p>
+            <w:pPr>
+              <w:spacing w:line="276" w:lineRule="auto"/>
+              <w:rPr>
+                <w:rFonts w:ascii="TH SarabunPSK" w:hAnsi="TH SarabunPSK" w:cs="TH SarabunPSK" w:hint="cs"/>
+                <w:sz w:val="28"/>
+                <w:szCs w:val="28"/>
+                <w:lang w:val="en-US" w:bidi="th-TH"/>
+              </w:rPr>
+            </w:pPr>
+          </w:p>
+        </w:tc>
+      </w:tr>
+      <w:tr>
+        <w:tc>
+          <w:tcPr>
+            <w:tcW w:w="6172" w:type="dxa"/>
+            <w:gridSpan w:val="11"/>
+          </w:tcPr>
+          <w:p>
+            <w:pPr>
+              <w:spacing w:line="276" w:lineRule="auto"/>
+              <w:rPr>
+                <w:rFonts w:ascii="TH SarabunPSK" w:hAnsi="TH SarabunPSK" w:cs="TH SarabunPSK" w:hint="cs"/>
+                <w:sz w:val="28"/>
+                <w:szCs w:val="28"/>
+                <w:lang w:val="en-US" w:bidi="th-TH"/>
+              </w:rPr>
+            </w:pPr>
+          </w:p>
+        </w:tc>
+        <w:tc>
+          <w:tcPr>
+            <w:tcW w:w="3493" w:type="dxa"/>
+            <w:gridSpan w:val="8"/>
+          </w:tcPr>
+          <w:p>
+            <w:pPr>
+              <w:spacing w:line="276" w:lineRule="auto"/>
+              <w:ind w:firstLine="429"/>
+              <w:rPr>
+                <w:rFonts w:ascii="TH SarabunPSK" w:hAnsi="TH SarabunPSK" w:cs="TH SarabunPSK" w:hint="cs"/>
+                <w:sz w:val="28"/>
+                <w:szCs w:val="28"/>
+                <w:lang w:val="en-US" w:bidi="th-TH"/>
+              </w:rPr>
+            </w:pPr>
+            <w:r>
+              <w:rPr>
+                <w:rFonts w:ascii="TH SarabunPSK" w:hAnsi="TH SarabunPSK" w:cs="TH SarabunPSK"/>
+                <w:sz w:val="28"/>
+                <w:szCs w:val="28"/>
+                <w:lang w:bidi="th-TH"/>
+              </w:rPr>
+              <w:t>SIGNER_APPROVAL_1]  </w:t>
+            </w:r>
+          </w:p>
+        </w:tc>
+      </w:tr>
+      <w:tr>
+        <w:tc>
+          <w:tcPr>
+            <w:tcW w:w="6172" w:type="dxa"/>
+            <w:gridSpan w:val="11"/>
+          </w:tcPr>
+          <w:p>
+            <w:pPr>
+              <w:spacing w:line="276" w:lineRule="auto"/>
+              <w:rPr>
+                <w:rFonts w:ascii="TH SarabunPSK" w:hAnsi="TH SarabunPSK" w:cs="TH SarabunPSK" w:hint="cs"/>
+                <w:sz w:val="28"/>
+                <w:szCs w:val="28"/>
+                <w:lang w:val="en-US" w:bidi="th-TH"/>
+              </w:rPr>
+            </w:pPr>
+          </w:p>
+        </w:tc>
+        <w:tc>
+          <w:tcPr>
+            <w:tcW w:w="3493" w:type="dxa"/>
+            <w:gridSpan w:val="8"/>
+          </w:tcPr>
+          <w:p>
+            <w:pPr>
+              <w:spacing w:line="276" w:lineRule="auto"/>
+              <w:ind w:firstLine="429"/>
+              <w:rPr>
+                <w:rFonts w:ascii="TH SarabunPSK" w:hAnsi="TH SarabunPSK" w:cs="TH SarabunPSK" w:hint="cs"/>
+                <w:sz w:val="28"/>
+                <w:szCs w:val="28"/>
+                <w:lang w:val="en-US" w:bidi="th-TH"/>
+              </w:rPr>
+            </w:pPr>
+            <w:r>
+              <w:rPr>
+                <w:rFonts w:ascii="TH SarabunPSK" w:hAnsi="TH SarabunPSK" w:cs="TH SarabunPSK" w:hint="cs"/>
+                <w:sz w:val="28"/>
+                <w:szCs w:val="28"/>
+                <w:lang w:val="en-US" w:bidi="th-TH"/>
+              </w:rPr>
+              <w:t>([NAME</w:t>
+            </w:r>
+            <w:r>
+              <w:rPr>
+                <w:rFonts w:ascii="TH SarabunPSK" w:hAnsi="TH SarabunPSK" w:cs="TH SarabunPSK" w:hint="cs"/>
+                <w:sz w:val="28"/>
+                <w:szCs w:val="28"/>
+              </w:rPr>
+              <w:t>_</w:t>
+            </w:r>
+            <w:r>
+              <w:rPr>
+                <w:rFonts w:ascii="TH SarabunPSK" w:hAnsi="TH SarabunPSK" w:cs="TH SarabunPSK" w:hint="cs"/>
+                <w:sz w:val="28"/>
+                <w:szCs w:val="28"/>
+                <w:lang w:val="en-US" w:bidi="th-TH"/>
+              </w:rPr>
+              <w:t>APPROVAL_1]) </w:t>
+            </w:r>
+          </w:p>
+        </w:tc>
+      </w:tr>
+      <w:tr>
+        <w:tc>
+          <w:tcPr>
+            <w:tcW w:w="6172" w:type="dxa"/>
+            <w:gridSpan w:val="11"/>
+          </w:tcPr>
+          <w:p>
+            <w:pPr>
+              <w:spacing w:line="276" w:lineRule="auto"/>
+              <w:rPr>
+                <w:rFonts w:ascii="TH SarabunPSK" w:hAnsi="TH SarabunPSK" w:cs="TH SarabunPSK" w:hint="cs"/>
+                <w:sz w:val="28"/>
+                <w:szCs w:val="28"/>
+                <w:lang w:val="en-US" w:bidi="th-TH"/>
+              </w:rPr>
+            </w:pPr>
+          </w:p>
+        </w:tc>
+        <w:tc>
+          <w:tcPr>
+            <w:tcW w:w="3493" w:type="dxa"/>
+            <w:gridSpan w:val="8"/>
+          </w:tcPr>
+          <w:p>
+            <w:pPr>
+              <w:spacing w:line="276" w:lineRule="auto"/>
+              <w:ind w:firstLine="249"/>
+              <w:rPr>
+                <w:rFonts w:ascii="TH SarabunPSK" w:hAnsi="TH SarabunPSK" w:cs="TH SarabunPSK" w:hint="cs"/>
+                <w:sz w:val="28"/>
+                <w:szCs w:val="28"/>
+                <w:lang w:val="en-US" w:bidi="th-TH"/>
+              </w:rPr>
+            </w:pPr>
+            <w:r>
+              <w:rPr>
+                <w:rFonts w:ascii="TH SarabunPSK" w:hAnsi="TH SarabunPSK" w:cs="TH SarabunPSK"/>
+                <w:sz w:val="28"/>
+                <w:szCs w:val="28"/>
+                <w:cs/>
+                <w:lang w:val="en-US" w:bidi="th-TH"/>
+              </w:rPr>
+              <w:t xml:space="preserve">ตำแหน่ง </w:t>
+            </w:r>
+            <w:r>
+              <w:rPr>
+                <w:rFonts w:ascii="TH SarabunPSK" w:hAnsi="TH SarabunPSK" w:cs="TH SarabunPSK"/>
+                <w:sz w:val="28"/>
+                <w:szCs w:val="28"/>
+                <w:lang w:val="en-US" w:bidi="th-TH"/>
+              </w:rPr>
+              <w:t>[POS_APPROVAL_1]</w:t>
+            </w:r>
+            <w:r>
+              <w:rPr>
+                <w:rFonts w:ascii="TH SarabunPSK" w:hAnsi="TH SarabunPSK" w:cs="TH SarabunPSK"/>
+                <w:sz w:val="28"/>
+                <w:szCs w:val="28"/>
+                <w:lang w:bidi="th-TH"/>
+              </w:rPr>
+              <w:t> </w:t>
+            </w:r>
+            <w:r>
+              <w:rPr>
+                <w:rFonts w:ascii="TH SarabunPSK" w:hAnsi="TH SarabunPSK" w:cs="TH SarabunPSK"/>
+                <w:sz w:val="28"/>
+                <w:szCs w:val="28"/>
+                <w:lang w:val="en-US" w:bidi="th-TH"/>
+              </w:rPr>
+              <w:t> </w:t>
+            </w:r>
+          </w:p>
+        </w:tc>
+      </w:tr>
+    </w:tbl>
     <w:p>
       <w:pPr>
         <w:pStyle w:val="ListParagraph"/>
@@ -1259,573 +1700,13 @@
       </w:pPr>
       <w:r>
         <w:rPr>
-          <w:rFonts w:hint="cs" w:ascii="TH SarabunPSK" w:hAnsi="TH SarabunPSK" w:cs="TH SarabunPSK"/>
+          <w:rFonts w:ascii="TH SarabunPSK" w:hAnsi="TH SarabunPSK" w:cs="TH SarabunPSK" w:hint="cs"/>
           <w:sz w:val="28"/>
           <w:szCs w:val="28"/>
           <w:lang w:val="en-US" w:bidi="th-TH"/>
         </w:rPr>
         <w:t> </w:t>
       </w:r>
-    </w:p>
-    <w:p w14:noSpellErr="1">
-      <w:pPr>
-        <w:pStyle w:val="ListParagraph"/>
-        <w:tabs>
-          <w:tab w:val="left" w:pos="1418"/>
-          <w:tab w:val="left" w:pos="4536"/>
-          <w:tab w:val="left" w:pos="5103"/>
-          <w:tab w:val="left" w:pos="6804"/>
-        </w:tabs>
-        <w:spacing w:line="240" w:lineRule="exact"/>
-        <w:ind w:left="4965"/>
-        <w:jc w:val="left"/>
-        <w:rPr>
-          <w:rFonts w:ascii="TH SarabunPSK" w:hAnsi="TH SarabunPSK" w:cs="TH SarabunPSK"/>
-          <w:sz w:val="28"/>
-          <w:szCs w:val="28"/>
-          <w:u w:val="dotted"/>
-          <w:lang w:val="ru-RU" w:bidi="th-TH"/>
-        </w:rPr>
-      </w:pPr>
-      <w:r>
-        <w:rPr>
-          <w:rFonts w:ascii="TH SarabunPSK" w:hAnsi="TH SarabunPSK" w:cs="TH SarabunPSK"/>
-          <w:sz w:val="28"/>
-          <w:szCs w:val="28"/>
-          <w:lang w:val="ru-RU" w:bidi="th-TH"/>
-        </w:rPr>
-        <w:t xml:space="preserve">      </w:t>
-      </w:r>
-      <w:r>
-        <w:rPr>
-          <w:rFonts w:ascii="TH SarabunPSK" w:hAnsi="TH SarabunPSK" w:cs="TH SarabunPSK"/>
-          <w:sz w:val="28"/>
-          <w:szCs w:val="28"/>
-          <w:cs/>
-          <w:lang w:val="ru-RU" w:bidi="th-TH"/>
-        </w:rPr>
-        <w:t xml:space="preserve">       </w:t>
-      </w:r>
-      <w:r>
-        <w:rPr>
-          <w:rFonts w:ascii="TH SarabunPSK" w:hAnsi="TH SarabunPSK" w:cs="TH SarabunPSK"/>
-          <w:sz w:val="28"/>
-          <w:szCs w:val="28"/>
-          <w:cs/>
-          <w:lang w:val="ru-RU" w:bidi="th-TH"/>
-        </w:rPr>
-        <w:t xml:space="preserve">     </w:t>
-      </w:r>
-      <w:r>
-        <w:rPr>
-          <w:rFonts w:ascii="TH SarabunPSK" w:hAnsi="TH SarabunPSK" w:cs="TH SarabunPSK"/>
-          <w:sz w:val="28"/>
-          <w:szCs w:val="28"/>
-          <w:u w:val="dotted"/>
-          <w:lang w:val="ru-RU" w:bidi="th-TH"/>
-        </w:rPr>
-        <w:t xml:space="preserve">        </w:t>
-      </w:r>
-      <w:r>
-        <w:rPr>
-          <w:rFonts w:ascii="TH SarabunPSK" w:hAnsi="TH SarabunPSK" w:cs="TH SarabunPSK"/>
-          <w:sz w:val="28"/>
-          <w:szCs w:val="28"/>
-          <w:u w:val="dotted"/>
-          <w:lang w:val="ru-RU" w:bidi="th-TH"/>
-        </w:rPr>
-        <w:t>[</w:t>
-      </w:r>
-      <w:r>
-        <w:rPr>
-          <w:rFonts w:ascii="TH SarabunPSK" w:hAnsi="TH SarabunPSK" w:cs="TH SarabunPSK"/>
-          <w:sz w:val="28"/>
-          <w:szCs w:val="28"/>
-          <w:u w:val="dotted"/>
-          <w:lang w:val="ru-RU" w:bidi="th-TH"/>
-        </w:rPr>
-        <w:t>SIGNER</w:t>
-      </w:r>
-      <w:r>
-        <w:rPr>
-          <w:rFonts w:ascii="TH SarabunPSK" w:hAnsi="TH SarabunPSK" w:cs="TH SarabunPSK"/>
-          <w:sz w:val="28"/>
-          <w:szCs w:val="28"/>
-          <w:u w:val="dotted"/>
-          <w:lang w:val="ru-RU" w:bidi="th-TH"/>
-        </w:rPr>
-        <w:t>_</w:t>
-      </w:r>
-      <w:r>
-        <w:rPr>
-          <w:rFonts w:ascii="TH SarabunPSK" w:hAnsi="TH SarabunPSK" w:cs="TH SarabunPSK"/>
-          <w:sz w:val="28"/>
-          <w:szCs w:val="28"/>
-          <w:u w:val="dotted"/>
-          <w:lang w:val="ru-RU" w:bidi="th-TH"/>
-        </w:rPr>
-        <w:t>APP</w:t>
-      </w:r>
-      <w:r>
-        <w:rPr>
-          <w:rFonts w:ascii="TH SarabunPSK" w:hAnsi="TH SarabunPSK" w:cs="TH SarabunPSK"/>
-          <w:sz w:val="28"/>
-          <w:szCs w:val="28"/>
-          <w:u w:val="dotted"/>
-          <w:lang w:val="ru-RU" w:bidi="th-TH"/>
-        </w:rPr>
-        <w:t>R</w:t>
-      </w:r>
-      <w:r>
-        <w:rPr>
-          <w:rFonts w:ascii="TH SarabunPSK" w:hAnsi="TH SarabunPSK" w:cs="TH SarabunPSK"/>
-          <w:sz w:val="28"/>
-          <w:szCs w:val="28"/>
-          <w:u w:val="dotted"/>
-          <w:lang w:val="ru-RU" w:bidi="th-TH"/>
-        </w:rPr>
-        <w:t>OVAL_1</w:t>
-      </w:r>
-      <w:r>
-        <w:rPr>
-          <w:rFonts w:ascii="TH SarabunPSK" w:hAnsi="TH SarabunPSK" w:cs="TH SarabunPSK"/>
-          <w:sz w:val="28"/>
-          <w:szCs w:val="28"/>
-          <w:u w:val="dotted"/>
-          <w:lang w:val="ru-RU" w:bidi="th-TH"/>
-        </w:rPr>
-        <w:t>] </w:t>
-      </w:r>
-      <w:r>
-        <w:rPr>
-          <w:rFonts w:ascii="TH SarabunPSK" w:hAnsi="TH SarabunPSK" w:cs="TH SarabunPSK"/>
-          <w:sz w:val="28"/>
-          <w:szCs w:val="28"/>
-          <w:u w:val="dotted"/>
-          <w:lang w:val="ru-RU" w:bidi="th-TH"/>
-        </w:rPr>
-        <w:t> </w:t>
-      </w:r>
-      <w:r>
-        <w:rPr>
-          <w:rFonts w:hint="cs" w:ascii="TH SarabunPSK" w:hAnsi="TH SarabunPSK" w:cs="TH SarabunPSK"/>
-          <w:sz w:val="28"/>
-          <w:szCs w:val="28"/>
-          <w:u w:val="dotted"/>
-          <w:lang w:val="en-US" w:bidi="th-TH"/>
-        </w:rPr>
-        <w:tab/>
-      </w:r>
-    </w:p>
-    <w:p>
-      <w:pPr>
-        <w:rPr>
-          <w:rFonts w:ascii="TH SarabunPSK" w:hAnsi="TH SarabunPSK" w:cs="TH SarabunPSK"/>
-          <w:sz w:val="28"/>
-          <w:szCs w:val="28"/>
-          <w:lang w:val="en-US" w:bidi="th-TH"/>
-        </w:rPr>
-      </w:pPr>
-      <w:r>
-        <w:rPr>
-          <w:rFonts w:hint="cs"/>
-          <w:sz w:val="18"/>
-          <w:szCs w:val="20"/>
-          <w:lang w:val="en-US" w:bidi="th-TH"/>
-        </w:rPr>
-        <w:t xml:space="preserve">                                    </w:t>
-      </w:r>
-      <w:r>
-        <w:rPr>
-          <w:rFonts w:hint="cs" w:ascii="TH SarabunPSK" w:hAnsi="TH SarabunPSK" w:cs="TH SarabunPSK"/>
-          <w:sz w:val="28"/>
-          <w:szCs w:val="28"/>
-          <w:lang w:val="en-US" w:bidi="th-TH"/>
-        </w:rPr>
-        <w:tab/>
-      </w:r>
-      <w:r>
-        <w:rPr>
-          <w:rFonts w:ascii="TH SarabunPSK" w:hAnsi="TH SarabunPSK" w:cs="TH SarabunPSK"/>
-          <w:sz w:val="28"/>
-          <w:szCs w:val="28"/>
-          <w:lang w:val="en-US" w:bidi="th-TH"/>
-        </w:rPr>
-        <w:tab/>
-      </w:r>
-      <w:r>
-        <w:rPr>
-          <w:rFonts w:ascii="TH SarabunPSK" w:hAnsi="TH SarabunPSK" w:cs="TH SarabunPSK"/>
-          <w:sz w:val="28"/>
-          <w:szCs w:val="28"/>
-          <w:lang w:val="en-US" w:bidi="th-TH"/>
-        </w:rPr>
-        <w:tab/>
-      </w:r>
-      <w:r>
-        <w:rPr>
-          <w:rFonts w:ascii="TH SarabunPSK" w:hAnsi="TH SarabunPSK" w:cs="TH SarabunPSK"/>
-          <w:sz w:val="28"/>
-          <w:szCs w:val="28"/>
-          <w:lang w:val="en-US" w:bidi="th-TH"/>
-        </w:rPr>
-        <w:tab/>
-      </w:r>
-      <w:r>
-        <w:rPr>
-          <w:rFonts w:ascii="TH SarabunPSK" w:hAnsi="TH SarabunPSK" w:cs="TH SarabunPSK"/>
-          <w:sz w:val="28"/>
-          <w:szCs w:val="28"/>
-          <w:lang w:val="en-US" w:bidi="th-TH"/>
-        </w:rPr>
-        <w:tab/>
-      </w:r>
-      <w:r>
-        <w:rPr>
-          <w:rFonts w:ascii="TH SarabunPSK" w:hAnsi="TH SarabunPSK" w:cs="TH SarabunPSK"/>
-          <w:sz w:val="28"/>
-          <w:szCs w:val="28"/>
-          <w:lang w:val="en-US" w:bidi="th-TH"/>
-        </w:rPr>
-        <w:tab/>
-      </w:r>
-      <w:r>
-        <w:rPr>
-          <w:rFonts w:hint="cs" w:ascii="TH SarabunPSK" w:hAnsi="TH SarabunPSK" w:cs="TH SarabunPSK"/>
-          <w:sz w:val="28"/>
-          <w:szCs w:val="28"/>
-          <w:cs/>
-          <w:lang w:val="en-US" w:bidi="th-TH"/>
-        </w:rPr>
-        <w:t xml:space="preserve"> </w:t>
-      </w:r>
-      <w:r>
-        <w:rPr>
-          <w:rFonts w:hint="cs" w:ascii="TH SarabunPSK" w:hAnsi="TH SarabunPSK" w:cs="TH SarabunPSK"/>
-          <w:sz w:val="28"/>
-          <w:szCs w:val="28"/>
-          <w:cs/>
-          <w:lang w:val="en-US" w:bidi="th-TH"/>
-        </w:rPr>
-        <w:t xml:space="preserve"> </w:t>
-      </w:r>
-      <w:r>
-        <w:rPr>
-          <w:rFonts w:hint="cs" w:ascii="TH SarabunPSK" w:hAnsi="TH SarabunPSK" w:cs="TH SarabunPSK"/>
-          <w:sz w:val="28"/>
-          <w:szCs w:val="28"/>
-          <w:cs/>
-          <w:lang w:val="en-US" w:bidi="th-TH"/>
-        </w:rPr>
-        <w:t xml:space="preserve">     </w:t>
-      </w:r>
-      <w:r>
-        <w:rPr>
-          <w:rFonts w:hint="cs" w:ascii="TH SarabunPSK" w:hAnsi="TH SarabunPSK" w:cs="TH SarabunPSK"/>
-          <w:sz w:val="28"/>
-          <w:szCs w:val="28"/>
-          <w:cs/>
-          <w:lang w:val="en-US" w:bidi="th-TH"/>
-        </w:rPr>
-        <w:t xml:space="preserve">    </w:t>
-      </w:r>
-      <w:r>
-        <w:rPr>
-          <w:rFonts w:ascii="TH SarabunPSK" w:hAnsi="TH SarabunPSK" w:cs="TH SarabunPSK"/>
-          <w:sz w:val="28"/>
-          <w:szCs w:val="28"/>
-          <w:lang w:val="en-US" w:bidi="th-TH"/>
-        </w:rPr>
-        <w:t xml:space="preserve">   </w:t>
-      </w:r>
-      <w:r>
-        <w:rPr>
-          <w:rFonts w:hint="cs" w:ascii="TH SarabunPSK" w:hAnsi="TH SarabunPSK" w:cs="TH SarabunPSK"/>
-          <w:sz w:val="28"/>
-          <w:szCs w:val="28"/>
-          <w:cs/>
-          <w:lang w:val="en-US" w:bidi="th-TH"/>
-        </w:rPr>
-        <w:t xml:space="preserve">  </w:t>
-      </w:r>
-      <w:r>
-        <w:rPr>
-          <w:rFonts w:hint="cs" w:ascii="TH SarabunPSK" w:hAnsi="TH SarabunPSK" w:cs="TH SarabunPSK"/>
-          <w:sz w:val="28"/>
-          <w:szCs w:val="28"/>
-          <w:lang w:val="en-US" w:bidi="th-TH"/>
-        </w:rPr>
-        <w:t>([</w:t>
-      </w:r>
-      <w:r>
-        <w:rPr>
-          <w:rFonts w:hint="cs" w:ascii="TH SarabunPSK" w:hAnsi="TH SarabunPSK" w:cs="TH SarabunPSK"/>
-          <w:sz w:val="28"/>
-          <w:szCs w:val="28"/>
-          <w:lang w:val="en-US" w:bidi="th-TH"/>
-        </w:rPr>
-        <w:t>NAME</w:t>
-      </w:r>
-      <w:r>
-        <w:rPr>
-          <w:rFonts w:hint="cs" w:ascii="TH SarabunPSK" w:hAnsi="TH SarabunPSK" w:cs="TH SarabunPSK"/>
-          <w:sz w:val="28"/>
-          <w:szCs w:val="28"/>
-        </w:rPr>
-        <w:t>_</w:t>
-      </w:r>
-      <w:r>
-        <w:rPr>
-          <w:rFonts w:hint="cs" w:ascii="TH SarabunPSK" w:hAnsi="TH SarabunPSK" w:cs="TH SarabunPSK"/>
-          <w:sz w:val="28"/>
-          <w:szCs w:val="28"/>
-          <w:lang w:val="en-US" w:bidi="th-TH"/>
-        </w:rPr>
-        <w:t>APP</w:t>
-      </w:r>
-      <w:r>
-        <w:rPr>
-          <w:rFonts w:hint="cs" w:ascii="TH SarabunPSK" w:hAnsi="TH SarabunPSK" w:cs="TH SarabunPSK"/>
-          <w:sz w:val="28"/>
-          <w:szCs w:val="28"/>
-          <w:lang w:val="en-US" w:bidi="th-TH"/>
-        </w:rPr>
-        <w:t>R</w:t>
-      </w:r>
-      <w:r>
-        <w:rPr>
-          <w:rFonts w:hint="cs" w:ascii="TH SarabunPSK" w:hAnsi="TH SarabunPSK" w:cs="TH SarabunPSK"/>
-          <w:sz w:val="28"/>
-          <w:szCs w:val="28"/>
-          <w:lang w:val="en-US" w:bidi="th-TH"/>
-        </w:rPr>
-        <w:t>OVAL_1]) </w:t>
-      </w:r>
-    </w:p>
-    <w:p>
-      <w:pPr>
-        <w:rPr>
-          <w:rFonts w:ascii="TH SarabunPSK" w:hAnsi="TH SarabunPSK" w:cs="TH SarabunPSK"/>
-          <w:sz w:val="28"/>
-          <w:szCs w:val="28"/>
-          <w:lang w:val="en-US" w:bidi="th-TH"/>
-        </w:rPr>
-      </w:pPr>
-      <w:r>
-        <w:rPr>
-          <w:rFonts w:ascii="TH SarabunPSK" w:hAnsi="TH SarabunPSK" w:cs="TH SarabunPSK"/>
-          <w:sz w:val="28"/>
-          <w:szCs w:val="28"/>
-          <w:lang w:val="en-US" w:bidi="th-TH"/>
-        </w:rPr>
-        <w:t xml:space="preserve">                                   </w:t>
-      </w:r>
-      <w:r>
-        <w:rPr>
-          <w:rFonts w:hint="cs" w:ascii="TH SarabunPSK" w:hAnsi="TH SarabunPSK" w:cs="TH SarabunPSK"/>
-          <w:sz w:val="28"/>
-          <w:szCs w:val="28"/>
-          <w:lang w:val="en-US" w:bidi="th-TH"/>
-        </w:rPr>
-        <w:tab/>
-      </w:r>
-      <w:r>
-        <w:rPr>
-          <w:rFonts w:ascii="TH SarabunPSK" w:hAnsi="TH SarabunPSK" w:cs="TH SarabunPSK"/>
-          <w:sz w:val="28"/>
-          <w:szCs w:val="28"/>
-          <w:lang w:val="en-US" w:bidi="th-TH"/>
-        </w:rPr>
-        <w:t xml:space="preserve">      </w:t>
-      </w:r>
-      <w:r>
-        <w:rPr>
-          <w:rFonts w:ascii="TH SarabunPSK" w:hAnsi="TH SarabunPSK" w:cs="TH SarabunPSK"/>
-          <w:sz w:val="28"/>
-          <w:szCs w:val="28"/>
-          <w:lang w:val="en-US" w:bidi="th-TH"/>
-        </w:rPr>
-        <w:t xml:space="preserve">    </w:t>
-      </w:r>
-      <w:r>
-        <w:rPr>
-          <w:rFonts w:ascii="TH SarabunPSK" w:hAnsi="TH SarabunPSK" w:cs="TH SarabunPSK"/>
-          <w:sz w:val="28"/>
-          <w:szCs w:val="28"/>
-          <w:lang w:val="en-US" w:bidi="th-TH"/>
-        </w:rPr>
-        <w:t xml:space="preserve"> </w:t>
-      </w:r>
-      <w:r>
-        <w:rPr>
-          <w:rFonts w:ascii="TH SarabunPSK" w:hAnsi="TH SarabunPSK" w:cs="TH SarabunPSK"/>
-          <w:sz w:val="28"/>
-          <w:szCs w:val="28"/>
-          <w:lang w:val="en-US" w:bidi="th-TH"/>
-        </w:rPr>
-        <w:tab/>
-      </w:r>
-      <w:r>
-        <w:rPr>
-          <w:rFonts w:ascii="TH SarabunPSK" w:hAnsi="TH SarabunPSK" w:cs="TH SarabunPSK"/>
-          <w:sz w:val="28"/>
-          <w:szCs w:val="28"/>
-          <w:lang w:val="en-US" w:bidi="th-TH"/>
-        </w:rPr>
-        <w:tab/>
-      </w:r>
-      <w:r>
-        <w:rPr>
-          <w:rFonts w:ascii="TH SarabunPSK" w:hAnsi="TH SarabunPSK" w:cs="TH SarabunPSK"/>
-          <w:sz w:val="28"/>
-          <w:szCs w:val="28"/>
-          <w:lang w:val="en-US" w:bidi="th-TH"/>
-        </w:rPr>
-        <w:tab/>
-      </w:r>
-      <w:r>
-        <w:rPr>
-          <w:rFonts w:ascii="TH SarabunPSK" w:hAnsi="TH SarabunPSK" w:cs="TH SarabunPSK"/>
-          <w:sz w:val="28"/>
-          <w:szCs w:val="28"/>
-          <w:cs/>
-          <w:lang w:val="en-US" w:bidi="th-TH"/>
-        </w:rPr>
-        <w:t xml:space="preserve">       </w:t>
-      </w:r>
-      <w:r>
-        <w:rPr>
-          <w:rFonts w:ascii="TH SarabunPSK" w:hAnsi="TH SarabunPSK" w:cs="TH SarabunPSK"/>
-          <w:sz w:val="28"/>
-          <w:szCs w:val="28"/>
-          <w:cs/>
-          <w:lang w:val="en-US" w:bidi="th-TH"/>
-        </w:rPr>
-        <w:tab/>
-      </w:r>
-      <w:r>
-        <w:rPr>
-          <w:rFonts w:ascii="TH SarabunPSK" w:hAnsi="TH SarabunPSK" w:cs="TH SarabunPSK"/>
-          <w:sz w:val="28"/>
-          <w:szCs w:val="28"/>
-          <w:cs/>
-          <w:lang w:val="en-US" w:bidi="th-TH"/>
-        </w:rPr>
-        <w:tab/>
-      </w:r>
-      <w:r>
-        <w:rPr>
-          <w:rFonts w:ascii="TH SarabunPSK" w:hAnsi="TH SarabunPSK" w:cs="TH SarabunPSK"/>
-          <w:sz w:val="28"/>
-          <w:szCs w:val="28"/>
-          <w:cs/>
-          <w:lang w:val="en-US" w:bidi="th-TH"/>
-        </w:rPr>
-        <w:tab/>
-      </w:r>
-      <w:r>
-        <w:rPr>
-          <w:rFonts w:ascii="TH SarabunPSK" w:hAnsi="TH SarabunPSK" w:cs="TH SarabunPSK"/>
-          <w:sz w:val="28"/>
-          <w:szCs w:val="28"/>
-          <w:cs/>
-          <w:lang w:val="en-US" w:bidi="th-TH"/>
-        </w:rPr>
-        <w:t xml:space="preserve">ตำแหน่ง </w:t>
-      </w:r>
-      <w:r>
-        <w:rPr>
-          <w:rFonts w:ascii="TH SarabunPSK" w:hAnsi="TH SarabunPSK" w:cs="TH SarabunPSK"/>
-          <w:sz w:val="28"/>
-          <w:szCs w:val="28"/>
-          <w:lang w:val="en-US" w:bidi="th-TH"/>
-        </w:rPr>
-        <w:t>[</w:t>
-      </w:r>
-      <w:r>
-        <w:rPr>
-          <w:rFonts w:ascii="TH SarabunPSK" w:hAnsi="TH SarabunPSK" w:cs="TH SarabunPSK"/>
-          <w:sz w:val="28"/>
-          <w:szCs w:val="28"/>
-          <w:lang w:val="en-US" w:bidi="th-TH"/>
-        </w:rPr>
-        <w:t>POS_</w:t>
-      </w:r>
-      <w:r>
-        <w:rPr>
-          <w:rFonts w:ascii="TH SarabunPSK" w:hAnsi="TH SarabunPSK" w:cs="TH SarabunPSK"/>
-          <w:sz w:val="28"/>
-          <w:szCs w:val="28"/>
-          <w:lang w:val="en-US" w:bidi="th-TH"/>
-        </w:rPr>
-        <w:t>APP</w:t>
-      </w:r>
-      <w:r>
-        <w:rPr>
-          <w:rFonts w:ascii="TH SarabunPSK" w:hAnsi="TH SarabunPSK" w:cs="TH SarabunPSK"/>
-          <w:sz w:val="28"/>
-          <w:szCs w:val="28"/>
-          <w:lang w:val="en-US" w:bidi="th-TH"/>
-        </w:rPr>
-        <w:t>R</w:t>
-      </w:r>
-      <w:r>
-        <w:rPr>
-          <w:rFonts w:ascii="TH SarabunPSK" w:hAnsi="TH SarabunPSK" w:cs="TH SarabunPSK"/>
-          <w:sz w:val="28"/>
-          <w:szCs w:val="28"/>
-          <w:lang w:val="en-US" w:bidi="th-TH"/>
-        </w:rPr>
-        <w:t>OVAL_1]</w:t>
-      </w:r>
-      <w:r>
-        <w:rPr>
-          <w:rFonts w:ascii="TH SarabunPSK" w:hAnsi="TH SarabunPSK" w:cs="TH SarabunPSK"/>
-          <w:sz w:val="28"/>
-          <w:szCs w:val="28"/>
-          <w:lang w:bidi="th-TH"/>
-        </w:rPr>
-        <w:t> </w:t>
-      </w:r>
-      <w:r>
-        <w:rPr>
-          <w:rFonts w:ascii="TH SarabunPSK" w:hAnsi="TH SarabunPSK" w:cs="TH SarabunPSK"/>
-          <w:sz w:val="28"/>
-          <w:szCs w:val="28"/>
-          <w:lang w:val="en-US" w:bidi="th-TH"/>
-        </w:rPr>
-        <w:t> </w:t>
-      </w:r>
-    </w:p>
-    <w:p>
-      <w:pPr>
-        <w:rPr>
-          <w:rFonts w:ascii="TH SarabunPSK" w:hAnsi="TH SarabunPSK" w:cs="TH SarabunPSK"/>
-          <w:sz w:val="28"/>
-          <w:szCs w:val="28"/>
-          <w:lang w:val="en-US" w:bidi="th-TH"/>
-        </w:rPr>
-      </w:pPr>
-    </w:p>
-    <w:p>
-      <w:pPr>
-        <w:rPr>
-          <w:rFonts w:ascii="TH SarabunPSK" w:hAnsi="TH SarabunPSK" w:cs="TH SarabunPSK"/>
-          <w:sz w:val="28"/>
-          <w:szCs w:val="28"/>
-          <w:lang w:val="en-US" w:bidi="th-TH"/>
-        </w:rPr>
-      </w:pPr>
-    </w:p>
-    <w:p>
-      <w:pPr>
-        <w:rPr>
-          <w:rFonts w:ascii="TH SarabunPSK" w:hAnsi="TH SarabunPSK" w:cs="TH SarabunPSK"/>
-          <w:sz w:val="28"/>
-          <w:szCs w:val="28"/>
-          <w:lang w:val="en-US" w:bidi="th-TH"/>
-        </w:rPr>
-      </w:pPr>
     </w:p>
     <w:p>
       <w:pPr>
@@ -1896,7 +1777,7 @@
             </w:pPr>
             <w:r>
               <w:rPr>
-                <w:rFonts w:hint="cs" w:ascii="TH SarabunPSK" w:hAnsi="TH SarabunPSK" w:cs="TH SarabunPSK"/>
+                <w:rFonts w:ascii="TH SarabunPSK" w:hAnsi="TH SarabunPSK" w:cs="TH SarabunPSK" w:hint="cs"/>
                 <w:sz w:val="28"/>
                 <w:szCs w:val="28"/>
                 <w:cs/>
@@ -1906,7 +1787,7 @@
             </w:r>
             <w:r>
               <w:rPr>
-                <w:rFonts w:hint="cs" w:ascii="TH SarabunPSK" w:hAnsi="TH SarabunPSK" w:cs="TH SarabunPSK"/>
+                <w:rFonts w:ascii="TH SarabunPSK" w:hAnsi="TH SarabunPSK" w:cs="TH SarabunPSK" w:hint="cs"/>
                 <w:sz w:val="28"/>
                 <w:szCs w:val="28"/>
                 <w:lang w:val="en-US" w:bidi="th-TH"/>
@@ -1925,7 +1806,7 @@
             </w:pPr>
             <w:r>
               <w:rPr>
-                <w:rFonts w:hint="cs" w:ascii="TH SarabunPSK" w:hAnsi="TH SarabunPSK" w:cs="TH SarabunPSK"/>
+                <w:rFonts w:ascii="TH SarabunPSK" w:hAnsi="TH SarabunPSK" w:cs="TH SarabunPSK" w:hint="cs"/>
                 <w:sz w:val="28"/>
                 <w:szCs w:val="28"/>
                 <w:cs/>
@@ -1935,7 +1816,7 @@
             </w:r>
             <w:r>
               <w:rPr>
-                <w:rFonts w:hint="cs" w:ascii="TH SarabunPSK" w:hAnsi="TH SarabunPSK" w:cs="TH SarabunPSK"/>
+                <w:rFonts w:ascii="TH SarabunPSK" w:hAnsi="TH SarabunPSK" w:cs="TH SarabunPSK" w:hint="cs"/>
                 <w:sz w:val="28"/>
                 <w:szCs w:val="28"/>
                 <w:cs/>
@@ -1945,7 +1826,7 @@
             </w:r>
             <w:r>
               <w:rPr>
-                <w:rFonts w:hint="cs" w:ascii="TH SarabunPSK" w:hAnsi="TH SarabunPSK" w:cs="TH SarabunPSK"/>
+                <w:rFonts w:ascii="TH SarabunPSK" w:hAnsi="TH SarabunPSK" w:cs="TH SarabunPSK" w:hint="cs"/>
                 <w:sz w:val="28"/>
                 <w:szCs w:val="28"/>
                 <w:cs/>
@@ -1955,7 +1836,7 @@
             </w:r>
             <w:r>
               <w:rPr>
-                <w:rFonts w:hint="cs" w:ascii="TH SarabunPSK" w:hAnsi="TH SarabunPSK" w:cs="TH SarabunPSK"/>
+                <w:rFonts w:ascii="TH SarabunPSK" w:hAnsi="TH SarabunPSK" w:cs="TH SarabunPSK" w:hint="cs"/>
                 <w:sz w:val="28"/>
                 <w:szCs w:val="28"/>
                 <w:cs/>
@@ -1995,7 +1876,7 @@
             </w:pPr>
             <w:r>
               <w:rPr>
-                <w:rFonts w:hint="cs" w:ascii="TH SarabunPSK" w:hAnsi="TH SarabunPSK" w:cs="TH SarabunPSK"/>
+                <w:rFonts w:ascii="TH SarabunPSK" w:hAnsi="TH SarabunPSK" w:cs="TH SarabunPSK" w:hint="cs"/>
                 <w:sz w:val="28"/>
                 <w:szCs w:val="28"/>
                 <w:cs/>
@@ -2023,7 +1904,7 @@
             </w:pPr>
             <w:r>
               <w:rPr>
-                <w:rFonts w:hint="cs" w:ascii="TH SarabunPSK" w:hAnsi="TH SarabunPSK" w:cs="TH SarabunPSK"/>
+                <w:rFonts w:ascii="TH SarabunPSK" w:hAnsi="TH SarabunPSK" w:cs="TH SarabunPSK" w:hint="cs"/>
                 <w:sz w:val="28"/>
                 <w:szCs w:val="28"/>
                 <w:cs/>
@@ -2049,7 +1930,7 @@
             </w:pPr>
             <w:r>
               <w:rPr>
-                <w:rFonts w:hint="cs" w:ascii="TH SarabunPSK" w:hAnsi="TH SarabunPSK" w:cs="TH SarabunPSK"/>
+                <w:rFonts w:ascii="TH SarabunPSK" w:hAnsi="TH SarabunPSK" w:cs="TH SarabunPSK" w:hint="cs"/>
                 <w:sz w:val="28"/>
                 <w:szCs w:val="28"/>
                 <w:cs/>
@@ -2059,7 +1940,7 @@
             </w:r>
             <w:r>
               <w:rPr>
-                <w:rFonts w:hint="cs" w:ascii="TH SarabunPSK" w:hAnsi="TH SarabunPSK" w:cs="TH SarabunPSK"/>
+                <w:rFonts w:ascii="TH SarabunPSK" w:hAnsi="TH SarabunPSK" w:cs="TH SarabunPSK" w:hint="cs"/>
                 <w:sz w:val="28"/>
                 <w:szCs w:val="28"/>
                 <w:lang w:val="en-US" w:bidi="th-TH"/>
@@ -2077,7 +1958,7 @@
             </w:r>
             <w:r>
               <w:rPr>
-                <w:rFonts w:hint="cs" w:ascii="TH SarabunPSK" w:hAnsi="TH SarabunPSK" w:cs="TH SarabunPSK"/>
+                <w:rFonts w:ascii="TH SarabunPSK" w:hAnsi="TH SarabunPSK" w:cs="TH SarabunPSK" w:hint="cs"/>
                 <w:sz w:val="28"/>
                 <w:szCs w:val="28"/>
                 <w:lang w:val="en-US" w:bidi="th-TH"/>
@@ -2102,7 +1983,7 @@
             </w:pPr>
             <w:r>
               <w:rPr>
-                <w:rFonts w:hint="cs" w:ascii="TH SarabunPSK" w:hAnsi="TH SarabunPSK" w:cs="TH SarabunPSK"/>
+                <w:rFonts w:ascii="TH SarabunPSK" w:hAnsi="TH SarabunPSK" w:cs="TH SarabunPSK" w:hint="cs"/>
                 <w:sz w:val="28"/>
                 <w:szCs w:val="28"/>
                 <w:cs/>
@@ -2122,7 +2003,7 @@
             </w:pPr>
             <w:r>
               <w:rPr>
-                <w:rFonts w:hint="cs" w:ascii="TH SarabunPSK" w:hAnsi="TH SarabunPSK" w:cs="TH SarabunPSK"/>
+                <w:rFonts w:ascii="TH SarabunPSK" w:hAnsi="TH SarabunPSK" w:cs="TH SarabunPSK" w:hint="cs"/>
                 <w:sz w:val="28"/>
                 <w:szCs w:val="28"/>
                 <w:cs/>
@@ -2132,7 +2013,7 @@
             </w:r>
             <w:r>
               <w:rPr>
-                <w:rFonts w:hint="cs" w:ascii="TH SarabunPSK" w:hAnsi="TH SarabunPSK" w:cs="TH SarabunPSK"/>
+                <w:rFonts w:ascii="TH SarabunPSK" w:hAnsi="TH SarabunPSK" w:cs="TH SarabunPSK" w:hint="cs"/>
                 <w:sz w:val="28"/>
                 <w:szCs w:val="28"/>
                 <w:lang w:val="en-US" w:bidi="th-TH"/>
@@ -2150,7 +2031,7 @@
             </w:r>
             <w:r>
               <w:rPr>
-                <w:rFonts w:hint="cs" w:ascii="TH SarabunPSK" w:hAnsi="TH SarabunPSK" w:cs="TH SarabunPSK"/>
+                <w:rFonts w:ascii="TH SarabunPSK" w:hAnsi="TH SarabunPSK" w:cs="TH SarabunPSK" w:hint="cs"/>
                 <w:sz w:val="28"/>
                 <w:szCs w:val="28"/>
                 <w:lang w:val="en-US" w:bidi="th-TH"/>
@@ -2175,7 +2056,7 @@
             </w:pPr>
             <w:r>
               <w:rPr>
-                <w:rFonts w:hint="cs" w:ascii="TH SarabunPSK" w:hAnsi="TH SarabunPSK" w:cs="TH SarabunPSK"/>
+                <w:rFonts w:ascii="TH SarabunPSK" w:hAnsi="TH SarabunPSK" w:cs="TH SarabunPSK" w:hint="cs"/>
                 <w:sz w:val="28"/>
                 <w:szCs w:val="28"/>
                 <w:cs/>
@@ -2185,7 +2066,7 @@
             </w:r>
             <w:r>
               <w:rPr>
-                <w:rFonts w:hint="cs" w:ascii="TH SarabunPSK" w:hAnsi="TH SarabunPSK" w:cs="TH SarabunPSK"/>
+                <w:rFonts w:ascii="TH SarabunPSK" w:hAnsi="TH SarabunPSK" w:cs="TH SarabunPSK" w:hint="cs"/>
                 <w:sz w:val="28"/>
                 <w:szCs w:val="28"/>
                 <w:lang w:val="en-US" w:bidi="th-TH"/>
@@ -2221,7 +2102,7 @@
             </w:r>
             <w:r>
               <w:rPr>
-                <w:rFonts w:hint="cs" w:ascii="TH SarabunPSK" w:hAnsi="TH SarabunPSK" w:cs="TH SarabunPSK"/>
+                <w:rFonts w:ascii="TH SarabunPSK" w:hAnsi="TH SarabunPSK" w:cs="TH SarabunPSK" w:hint="cs"/>
                 <w:sz w:val="28"/>
                 <w:szCs w:val="28"/>
                 <w:lang w:val="en-US" w:bidi="th-TH"/>
@@ -2255,7 +2136,7 @@
             </w:pPr>
             <w:r>
               <w:rPr>
-                <w:rFonts w:hint="cs" w:ascii="TH SarabunPSK" w:hAnsi="TH SarabunPSK" w:cs="TH SarabunPSK"/>
+                <w:rFonts w:ascii="TH SarabunPSK" w:hAnsi="TH SarabunPSK" w:cs="TH SarabunPSK" w:hint="cs"/>
                 <w:sz w:val="28"/>
                 <w:szCs w:val="28"/>
                 <w:cs/>
@@ -2275,7 +2156,7 @@
             </w:pPr>
             <w:r>
               <w:rPr>
-                <w:rFonts w:hint="cs" w:ascii="TH SarabunPSK" w:hAnsi="TH SarabunPSK" w:cs="TH SarabunPSK"/>
+                <w:rFonts w:ascii="TH SarabunPSK" w:hAnsi="TH SarabunPSK" w:cs="TH SarabunPSK" w:hint="cs"/>
                 <w:sz w:val="28"/>
                 <w:szCs w:val="28"/>
                 <w:lang w:val="en-US" w:bidi="th-TH"/>
@@ -2284,7 +2165,7 @@
             </w:r>
             <w:r>
               <w:rPr>
-                <w:rFonts w:hint="cs" w:ascii="TH SarabunPSK" w:hAnsi="TH SarabunPSK" w:cs="TH SarabunPSK"/>
+                <w:rFonts w:ascii="TH SarabunPSK" w:hAnsi="TH SarabunPSK" w:cs="TH SarabunPSK" w:hint="cs"/>
                 <w:sz w:val="28"/>
                 <w:szCs w:val="28"/>
                 <w:lang w:val="en-US" w:bidi="th-TH"/>
@@ -2293,7 +2174,7 @@
             </w:r>
             <w:r>
               <w:rPr>
-                <w:rFonts w:hint="cs" w:ascii="TH SarabunPSK" w:hAnsi="TH SarabunPSK" w:cs="TH SarabunPSK"/>
+                <w:rFonts w:ascii="TH SarabunPSK" w:hAnsi="TH SarabunPSK" w:cs="TH SarabunPSK" w:hint="cs"/>
                 <w:sz w:val="28"/>
                 <w:szCs w:val="28"/>
                 <w:lang w:val="en-US" w:bidi="th-TH"/>
@@ -2352,7 +2233,7 @@
             </w:pPr>
             <w:r>
               <w:rPr>
-                <w:rFonts w:hint="cs" w:ascii="TH SarabunPSK" w:hAnsi="TH SarabunPSK" w:cs="TH SarabunPSK"/>
+                <w:rFonts w:ascii="TH SarabunPSK" w:hAnsi="TH SarabunPSK" w:cs="TH SarabunPSK" w:hint="cs"/>
                 <w:sz w:val="28"/>
                 <w:szCs w:val="28"/>
                 <w:u w:val="dotted"/>
@@ -2373,7 +2254,7 @@
             </w:pPr>
             <w:r>
               <w:rPr>
-                <w:rFonts w:hint="cs" w:ascii="TH SarabunPSK" w:hAnsi="TH SarabunPSK" w:cs="TH SarabunPSK"/>
+                <w:rFonts w:ascii="TH SarabunPSK" w:hAnsi="TH SarabunPSK" w:cs="TH SarabunPSK" w:hint="cs"/>
                 <w:sz w:val="28"/>
                 <w:szCs w:val="28"/>
                 <w:lang w:val="en-US" w:bidi="th-TH"/>
@@ -2394,7 +2275,7 @@
             </w:pPr>
             <w:r>
               <w:rPr>
-                <w:rFonts w:hint="cs" w:ascii="TH SarabunPSK" w:hAnsi="TH SarabunPSK" w:cs="TH SarabunPSK"/>
+                <w:rFonts w:ascii="TH SarabunPSK" w:hAnsi="TH SarabunPSK" w:cs="TH SarabunPSK" w:hint="cs"/>
                 <w:sz w:val="28"/>
                 <w:szCs w:val="28"/>
                 <w:cs/>
@@ -2404,7 +2285,7 @@
             </w:r>
             <w:r>
               <w:rPr>
-                <w:rFonts w:hint="cs" w:ascii="TH SarabunPSK" w:hAnsi="TH SarabunPSK" w:cs="TH SarabunPSK"/>
+                <w:rFonts w:ascii="TH SarabunPSK" w:hAnsi="TH SarabunPSK" w:cs="TH SarabunPSK" w:hint="cs"/>
                 <w:sz w:val="28"/>
                 <w:szCs w:val="28"/>
                 <w:lang w:val="en-US" w:bidi="th-TH"/>
@@ -2433,7 +2314,7 @@
             </w:pPr>
             <w:r>
               <w:rPr>
-                <w:rFonts w:hint="cs" w:ascii="TH SarabunPSK" w:hAnsi="TH SarabunPSK" w:cs="TH SarabunPSK"/>
+                <w:rFonts w:ascii="TH SarabunPSK" w:hAnsi="TH SarabunPSK" w:cs="TH SarabunPSK" w:hint="cs"/>
                 <w:sz w:val="28"/>
                 <w:szCs w:val="28"/>
                 <w:u w:val="dotted"/>
@@ -2453,7 +2334,7 @@
             </w:r>
             <w:r>
               <w:rPr>
-                <w:rFonts w:hint="cs" w:ascii="TH SarabunPSK" w:hAnsi="TH SarabunPSK" w:cs="TH SarabunPSK"/>
+                <w:rFonts w:ascii="TH SarabunPSK" w:hAnsi="TH SarabunPSK" w:cs="TH SarabunPSK" w:hint="cs"/>
                 <w:sz w:val="28"/>
                 <w:szCs w:val="28"/>
                 <w:u w:val="dotted"/>
@@ -2474,7 +2355,7 @@
             </w:pPr>
             <w:r>
               <w:rPr>
-                <w:rFonts w:hint="cs" w:ascii="TH SarabunPSK" w:hAnsi="TH SarabunPSK" w:cs="TH SarabunPSK"/>
+                <w:rFonts w:ascii="TH SarabunPSK" w:hAnsi="TH SarabunPSK" w:cs="TH SarabunPSK" w:hint="cs"/>
                 <w:sz w:val="28"/>
                 <w:szCs w:val="28"/>
                 <w:lang w:val="en-US" w:bidi="th-TH"/>
@@ -2492,7 +2373,7 @@
             </w:r>
             <w:r>
               <w:rPr>
-                <w:rFonts w:hint="cs" w:ascii="TH SarabunPSK" w:hAnsi="TH SarabunPSK" w:cs="TH SarabunPSK"/>
+                <w:rFonts w:ascii="TH SarabunPSK" w:hAnsi="TH SarabunPSK" w:cs="TH SarabunPSK" w:hint="cs"/>
                 <w:sz w:val="28"/>
                 <w:szCs w:val="28"/>
                 <w:lang w:val="en-US" w:bidi="th-TH"/>
@@ -2513,7 +2394,7 @@
             </w:pPr>
             <w:r>
               <w:rPr>
-                <w:rFonts w:hint="cs" w:ascii="TH SarabunPSK" w:hAnsi="TH SarabunPSK" w:cs="TH SarabunPSK"/>
+                <w:rFonts w:ascii="TH SarabunPSK" w:hAnsi="TH SarabunPSK" w:cs="TH SarabunPSK" w:hint="cs"/>
                 <w:sz w:val="28"/>
                 <w:szCs w:val="28"/>
                 <w:cs/>
@@ -2543,7 +2424,7 @@
             </w:pPr>
             <w:r>
               <w:rPr>
-                <w:rFonts w:hint="cs" w:ascii="TH SarabunPSK" w:hAnsi="TH SarabunPSK" w:cs="TH SarabunPSK"/>
+                <w:rFonts w:ascii="TH SarabunPSK" w:hAnsi="TH SarabunPSK" w:cs="TH SarabunPSK" w:hint="cs"/>
                 <w:sz w:val="28"/>
                 <w:szCs w:val="28"/>
                 <w:u w:val="dotted"/>
@@ -2563,7 +2444,7 @@
             </w:r>
             <w:r>
               <w:rPr>
-                <w:rFonts w:hint="cs" w:ascii="TH SarabunPSK" w:hAnsi="TH SarabunPSK" w:cs="TH SarabunPSK"/>
+                <w:rFonts w:ascii="TH SarabunPSK" w:hAnsi="TH SarabunPSK" w:cs="TH SarabunPSK" w:hint="cs"/>
                 <w:sz w:val="28"/>
                 <w:szCs w:val="28"/>
                 <w:u w:val="dotted"/>
@@ -2584,7 +2465,7 @@
             </w:pPr>
             <w:r>
               <w:rPr>
-                <w:rFonts w:hint="cs" w:ascii="TH SarabunPSK" w:hAnsi="TH SarabunPSK" w:cs="TH SarabunPSK"/>
+                <w:rFonts w:ascii="TH SarabunPSK" w:hAnsi="TH SarabunPSK" w:cs="TH SarabunPSK" w:hint="cs"/>
                 <w:sz w:val="28"/>
                 <w:szCs w:val="28"/>
                 <w:lang w:val="en-US" w:bidi="th-TH"/>
@@ -2602,7 +2483,7 @@
             </w:r>
             <w:r>
               <w:rPr>
-                <w:rFonts w:hint="cs" w:ascii="TH SarabunPSK" w:hAnsi="TH SarabunPSK" w:cs="TH SarabunPSK"/>
+                <w:rFonts w:ascii="TH SarabunPSK" w:hAnsi="TH SarabunPSK" w:cs="TH SarabunPSK" w:hint="cs"/>
                 <w:sz w:val="28"/>
                 <w:szCs w:val="28"/>
                 <w:lang w:val="en-US" w:bidi="th-TH"/>
@@ -2623,7 +2504,7 @@
             </w:pPr>
             <w:r>
               <w:rPr>
-                <w:rFonts w:hint="cs" w:ascii="TH SarabunPSK" w:hAnsi="TH SarabunPSK" w:cs="TH SarabunPSK"/>
+                <w:rFonts w:ascii="TH SarabunPSK" w:hAnsi="TH SarabunPSK" w:cs="TH SarabunPSK" w:hint="cs"/>
                 <w:sz w:val="28"/>
                 <w:szCs w:val="28"/>
                 <w:cs/>
@@ -2655,8 +2536,8 @@
       </w:pPr>
     </w:p>
     <w:sectPr>
-      <w:headerReference w:type="default" r:id="rId16"/>
-      <w:pgSz w:w="11906" w:h="16838" w:orient="portrait" w:code="9"/>
+      <w:headerReference w:type="default" r:id="rId12"/>
+      <w:pgSz w:w="11906" w:h="16838" w:code="9"/>
       <w:pgMar w:top="1134" w:right="1134" w:bottom="1134" w:left="1134" w:header="567" w:footer="709" w:gutter="0"/>
       <w:pgNumType w:fmt="thaiNumbers" w:start="11"/>
       <w:cols w:space="708"/>
@@ -2664,54 +2545,6 @@
     </w:sectPr>
   </w:body>
 </w:document>
-</file>
-
-<file path=word/comments.xml><?xml version="1.0" encoding="utf-8"?>
-<w:comments xmlns:wpc="http://schemas.microsoft.com/office/word/2010/wordprocessingCanvas" xmlns:cx="http://schemas.microsoft.com/office/drawing/2014/chartex" xmlns:cx1="http://schemas.microsoft.com/office/drawing/2015/9/8/chartex" xmlns:cx2="http://schemas.microsoft.com/office/drawing/2015/10/21/chartex" xmlns:cx3="http://schemas.microsoft.com/office/drawing/2016/5/9/chartex" xmlns:cx4="http://schemas.microsoft.com/office/drawing/2016/5/10/chartex" xmlns:cx5="http://schemas.microsoft.com/office/drawing/2016/5/11/chartex" xmlns:cx6="http://schemas.microsoft.com/office/drawing/2016/5/12/chartex" xmlns:cx7="http://schemas.microsoft.com/office/drawing/2016/5/13/chartex" xmlns:cx8="http://schemas.microsoft.com/office/drawing/2016/5/14/chartex" xmlns:mc="http://schemas.openxmlformats.org/markup-compatibility/2006" xmlns:aink="http://schemas.microsoft.com/office/drawing/2016/ink" xmlns:am3d="http://schemas.microsoft.com/office/drawing/2017/model3d" xmlns:o="urn:schemas-microsoft-com:office:office" xmlns:oel="http://schemas.microsoft.com/office/2019/extlst" xmlns:r="http://schemas.openxmlformats.org/officeDocument/2006/relationships" xmlns:m="http://schemas.openxmlformats.org/officeDocument/2006/math" xmlns:v="urn:schemas-microsoft-com:vml" xmlns:wp14="http://schemas.microsoft.com/office/word/2010/wordprocessingDrawing" xmlns:wp="http://schemas.openxmlformats.org/drawingml/2006/wordprocessingDrawing" xmlns:w10="urn:schemas-microsoft-com:office:word" xmlns:w="http://schemas.openxmlformats.org/wordprocessingml/2006/main" xmlns:w14="http://schemas.microsoft.com/office/word/2010/wordml" xmlns:w15="http://schemas.microsoft.com/office/word/2012/wordml" xmlns:w16cex="http://schemas.microsoft.com/office/word/2018/wordml/cex" xmlns:w16cid="http://schemas.microsoft.com/office/word/2016/wordml/cid" xmlns:w16="http://schemas.microsoft.com/office/word/2018/wordml" xmlns:w16du="http://schemas.microsoft.com/office/word/2023/wordml/word16du" xmlns:w16sdtdh="http://schemas.microsoft.com/office/word/2020/wordml/sdtdatahash" xmlns:w16sdtfl="http://schemas.microsoft.com/office/word/2024/wordml/sdtformatlock" xmlns:w16se="http://schemas.microsoft.com/office/word/2015/wordml/symex" xmlns:wpg="http://schemas.microsoft.com/office/word/2010/wordprocessingGroup" xmlns:wpi="http://schemas.microsoft.com/office/word/2010/wordprocessingInk" xmlns:wne="http://schemas.microsoft.com/office/word/2006/wordml" xmlns:wps="http://schemas.microsoft.com/office/word/2010/wordprocessingShape" mc:Ignorable="w14 w15 w16se w16cid w16 w16cex w16sdtdh w16sdtfl w16du wp14">
-  <w:comment w:initials="NW" w:author="Nattapon Wangkahard" w:date="2025-02-28T12:25:00Z" w:id="0">
-    <w:p>
-      <w:pPr>
-        <w:pStyle w:val="CommentText"/>
-        <w:rPr>
-          <w:lang w:val="en-US"/>
-        </w:rPr>
-      </w:pPr>
-      <w:r>
-        <w:rPr>
-          <w:rStyle w:val="CommentReference"/>
-        </w:rPr>
-        <w:annotationRef/>
-      </w:r>
-      <w:r>
-        <w:rPr>
-          <w:lang w:val="en-US"/>
-        </w:rPr>
-        <w:t>EFM_EON.</w:t>
-      </w:r>
-      <w:r>
-        <w:t>SP_7003_GETDATA_REQFORM_RPT</w:t>
-      </w:r>
-    </w:p>
-  </w:comment>
-</w:comments>
-</file>
-
-<file path=word/commentsExtended.xml><?xml version="1.0" encoding="utf-8"?>
-<w15:commentsEx xmlns:wpc="http://schemas.microsoft.com/office/word/2010/wordprocessingCanvas" xmlns:cx="http://schemas.microsoft.com/office/drawing/2014/chartex" xmlns:cx1="http://schemas.microsoft.com/office/drawing/2015/9/8/chartex" xmlns:cx2="http://schemas.microsoft.com/office/drawing/2015/10/21/chartex" xmlns:cx3="http://schemas.microsoft.com/office/drawing/2016/5/9/chartex" xmlns:cx4="http://schemas.microsoft.com/office/drawing/2016/5/10/chartex" xmlns:cx5="http://schemas.microsoft.com/office/drawing/2016/5/11/chartex" xmlns:cx6="http://schemas.microsoft.com/office/drawing/2016/5/12/chartex" xmlns:cx7="http://schemas.microsoft.com/office/drawing/2016/5/13/chartex" xmlns:cx8="http://schemas.microsoft.com/office/drawing/2016/5/14/chartex" xmlns:mc="http://schemas.openxmlformats.org/markup-compatibility/2006" xmlns:aink="http://schemas.microsoft.com/office/drawing/2016/ink" xmlns:am3d="http://schemas.microsoft.com/office/drawing/2017/model3d" xmlns:o="urn:schemas-microsoft-com:office:office" xmlns:oel="http://schemas.microsoft.com/office/2019/extlst" xmlns:r="http://schemas.openxmlformats.org/officeDocument/2006/relationships" xmlns:m="http://schemas.openxmlformats.org/officeDocument/2006/math" xmlns:v="urn:schemas-microsoft-com:vml" xmlns:wp14="http://schemas.microsoft.com/office/word/2010/wordprocessingDrawing" xmlns:wp="http://schemas.openxmlformats.org/drawingml/2006/wordprocessingDrawing" xmlns:w10="urn:schemas-microsoft-com:office:word" xmlns:w="http://schemas.openxmlformats.org/wordprocessingml/2006/main" xmlns:w14="http://schemas.microsoft.com/office/word/2010/wordml" xmlns:w15="http://schemas.microsoft.com/office/word/2012/wordml" xmlns:w16cex="http://schemas.microsoft.com/office/word/2018/wordml/cex" xmlns:w16cid="http://schemas.microsoft.com/office/word/2016/wordml/cid" xmlns:w16="http://schemas.microsoft.com/office/word/2018/wordml" xmlns:w16du="http://schemas.microsoft.com/office/word/2023/wordml/word16du" xmlns:w16sdtdh="http://schemas.microsoft.com/office/word/2020/wordml/sdtdatahash" xmlns:w16sdtfl="http://schemas.microsoft.com/office/word/2024/wordml/sdtformatlock" xmlns:w16se="http://schemas.microsoft.com/office/word/2015/wordml/symex" xmlns:wpg="http://schemas.microsoft.com/office/word/2010/wordprocessingGroup" xmlns:wpi="http://schemas.microsoft.com/office/word/2010/wordprocessingInk" xmlns:wne="http://schemas.microsoft.com/office/word/2006/wordml" xmlns:wps="http://schemas.microsoft.com/office/word/2010/wordprocessingShape" mc:Ignorable="w14 w15 w16se w16cid w16 w16cex w16sdtdh w16sdtfl w16du wp14">
-  <w15:commentEx w15:paraId="147E10D6" w15:done="0"/>
-</w15:commentsEx>
-</file>
-
-<file path=word/commentsExtensible.xml><?xml version="1.0" encoding="utf-8"?>
-<w16cex:commentsExtensible xmlns:wpc="http://schemas.microsoft.com/office/word/2010/wordprocessingCanvas" xmlns:cx="http://schemas.microsoft.com/office/drawing/2014/chartex" xmlns:cx1="http://schemas.microsoft.com/office/drawing/2015/9/8/chartex" xmlns:cx2="http://schemas.microsoft.com/office/drawing/2015/10/21/chartex" xmlns:cx3="http://schemas.microsoft.com/office/drawing/2016/5/9/chartex" xmlns:cx4="http://schemas.microsoft.com/office/drawing/2016/5/10/chartex" xmlns:cx5="http://schemas.microsoft.com/office/drawing/2016/5/11/chartex" xmlns:cx6="http://schemas.microsoft.com/office/drawing/2016/5/12/chartex" xmlns:cx7="http://schemas.microsoft.com/office/drawing/2016/5/13/chartex" xmlns:cx8="http://schemas.microsoft.com/office/drawing/2016/5/14/chartex" xmlns:cr="http://schemas.microsoft.com/office/comments/2020/reactions" xmlns:mc="http://schemas.openxmlformats.org/markup-compatibility/2006" xmlns:aink="http://schemas.microsoft.com/office/drawing/2016/ink" xmlns:am3d="http://schemas.microsoft.com/office/drawing/2017/model3d" xmlns:o="urn:schemas-microsoft-com:office:office" xmlns:oel="http://schemas.microsoft.com/office/2019/extlst" xmlns:r="http://schemas.openxmlformats.org/officeDocument/2006/relationships" xmlns:m="http://schemas.openxmlformats.org/officeDocument/2006/math" xmlns:v="urn:schemas-microsoft-com:vml" xmlns:wp14="http://schemas.microsoft.com/office/word/2010/wordprocessingDrawing" xmlns:wp="http://schemas.openxmlformats.org/drawingml/2006/wordprocessingDrawing" xmlns:w10="urn:schemas-microsoft-com:office:word" xmlns:w="http://schemas.openxmlformats.org/wordprocessingml/2006/main" xmlns:w14="http://schemas.microsoft.com/office/word/2010/wordml" xmlns:w15="http://schemas.microsoft.com/office/word/2012/wordml" xmlns:w16cex="http://schemas.microsoft.com/office/word/2018/wordml/cex" xmlns:w16cid="http://schemas.microsoft.com/office/word/2016/wordml/cid" xmlns:w16="http://schemas.microsoft.com/office/word/2018/wordml" xmlns:w16du="http://schemas.microsoft.com/office/word/2023/wordml/word16du" xmlns:w16sdtdh="http://schemas.microsoft.com/office/word/2020/wordml/sdtdatahash" xmlns:w16sdtfl="http://schemas.microsoft.com/office/word/2024/wordml/sdtformatlock" xmlns:w16se="http://schemas.microsoft.com/office/word/2015/wordml/symex" xmlns:wpg="http://schemas.microsoft.com/office/word/2010/wordprocessingGroup" xmlns:wpi="http://schemas.microsoft.com/office/word/2010/wordprocessingInk" xmlns:wne="http://schemas.microsoft.com/office/word/2006/wordml" xmlns:wps="http://schemas.microsoft.com/office/word/2010/wordprocessingShape" mc:Ignorable="w14 w15 w16se w16cid w16 w16cex w16sdtdh w16sdtfl cr w16du wp14">
-  <w16cex:commentExtensible w16cex:durableId="70024AEE" w16cex:dateUtc="2025-02-28T05:25:00Z"/>
-</w16cex:commentsExtensible>
-</file>
-
-<file path=word/commentsIds.xml><?xml version="1.0" encoding="utf-8"?>
-<w16cid:commentsIds xmlns:wpc="http://schemas.microsoft.com/office/word/2010/wordprocessingCanvas" xmlns:cx="http://schemas.microsoft.com/office/drawing/2014/chartex" xmlns:cx1="http://schemas.microsoft.com/office/drawing/2015/9/8/chartex" xmlns:cx2="http://schemas.microsoft.com/office/drawing/2015/10/21/chartex" xmlns:cx3="http://schemas.microsoft.com/office/drawing/2016/5/9/chartex" xmlns:cx4="http://schemas.microsoft.com/office/drawing/2016/5/10/chartex" xmlns:cx5="http://schemas.microsoft.com/office/drawing/2016/5/11/chartex" xmlns:cx6="http://schemas.microsoft.com/office/drawing/2016/5/12/chartex" xmlns:cx7="http://schemas.microsoft.com/office/drawing/2016/5/13/chartex" xmlns:cx8="http://schemas.microsoft.com/office/drawing/2016/5/14/chartex" xmlns:mc="http://schemas.openxmlformats.org/markup-compatibility/2006" xmlns:aink="http://schemas.microsoft.com/office/drawing/2016/ink" xmlns:am3d="http://schemas.microsoft.com/office/drawing/2017/model3d" xmlns:o="urn:schemas-microsoft-com:office:office" xmlns:oel="http://schemas.microsoft.com/office/2019/extlst" xmlns:r="http://schemas.openxmlformats.org/officeDocument/2006/relationships" xmlns:m="http://schemas.openxmlformats.org/officeDocument/2006/math" xmlns:v="urn:schemas-microsoft-com:vml" xmlns:wp14="http://schemas.microsoft.com/office/word/2010/wordprocessingDrawing" xmlns:wp="http://schemas.openxmlformats.org/drawingml/2006/wordprocessingDrawing" xmlns:w10="urn:schemas-microsoft-com:office:word" xmlns:w="http://schemas.openxmlformats.org/wordprocessingml/2006/main" xmlns:w14="http://schemas.microsoft.com/office/word/2010/wordml" xmlns:w15="http://schemas.microsoft.com/office/word/2012/wordml" xmlns:w16cex="http://schemas.microsoft.com/office/word/2018/wordml/cex" xmlns:w16cid="http://schemas.microsoft.com/office/word/2016/wordml/cid" xmlns:w16="http://schemas.microsoft.com/office/word/2018/wordml" xmlns:w16du="http://schemas.microsoft.com/office/word/2023/wordml/word16du" xmlns:w16sdtdh="http://schemas.microsoft.com/office/word/2020/wordml/sdtdatahash" xmlns:w16sdtfl="http://schemas.microsoft.com/office/word/2024/wordml/sdtformatlock" xmlns:w16se="http://schemas.microsoft.com/office/word/2015/wordml/symex" xmlns:wpg="http://schemas.microsoft.com/office/word/2010/wordprocessingGroup" xmlns:wpi="http://schemas.microsoft.com/office/word/2010/wordprocessingInk" xmlns:wne="http://schemas.microsoft.com/office/word/2006/wordml" xmlns:wps="http://schemas.microsoft.com/office/word/2010/wordprocessingShape" mc:Ignorable="w14 w15 w16se w16cid w16 w16cex w16sdtdh w16sdtfl w16du wp14">
-  <w16cid:commentId w16cid:paraId="147E10D6" w16cid:durableId="70024AEE"/>
-</w16cid:commentsIds>
 </file>
 
 <file path=word/endnotes.xml><?xml version="1.0" encoding="utf-8"?>
@@ -2777,7 +2610,7 @@
         <w:ind w:left="1080" w:hanging="360"/>
       </w:pPr>
       <w:rPr>
-        <w:rFonts w:hint="default" w:ascii="TH SarabunIT๙" w:hAnsi="TH SarabunIT๙" w:cs="TH SarabunIT๙" w:eastAsiaTheme="minorHAnsi"/>
+        <w:rFonts w:ascii="TH SarabunIT๙" w:eastAsiaTheme="minorHAnsi" w:hAnsi="TH SarabunIT๙" w:cs="TH SarabunIT๙" w:hint="default"/>
       </w:rPr>
     </w:lvl>
     <w:lvl w:ilvl="1" w:tplc="04090003" w:tentative="1">
@@ -2789,7 +2622,7 @@
         <w:ind w:left="1800" w:hanging="360"/>
       </w:pPr>
       <w:rPr>
-        <w:rFonts w:hint="default" w:ascii="Courier New" w:hAnsi="Courier New" w:cs="Courier New"/>
+        <w:rFonts w:ascii="Courier New" w:hAnsi="Courier New" w:cs="Courier New" w:hint="default"/>
       </w:rPr>
     </w:lvl>
     <w:lvl w:ilvl="2" w:tplc="04090005" w:tentative="1">
@@ -2801,7 +2634,7 @@
         <w:ind w:left="2520" w:hanging="360"/>
       </w:pPr>
       <w:rPr>
-        <w:rFonts w:hint="default" w:ascii="Wingdings" w:hAnsi="Wingdings"/>
+        <w:rFonts w:ascii="Wingdings" w:hAnsi="Wingdings" w:hint="default"/>
       </w:rPr>
     </w:lvl>
     <w:lvl w:ilvl="3" w:tplc="04090001" w:tentative="1">
@@ -2813,7 +2646,7 @@
         <w:ind w:left="3240" w:hanging="360"/>
       </w:pPr>
       <w:rPr>
-        <w:rFonts w:hint="default" w:ascii="Symbol" w:hAnsi="Symbol"/>
+        <w:rFonts w:ascii="Symbol" w:hAnsi="Symbol" w:hint="default"/>
       </w:rPr>
     </w:lvl>
     <w:lvl w:ilvl="4" w:tplc="04090003" w:tentative="1">
@@ -2825,7 +2658,7 @@
         <w:ind w:left="3960" w:hanging="360"/>
       </w:pPr>
       <w:rPr>
-        <w:rFonts w:hint="default" w:ascii="Courier New" w:hAnsi="Courier New" w:cs="Courier New"/>
+        <w:rFonts w:ascii="Courier New" w:hAnsi="Courier New" w:cs="Courier New" w:hint="default"/>
       </w:rPr>
     </w:lvl>
     <w:lvl w:ilvl="5" w:tplc="04090005" w:tentative="1">
@@ -2837,7 +2670,7 @@
         <w:ind w:left="4680" w:hanging="360"/>
       </w:pPr>
       <w:rPr>
-        <w:rFonts w:hint="default" w:ascii="Wingdings" w:hAnsi="Wingdings"/>
+        <w:rFonts w:ascii="Wingdings" w:hAnsi="Wingdings" w:hint="default"/>
       </w:rPr>
     </w:lvl>
     <w:lvl w:ilvl="6" w:tplc="04090001" w:tentative="1">
@@ -2849,7 +2682,7 @@
         <w:ind w:left="5400" w:hanging="360"/>
       </w:pPr>
       <w:rPr>
-        <w:rFonts w:hint="default" w:ascii="Symbol" w:hAnsi="Symbol"/>
+        <w:rFonts w:ascii="Symbol" w:hAnsi="Symbol" w:hint="default"/>
       </w:rPr>
     </w:lvl>
     <w:lvl w:ilvl="7" w:tplc="04090003" w:tentative="1">
@@ -2861,7 +2694,7 @@
         <w:ind w:left="6120" w:hanging="360"/>
       </w:pPr>
       <w:rPr>
-        <w:rFonts w:hint="default" w:ascii="Courier New" w:hAnsi="Courier New" w:cs="Courier New"/>
+        <w:rFonts w:ascii="Courier New" w:hAnsi="Courier New" w:cs="Courier New" w:hint="default"/>
       </w:rPr>
     </w:lvl>
     <w:lvl w:ilvl="8" w:tplc="04090005" w:tentative="1">
@@ -2873,7 +2706,7 @@
         <w:ind w:left="6840" w:hanging="360"/>
       </w:pPr>
       <w:rPr>
-        <w:rFonts w:hint="default" w:ascii="Wingdings" w:hAnsi="Wingdings"/>
+        <w:rFonts w:ascii="Wingdings" w:hAnsi="Wingdings" w:hint="default"/>
       </w:rPr>
     </w:lvl>
   </w:abstractNum>
@@ -2890,7 +2723,7 @@
         <w:ind w:left="720" w:hanging="360"/>
       </w:pPr>
       <w:rPr>
-        <w:rFonts w:hint="default" w:ascii="Cordia New" w:hAnsi="Cordia New" w:cs="Cordia New" w:eastAsiaTheme="minorHAnsi"/>
+        <w:rFonts w:ascii="Cordia New" w:eastAsiaTheme="minorHAnsi" w:hAnsi="Cordia New" w:cs="Cordia New" w:hint="default"/>
         <w:sz w:val="22"/>
       </w:rPr>
     </w:lvl>
@@ -2903,7 +2736,7 @@
         <w:ind w:left="1440" w:hanging="360"/>
       </w:pPr>
       <w:rPr>
-        <w:rFonts w:hint="default" w:ascii="Courier New" w:hAnsi="Courier New" w:cs="Courier New"/>
+        <w:rFonts w:ascii="Courier New" w:hAnsi="Courier New" w:cs="Courier New" w:hint="default"/>
       </w:rPr>
     </w:lvl>
     <w:lvl w:ilvl="2" w:tplc="04190005" w:tentative="1">
@@ -2915,7 +2748,7 @@
         <w:ind w:left="2160" w:hanging="360"/>
       </w:pPr>
       <w:rPr>
-        <w:rFonts w:hint="default" w:ascii="Wingdings" w:hAnsi="Wingdings"/>
+        <w:rFonts w:ascii="Wingdings" w:hAnsi="Wingdings" w:hint="default"/>
       </w:rPr>
     </w:lvl>
     <w:lvl w:ilvl="3" w:tplc="04190001" w:tentative="1">
@@ -2927,7 +2760,7 @@
         <w:ind w:left="2880" w:hanging="360"/>
       </w:pPr>
       <w:rPr>
-        <w:rFonts w:hint="default" w:ascii="Symbol" w:hAnsi="Symbol"/>
+        <w:rFonts w:ascii="Symbol" w:hAnsi="Symbol" w:hint="default"/>
       </w:rPr>
     </w:lvl>
     <w:lvl w:ilvl="4" w:tplc="04190003" w:tentative="1">
@@ -2939,7 +2772,7 @@
         <w:ind w:left="3600" w:hanging="360"/>
       </w:pPr>
       <w:rPr>
-        <w:rFonts w:hint="default" w:ascii="Courier New" w:hAnsi="Courier New" w:cs="Courier New"/>
+        <w:rFonts w:ascii="Courier New" w:hAnsi="Courier New" w:cs="Courier New" w:hint="default"/>
       </w:rPr>
     </w:lvl>
     <w:lvl w:ilvl="5" w:tplc="04190005" w:tentative="1">
@@ -2951,7 +2784,7 @@
         <w:ind w:left="4320" w:hanging="360"/>
       </w:pPr>
       <w:rPr>
-        <w:rFonts w:hint="default" w:ascii="Wingdings" w:hAnsi="Wingdings"/>
+        <w:rFonts w:ascii="Wingdings" w:hAnsi="Wingdings" w:hint="default"/>
       </w:rPr>
     </w:lvl>
     <w:lvl w:ilvl="6" w:tplc="04190001" w:tentative="1">
@@ -2963,7 +2796,7 @@
         <w:ind w:left="5040" w:hanging="360"/>
       </w:pPr>
       <w:rPr>
-        <w:rFonts w:hint="default" w:ascii="Symbol" w:hAnsi="Symbol"/>
+        <w:rFonts w:ascii="Symbol" w:hAnsi="Symbol" w:hint="default"/>
       </w:rPr>
     </w:lvl>
     <w:lvl w:ilvl="7" w:tplc="04190003" w:tentative="1">
@@ -2975,7 +2808,7 @@
         <w:ind w:left="5760" w:hanging="360"/>
       </w:pPr>
       <w:rPr>
-        <w:rFonts w:hint="default" w:ascii="Courier New" w:hAnsi="Courier New" w:cs="Courier New"/>
+        <w:rFonts w:ascii="Courier New" w:hAnsi="Courier New" w:cs="Courier New" w:hint="default"/>
       </w:rPr>
     </w:lvl>
     <w:lvl w:ilvl="8" w:tplc="04190005" w:tentative="1">
@@ -2987,7 +2820,7 @@
         <w:ind w:left="6480" w:hanging="360"/>
       </w:pPr>
       <w:rPr>
-        <w:rFonts w:hint="default" w:ascii="Wingdings" w:hAnsi="Wingdings"/>
+        <w:rFonts w:ascii="Wingdings" w:hAnsi="Wingdings" w:hint="default"/>
       </w:rPr>
     </w:lvl>
   </w:abstractNum>
@@ -3003,7 +2836,7 @@
         <w:ind w:left="720" w:hanging="360"/>
       </w:pPr>
       <w:rPr>
-        <w:rFonts w:hint="default" w:ascii="TH SarabunIT๙" w:hAnsi="TH SarabunIT๙" w:cs="TH SarabunIT๙" w:eastAsiaTheme="minorHAnsi"/>
+        <w:rFonts w:ascii="TH SarabunIT๙" w:eastAsiaTheme="minorHAnsi" w:hAnsi="TH SarabunIT๙" w:cs="TH SarabunIT๙" w:hint="default"/>
       </w:rPr>
     </w:lvl>
     <w:lvl w:ilvl="1" w:tplc="04090003" w:tentative="1">
@@ -3015,7 +2848,7 @@
         <w:ind w:left="1440" w:hanging="360"/>
       </w:pPr>
       <w:rPr>
-        <w:rFonts w:hint="default" w:ascii="Courier New" w:hAnsi="Courier New" w:cs="Courier New"/>
+        <w:rFonts w:ascii="Courier New" w:hAnsi="Courier New" w:cs="Courier New" w:hint="default"/>
       </w:rPr>
     </w:lvl>
     <w:lvl w:ilvl="2" w:tplc="04090005" w:tentative="1">
@@ -3027,7 +2860,7 @@
         <w:ind w:left="2160" w:hanging="360"/>
       </w:pPr>
       <w:rPr>
-        <w:rFonts w:hint="default" w:ascii="Wingdings" w:hAnsi="Wingdings"/>
+        <w:rFonts w:ascii="Wingdings" w:hAnsi="Wingdings" w:hint="default"/>
       </w:rPr>
     </w:lvl>
     <w:lvl w:ilvl="3" w:tplc="04090001" w:tentative="1">
@@ -3039,7 +2872,7 @@
         <w:ind w:left="2880" w:hanging="360"/>
       </w:pPr>
       <w:rPr>
-        <w:rFonts w:hint="default" w:ascii="Symbol" w:hAnsi="Symbol"/>
+        <w:rFonts w:ascii="Symbol" w:hAnsi="Symbol" w:hint="default"/>
       </w:rPr>
     </w:lvl>
     <w:lvl w:ilvl="4" w:tplc="04090003" w:tentative="1">
@@ -3051,7 +2884,7 @@
         <w:ind w:left="3600" w:hanging="360"/>
       </w:pPr>
       <w:rPr>
-        <w:rFonts w:hint="default" w:ascii="Courier New" w:hAnsi="Courier New" w:cs="Courier New"/>
+        <w:rFonts w:ascii="Courier New" w:hAnsi="Courier New" w:cs="Courier New" w:hint="default"/>
       </w:rPr>
     </w:lvl>
     <w:lvl w:ilvl="5" w:tplc="04090005" w:tentative="1">
@@ -3063,7 +2896,7 @@
         <w:ind w:left="4320" w:hanging="360"/>
       </w:pPr>
       <w:rPr>
-        <w:rFonts w:hint="default" w:ascii="Wingdings" w:hAnsi="Wingdings"/>
+        <w:rFonts w:ascii="Wingdings" w:hAnsi="Wingdings" w:hint="default"/>
       </w:rPr>
     </w:lvl>
     <w:lvl w:ilvl="6" w:tplc="04090001" w:tentative="1">
@@ -3075,7 +2908,7 @@
         <w:ind w:left="5040" w:hanging="360"/>
       </w:pPr>
       <w:rPr>
-        <w:rFonts w:hint="default" w:ascii="Symbol" w:hAnsi="Symbol"/>
+        <w:rFonts w:ascii="Symbol" w:hAnsi="Symbol" w:hint="default"/>
       </w:rPr>
     </w:lvl>
     <w:lvl w:ilvl="7" w:tplc="04090003" w:tentative="1">
@@ -3087,7 +2920,7 @@
         <w:ind w:left="5760" w:hanging="360"/>
       </w:pPr>
       <w:rPr>
-        <w:rFonts w:hint="default" w:ascii="Courier New" w:hAnsi="Courier New" w:cs="Courier New"/>
+        <w:rFonts w:ascii="Courier New" w:hAnsi="Courier New" w:cs="Courier New" w:hint="default"/>
       </w:rPr>
     </w:lvl>
     <w:lvl w:ilvl="8" w:tplc="04090005" w:tentative="1">
@@ -3099,7 +2932,7 @@
         <w:ind w:left="6480" w:hanging="360"/>
       </w:pPr>
       <w:rPr>
-        <w:rFonts w:hint="default" w:ascii="Wingdings" w:hAnsi="Wingdings"/>
+        <w:rFonts w:ascii="Wingdings" w:hAnsi="Wingdings" w:hint="default"/>
       </w:rPr>
     </w:lvl>
   </w:abstractNum>
@@ -3205,7 +3038,7 @@
         <w:ind w:left="720" w:hanging="360"/>
       </w:pPr>
       <w:rPr>
-        <w:rFonts w:hint="default" w:ascii="Symbol" w:hAnsi="Symbol"/>
+        <w:rFonts w:ascii="Symbol" w:hAnsi="Symbol" w:hint="default"/>
       </w:rPr>
     </w:lvl>
     <w:lvl w:ilvl="1" w:tplc="04090003" w:tentative="1">
@@ -3217,7 +3050,7 @@
         <w:ind w:left="1440" w:hanging="360"/>
       </w:pPr>
       <w:rPr>
-        <w:rFonts w:hint="default" w:ascii="Courier New" w:hAnsi="Courier New" w:cs="Courier New"/>
+        <w:rFonts w:ascii="Courier New" w:hAnsi="Courier New" w:cs="Courier New" w:hint="default"/>
       </w:rPr>
     </w:lvl>
     <w:lvl w:ilvl="2" w:tplc="04090005" w:tentative="1">
@@ -3229,7 +3062,7 @@
         <w:ind w:left="2160" w:hanging="360"/>
       </w:pPr>
       <w:rPr>
-        <w:rFonts w:hint="default" w:ascii="Wingdings" w:hAnsi="Wingdings"/>
+        <w:rFonts w:ascii="Wingdings" w:hAnsi="Wingdings" w:hint="default"/>
       </w:rPr>
     </w:lvl>
     <w:lvl w:ilvl="3" w:tplc="04090001" w:tentative="1">
@@ -3241,7 +3074,7 @@
         <w:ind w:left="2880" w:hanging="360"/>
       </w:pPr>
       <w:rPr>
-        <w:rFonts w:hint="default" w:ascii="Symbol" w:hAnsi="Symbol"/>
+        <w:rFonts w:ascii="Symbol" w:hAnsi="Symbol" w:hint="default"/>
       </w:rPr>
     </w:lvl>
     <w:lvl w:ilvl="4" w:tplc="04090003" w:tentative="1">
@@ -3253,7 +3086,7 @@
         <w:ind w:left="3600" w:hanging="360"/>
       </w:pPr>
       <w:rPr>
-        <w:rFonts w:hint="default" w:ascii="Courier New" w:hAnsi="Courier New" w:cs="Courier New"/>
+        <w:rFonts w:ascii="Courier New" w:hAnsi="Courier New" w:cs="Courier New" w:hint="default"/>
       </w:rPr>
     </w:lvl>
     <w:lvl w:ilvl="5" w:tplc="04090005" w:tentative="1">
@@ -3265,7 +3098,7 @@
         <w:ind w:left="4320" w:hanging="360"/>
       </w:pPr>
       <w:rPr>
-        <w:rFonts w:hint="default" w:ascii="Wingdings" w:hAnsi="Wingdings"/>
+        <w:rFonts w:ascii="Wingdings" w:hAnsi="Wingdings" w:hint="default"/>
       </w:rPr>
     </w:lvl>
     <w:lvl w:ilvl="6" w:tplc="04090001" w:tentative="1">
@@ -3277,7 +3110,7 @@
         <w:ind w:left="5040" w:hanging="360"/>
       </w:pPr>
       <w:rPr>
-        <w:rFonts w:hint="default" w:ascii="Symbol" w:hAnsi="Symbol"/>
+        <w:rFonts w:ascii="Symbol" w:hAnsi="Symbol" w:hint="default"/>
       </w:rPr>
     </w:lvl>
     <w:lvl w:ilvl="7" w:tplc="04090003" w:tentative="1">
@@ -3289,7 +3122,7 @@
         <w:ind w:left="5760" w:hanging="360"/>
       </w:pPr>
       <w:rPr>
-        <w:rFonts w:hint="default" w:ascii="Courier New" w:hAnsi="Courier New" w:cs="Courier New"/>
+        <w:rFonts w:ascii="Courier New" w:hAnsi="Courier New" w:cs="Courier New" w:hint="default"/>
       </w:rPr>
     </w:lvl>
     <w:lvl w:ilvl="8" w:tplc="04090005" w:tentative="1">
@@ -3301,7 +3134,7 @@
         <w:ind w:left="6480" w:hanging="360"/>
       </w:pPr>
       <w:rPr>
-        <w:rFonts w:hint="default" w:ascii="Wingdings" w:hAnsi="Wingdings"/>
+        <w:rFonts w:ascii="Wingdings" w:hAnsi="Wingdings" w:hint="default"/>
       </w:rPr>
     </w:lvl>
   </w:abstractNum>
@@ -3318,7 +3151,7 @@
         <w:ind w:left="4965" w:hanging="360"/>
       </w:pPr>
       <w:rPr>
-        <w:rFonts w:hint="default" w:ascii="TH SarabunPSK" w:hAnsi="TH SarabunPSK" w:cs="TH SarabunPSK" w:eastAsiaTheme="minorHAnsi"/>
+        <w:rFonts w:ascii="TH SarabunPSK" w:eastAsiaTheme="minorHAnsi" w:hAnsi="TH SarabunPSK" w:cs="TH SarabunPSK" w:hint="default"/>
       </w:rPr>
     </w:lvl>
     <w:lvl w:ilvl="1" w:tplc="04190003" w:tentative="1">
@@ -3330,7 +3163,7 @@
         <w:ind w:left="5685" w:hanging="360"/>
       </w:pPr>
       <w:rPr>
-        <w:rFonts w:hint="default" w:ascii="Courier New" w:hAnsi="Courier New" w:cs="Courier New"/>
+        <w:rFonts w:ascii="Courier New" w:hAnsi="Courier New" w:cs="Courier New" w:hint="default"/>
       </w:rPr>
     </w:lvl>
     <w:lvl w:ilvl="2" w:tplc="04190005" w:tentative="1">
@@ -3342,7 +3175,7 @@
         <w:ind w:left="6405" w:hanging="360"/>
       </w:pPr>
       <w:rPr>
-        <w:rFonts w:hint="default" w:ascii="Wingdings" w:hAnsi="Wingdings"/>
+        <w:rFonts w:ascii="Wingdings" w:hAnsi="Wingdings" w:hint="default"/>
       </w:rPr>
     </w:lvl>
     <w:lvl w:ilvl="3" w:tplc="04190001" w:tentative="1">
@@ -3354,7 +3187,7 @@
         <w:ind w:left="7125" w:hanging="360"/>
       </w:pPr>
       <w:rPr>
-        <w:rFonts w:hint="default" w:ascii="Symbol" w:hAnsi="Symbol"/>
+        <w:rFonts w:ascii="Symbol" w:hAnsi="Symbol" w:hint="default"/>
       </w:rPr>
     </w:lvl>
     <w:lvl w:ilvl="4" w:tplc="04190003" w:tentative="1">
@@ -3366,7 +3199,7 @@
         <w:ind w:left="7845" w:hanging="360"/>
       </w:pPr>
       <w:rPr>
-        <w:rFonts w:hint="default" w:ascii="Courier New" w:hAnsi="Courier New" w:cs="Courier New"/>
+        <w:rFonts w:ascii="Courier New" w:hAnsi="Courier New" w:cs="Courier New" w:hint="default"/>
       </w:rPr>
     </w:lvl>
     <w:lvl w:ilvl="5" w:tplc="04190005" w:tentative="1">
@@ -3378,7 +3211,7 @@
         <w:ind w:left="8565" w:hanging="360"/>
       </w:pPr>
       <w:rPr>
-        <w:rFonts w:hint="default" w:ascii="Wingdings" w:hAnsi="Wingdings"/>
+        <w:rFonts w:ascii="Wingdings" w:hAnsi="Wingdings" w:hint="default"/>
       </w:rPr>
     </w:lvl>
     <w:lvl w:ilvl="6" w:tplc="04190001" w:tentative="1">
@@ -3390,7 +3223,7 @@
         <w:ind w:left="9285" w:hanging="360"/>
       </w:pPr>
       <w:rPr>
-        <w:rFonts w:hint="default" w:ascii="Symbol" w:hAnsi="Symbol"/>
+        <w:rFonts w:ascii="Symbol" w:hAnsi="Symbol" w:hint="default"/>
       </w:rPr>
     </w:lvl>
     <w:lvl w:ilvl="7" w:tplc="04190003" w:tentative="1">
@@ -3402,7 +3235,7 @@
         <w:ind w:left="10005" w:hanging="360"/>
       </w:pPr>
       <w:rPr>
-        <w:rFonts w:hint="default" w:ascii="Courier New" w:hAnsi="Courier New" w:cs="Courier New"/>
+        <w:rFonts w:ascii="Courier New" w:hAnsi="Courier New" w:cs="Courier New" w:hint="default"/>
       </w:rPr>
     </w:lvl>
     <w:lvl w:ilvl="8" w:tplc="04190005" w:tentative="1">
@@ -3414,7 +3247,7 @@
         <w:ind w:left="10725" w:hanging="360"/>
       </w:pPr>
       <w:rPr>
-        <w:rFonts w:hint="default" w:ascii="Wingdings" w:hAnsi="Wingdings"/>
+        <w:rFonts w:ascii="Wingdings" w:hAnsi="Wingdings" w:hint="default"/>
       </w:rPr>
     </w:lvl>
   </w:abstractNum>
@@ -3431,7 +3264,7 @@
         <w:ind w:left="720" w:hanging="360"/>
       </w:pPr>
       <w:rPr>
-        <w:rFonts w:hint="default" w:ascii="Symbol" w:hAnsi="Symbol"/>
+        <w:rFonts w:ascii="Symbol" w:hAnsi="Symbol" w:hint="default"/>
       </w:rPr>
     </w:lvl>
     <w:lvl w:ilvl="1" w:tplc="04090003" w:tentative="1">
@@ -3443,7 +3276,7 @@
         <w:ind w:left="1440" w:hanging="360"/>
       </w:pPr>
       <w:rPr>
-        <w:rFonts w:hint="default" w:ascii="Courier New" w:hAnsi="Courier New" w:cs="Courier New"/>
+        <w:rFonts w:ascii="Courier New" w:hAnsi="Courier New" w:cs="Courier New" w:hint="default"/>
       </w:rPr>
     </w:lvl>
     <w:lvl w:ilvl="2" w:tplc="04090005" w:tentative="1">
@@ -3455,7 +3288,7 @@
         <w:ind w:left="2160" w:hanging="360"/>
       </w:pPr>
       <w:rPr>
-        <w:rFonts w:hint="default" w:ascii="Wingdings" w:hAnsi="Wingdings"/>
+        <w:rFonts w:ascii="Wingdings" w:hAnsi="Wingdings" w:hint="default"/>
       </w:rPr>
     </w:lvl>
     <w:lvl w:ilvl="3" w:tplc="04090001" w:tentative="1">
@@ -3467,7 +3300,7 @@
         <w:ind w:left="2880" w:hanging="360"/>
       </w:pPr>
       <w:rPr>
-        <w:rFonts w:hint="default" w:ascii="Symbol" w:hAnsi="Symbol"/>
+        <w:rFonts w:ascii="Symbol" w:hAnsi="Symbol" w:hint="default"/>
       </w:rPr>
     </w:lvl>
     <w:lvl w:ilvl="4" w:tplc="04090003" w:tentative="1">
@@ -3479,7 +3312,7 @@
         <w:ind w:left="3600" w:hanging="360"/>
       </w:pPr>
       <w:rPr>
-        <w:rFonts w:hint="default" w:ascii="Courier New" w:hAnsi="Courier New" w:cs="Courier New"/>
+        <w:rFonts w:ascii="Courier New" w:hAnsi="Courier New" w:cs="Courier New" w:hint="default"/>
       </w:rPr>
     </w:lvl>
     <w:lvl w:ilvl="5" w:tplc="04090005" w:tentative="1">
@@ -3491,7 +3324,7 @@
         <w:ind w:left="4320" w:hanging="360"/>
       </w:pPr>
       <w:rPr>
-        <w:rFonts w:hint="default" w:ascii="Wingdings" w:hAnsi="Wingdings"/>
+        <w:rFonts w:ascii="Wingdings" w:hAnsi="Wingdings" w:hint="default"/>
       </w:rPr>
     </w:lvl>
     <w:lvl w:ilvl="6" w:tplc="04090001" w:tentative="1">
@@ -3503,7 +3336,7 @@
         <w:ind w:left="5040" w:hanging="360"/>
       </w:pPr>
       <w:rPr>
-        <w:rFonts w:hint="default" w:ascii="Symbol" w:hAnsi="Symbol"/>
+        <w:rFonts w:ascii="Symbol" w:hAnsi="Symbol" w:hint="default"/>
       </w:rPr>
     </w:lvl>
     <w:lvl w:ilvl="7" w:tplc="04090003" w:tentative="1">
@@ -3515,7 +3348,7 @@
         <w:ind w:left="5760" w:hanging="360"/>
       </w:pPr>
       <w:rPr>
-        <w:rFonts w:hint="default" w:ascii="Courier New" w:hAnsi="Courier New" w:cs="Courier New"/>
+        <w:rFonts w:ascii="Courier New" w:hAnsi="Courier New" w:cs="Courier New" w:hint="default"/>
       </w:rPr>
     </w:lvl>
     <w:lvl w:ilvl="8" w:tplc="04090005" w:tentative="1">
@@ -3527,7 +3360,7 @@
         <w:ind w:left="6480" w:hanging="360"/>
       </w:pPr>
       <w:rPr>
-        <w:rFonts w:hint="default" w:ascii="Wingdings" w:hAnsi="Wingdings"/>
+        <w:rFonts w:ascii="Wingdings" w:hAnsi="Wingdings" w:hint="default"/>
       </w:rPr>
     </w:lvl>
   </w:abstractNum>
@@ -3544,7 +3377,7 @@
         <w:ind w:left="1635" w:hanging="360"/>
       </w:pPr>
       <w:rPr>
-        <w:rFonts w:hint="default" w:ascii="TH SarabunIT๙" w:hAnsi="TH SarabunIT๙" w:cs="TH SarabunIT๙"/>
+        <w:rFonts w:ascii="TH SarabunIT๙" w:hAnsi="TH SarabunIT๙" w:cs="TH SarabunIT๙" w:hint="default"/>
         <w:b w:val="0"/>
         <w:bCs w:val="0"/>
       </w:rPr>
@@ -3649,20 +3482,12 @@
 </w:numbering>
 </file>
 
-<file path=word/people.xml><?xml version="1.0" encoding="utf-8"?>
-<w15:people xmlns:wpc="http://schemas.microsoft.com/office/word/2010/wordprocessingCanvas" xmlns:cx="http://schemas.microsoft.com/office/drawing/2014/chartex" xmlns:cx1="http://schemas.microsoft.com/office/drawing/2015/9/8/chartex" xmlns:cx2="http://schemas.microsoft.com/office/drawing/2015/10/21/chartex" xmlns:cx3="http://schemas.microsoft.com/office/drawing/2016/5/9/chartex" xmlns:cx4="http://schemas.microsoft.com/office/drawing/2016/5/10/chartex" xmlns:cx5="http://schemas.microsoft.com/office/drawing/2016/5/11/chartex" xmlns:cx6="http://schemas.microsoft.com/office/drawing/2016/5/12/chartex" xmlns:cx7="http://schemas.microsoft.com/office/drawing/2016/5/13/chartex" xmlns:cx8="http://schemas.microsoft.com/office/drawing/2016/5/14/chartex" xmlns:mc="http://schemas.openxmlformats.org/markup-compatibility/2006" xmlns:aink="http://schemas.microsoft.com/office/drawing/2016/ink" xmlns:am3d="http://schemas.microsoft.com/office/drawing/2017/model3d" xmlns:o="urn:schemas-microsoft-com:office:office" xmlns:oel="http://schemas.microsoft.com/office/2019/extlst" xmlns:r="http://schemas.openxmlformats.org/officeDocument/2006/relationships" xmlns:m="http://schemas.openxmlformats.org/officeDocument/2006/math" xmlns:v="urn:schemas-microsoft-com:vml" xmlns:wp14="http://schemas.microsoft.com/office/word/2010/wordprocessingDrawing" xmlns:wp="http://schemas.openxmlformats.org/drawingml/2006/wordprocessingDrawing" xmlns:w10="urn:schemas-microsoft-com:office:word" xmlns:w="http://schemas.openxmlformats.org/wordprocessingml/2006/main" xmlns:w14="http://schemas.microsoft.com/office/word/2010/wordml" xmlns:w15="http://schemas.microsoft.com/office/word/2012/wordml" xmlns:w16cex="http://schemas.microsoft.com/office/word/2018/wordml/cex" xmlns:w16cid="http://schemas.microsoft.com/office/word/2016/wordml/cid" xmlns:w16="http://schemas.microsoft.com/office/word/2018/wordml" xmlns:w16du="http://schemas.microsoft.com/office/word/2023/wordml/word16du" xmlns:w16sdtdh="http://schemas.microsoft.com/office/word/2020/wordml/sdtdatahash" xmlns:w16sdtfl="http://schemas.microsoft.com/office/word/2024/wordml/sdtformatlock" xmlns:w16se="http://schemas.microsoft.com/office/word/2015/wordml/symex" xmlns:wpg="http://schemas.microsoft.com/office/word/2010/wordprocessingGroup" xmlns:wpi="http://schemas.microsoft.com/office/word/2010/wordprocessingInk" xmlns:wne="http://schemas.microsoft.com/office/word/2006/wordml" xmlns:wps="http://schemas.microsoft.com/office/word/2010/wordprocessingShape" mc:Ignorable="w14 w15 w16se w16cid w16 w16cex w16sdtdh w16sdtfl w16du wp14">
-  <w15:person w15:author="Nattapon Wangkahard">
-    <w15:presenceInfo w15:providerId="AD" w15:userId="S::Nattapon.w@cdssolution.com::88e70b6f-2313-49c8-8913-b4688251800a"/>
-  </w15:person>
-</w15:people>
-</file>
-
 <file path=word/styles.xml><?xml version="1.0" encoding="utf-8"?>
-<w:styles xmlns:wp14="http://schemas.microsoft.com/office/word/2010/wordprocessingDrawing" xmlns:mc="http://schemas.openxmlformats.org/markup-compatibility/2006" xmlns:r="http://schemas.openxmlformats.org/officeDocument/2006/relationships" xmlns:w="http://schemas.openxmlformats.org/wordprocessingml/2006/main" xmlns:w14="http://schemas.microsoft.com/office/word/2010/wordml" xmlns:w15="http://schemas.microsoft.com/office/word/2012/wordml" xmlns:w16cex="http://schemas.microsoft.com/office/word/2018/wordml/cex" xmlns:w16cid="http://schemas.microsoft.com/office/word/2016/wordml/cid" xmlns:w16="http://schemas.microsoft.com/office/word/2018/wordml" xmlns:w16du="http://schemas.microsoft.com/office/word/2023/wordml/word16du" xmlns:w16sdtdh="http://schemas.microsoft.com/office/word/2020/wordml/sdtdatahash" xmlns:w16sdtfl="http://schemas.microsoft.com/office/word/2024/wordml/sdtformatlock" xmlns:w16se="http://schemas.microsoft.com/office/word/2015/wordml/symex" mc:Ignorable="w14 w15 w16se w16cid w16 w16cex w16sdtdh w16sdtfl w16du wp14">
+<w:styles xmlns:mc="http://schemas.openxmlformats.org/markup-compatibility/2006" xmlns:r="http://schemas.openxmlformats.org/officeDocument/2006/relationships" xmlns:w="http://schemas.openxmlformats.org/wordprocessingml/2006/main" xmlns:w14="http://schemas.microsoft.com/office/word/2010/wordml" xmlns:w15="http://schemas.microsoft.com/office/word/2012/wordml" xmlns:w16cex="http://schemas.microsoft.com/office/word/2018/wordml/cex" xmlns:w16cid="http://schemas.microsoft.com/office/word/2016/wordml/cid" xmlns:w16="http://schemas.microsoft.com/office/word/2018/wordml" xmlns:w16du="http://schemas.microsoft.com/office/word/2023/wordml/word16du" xmlns:w16sdtdh="http://schemas.microsoft.com/office/word/2020/wordml/sdtdatahash" xmlns:w16sdtfl="http://schemas.microsoft.com/office/word/2024/wordml/sdtformatlock" xmlns:w16se="http://schemas.microsoft.com/office/word/2015/wordml/symex" mc:Ignorable="w14 w15 w16se w16cid w16 w16cex w16sdtdh w16sdtfl w16du">
   <w:docDefaults>
     <w:rPrDefault>
       <w:rPr>
-        <w:rFonts w:asciiTheme="minorHAnsi" w:hAnsiTheme="minorHAnsi" w:eastAsiaTheme="minorHAnsi" w:cstheme="minorBidi"/>
+        <w:rFonts w:asciiTheme="minorHAnsi" w:eastAsiaTheme="minorHAnsi" w:hAnsiTheme="minorHAnsi" w:cstheme="minorBidi"/>
         <w:sz w:val="22"/>
         <w:szCs w:val="22"/>
         <w:lang w:val="ru-RU" w:eastAsia="en-US" w:bidi="ar-SA"/>
@@ -3677,14 +3502,14 @@
   <w:latentStyles w:defLockedState="0" w:defUIPriority="99" w:defSemiHidden="0" w:defUnhideWhenUsed="0" w:defQFormat="0" w:count="376">
     <w:lsdException w:name="Normal" w:uiPriority="0" w:qFormat="1"/>
     <w:lsdException w:name="heading 1" w:uiPriority="9" w:qFormat="1"/>
-    <w:lsdException w:name="heading 2" w:uiPriority="9" w:semiHidden="1" w:unhideWhenUsed="1" w:qFormat="1"/>
-    <w:lsdException w:name="heading 3" w:uiPriority="9" w:semiHidden="1" w:unhideWhenUsed="1" w:qFormat="1"/>
-    <w:lsdException w:name="heading 4" w:uiPriority="9" w:semiHidden="1" w:unhideWhenUsed="1" w:qFormat="1"/>
-    <w:lsdException w:name="heading 5" w:uiPriority="9" w:semiHidden="1" w:unhideWhenUsed="1" w:qFormat="1"/>
-    <w:lsdException w:name="heading 6" w:uiPriority="9" w:semiHidden="1" w:unhideWhenUsed="1" w:qFormat="1"/>
-    <w:lsdException w:name="heading 7" w:uiPriority="9" w:semiHidden="1" w:unhideWhenUsed="1" w:qFormat="1"/>
-    <w:lsdException w:name="heading 8" w:uiPriority="9" w:semiHidden="1" w:unhideWhenUsed="1" w:qFormat="1"/>
-    <w:lsdException w:name="heading 9" w:uiPriority="9" w:semiHidden="1" w:unhideWhenUsed="1" w:qFormat="1"/>
+    <w:lsdException w:name="heading 2" w:semiHidden="1" w:uiPriority="9" w:unhideWhenUsed="1" w:qFormat="1"/>
+    <w:lsdException w:name="heading 3" w:semiHidden="1" w:uiPriority="9" w:unhideWhenUsed="1" w:qFormat="1"/>
+    <w:lsdException w:name="heading 4" w:semiHidden="1" w:uiPriority="9" w:unhideWhenUsed="1" w:qFormat="1"/>
+    <w:lsdException w:name="heading 5" w:semiHidden="1" w:uiPriority="9" w:unhideWhenUsed="1" w:qFormat="1"/>
+    <w:lsdException w:name="heading 6" w:semiHidden="1" w:uiPriority="9" w:unhideWhenUsed="1" w:qFormat="1"/>
+    <w:lsdException w:name="heading 7" w:semiHidden="1" w:uiPriority="9" w:unhideWhenUsed="1" w:qFormat="1"/>
+    <w:lsdException w:name="heading 8" w:semiHidden="1" w:uiPriority="9" w:unhideWhenUsed="1" w:qFormat="1"/>
+    <w:lsdException w:name="heading 9" w:semiHidden="1" w:uiPriority="9" w:unhideWhenUsed="1" w:qFormat="1"/>
     <w:lsdException w:name="index 1" w:semiHidden="1" w:unhideWhenUsed="1"/>
     <w:lsdException w:name="index 2" w:semiHidden="1" w:unhideWhenUsed="1"/>
     <w:lsdException w:name="index 3" w:semiHidden="1" w:unhideWhenUsed="1"/>
@@ -3694,22 +3519,22 @@
     <w:lsdException w:name="index 7" w:semiHidden="1" w:unhideWhenUsed="1"/>
     <w:lsdException w:name="index 8" w:semiHidden="1" w:unhideWhenUsed="1"/>
     <w:lsdException w:name="index 9" w:semiHidden="1" w:unhideWhenUsed="1"/>
-    <w:lsdException w:name="toc 1" w:uiPriority="39" w:semiHidden="1" w:unhideWhenUsed="1"/>
-    <w:lsdException w:name="toc 2" w:uiPriority="39" w:semiHidden="1" w:unhideWhenUsed="1"/>
-    <w:lsdException w:name="toc 3" w:uiPriority="39" w:semiHidden="1" w:unhideWhenUsed="1"/>
-    <w:lsdException w:name="toc 4" w:uiPriority="39" w:semiHidden="1" w:unhideWhenUsed="1"/>
-    <w:lsdException w:name="toc 5" w:uiPriority="39" w:semiHidden="1" w:unhideWhenUsed="1"/>
-    <w:lsdException w:name="toc 6" w:uiPriority="39" w:semiHidden="1" w:unhideWhenUsed="1"/>
-    <w:lsdException w:name="toc 7" w:uiPriority="39" w:semiHidden="1" w:unhideWhenUsed="1"/>
-    <w:lsdException w:name="toc 8" w:uiPriority="39" w:semiHidden="1" w:unhideWhenUsed="1"/>
-    <w:lsdException w:name="toc 9" w:uiPriority="39" w:semiHidden="1" w:unhideWhenUsed="1"/>
+    <w:lsdException w:name="toc 1" w:semiHidden="1" w:uiPriority="39" w:unhideWhenUsed="1"/>
+    <w:lsdException w:name="toc 2" w:semiHidden="1" w:uiPriority="39" w:unhideWhenUsed="1"/>
+    <w:lsdException w:name="toc 3" w:semiHidden="1" w:uiPriority="39" w:unhideWhenUsed="1"/>
+    <w:lsdException w:name="toc 4" w:semiHidden="1" w:uiPriority="39" w:unhideWhenUsed="1"/>
+    <w:lsdException w:name="toc 5" w:semiHidden="1" w:uiPriority="39" w:unhideWhenUsed="1"/>
+    <w:lsdException w:name="toc 6" w:semiHidden="1" w:uiPriority="39" w:unhideWhenUsed="1"/>
+    <w:lsdException w:name="toc 7" w:semiHidden="1" w:uiPriority="39" w:unhideWhenUsed="1"/>
+    <w:lsdException w:name="toc 8" w:semiHidden="1" w:uiPriority="39" w:unhideWhenUsed="1"/>
+    <w:lsdException w:name="toc 9" w:semiHidden="1" w:uiPriority="39" w:unhideWhenUsed="1"/>
     <w:lsdException w:name="Normal Indent" w:semiHidden="1" w:unhideWhenUsed="1"/>
     <w:lsdException w:name="footnote text" w:semiHidden="1" w:unhideWhenUsed="1"/>
     <w:lsdException w:name="annotation text" w:semiHidden="1" w:unhideWhenUsed="1"/>
     <w:lsdException w:name="header" w:semiHidden="1" w:unhideWhenUsed="1"/>
     <w:lsdException w:name="footer" w:semiHidden="1" w:unhideWhenUsed="1"/>
     <w:lsdException w:name="index heading" w:semiHidden="1" w:unhideWhenUsed="1"/>
-    <w:lsdException w:name="caption" w:uiPriority="35" w:semiHidden="1" w:unhideWhenUsed="1" w:qFormat="1"/>
+    <w:lsdException w:name="caption" w:semiHidden="1" w:uiPriority="35" w:unhideWhenUsed="1" w:qFormat="1"/>
     <w:lsdException w:name="table of figures" w:semiHidden="1" w:unhideWhenUsed="1"/>
     <w:lsdException w:name="envelope address" w:semiHidden="1" w:unhideWhenUsed="1"/>
     <w:lsdException w:name="envelope return" w:semiHidden="1" w:unhideWhenUsed="1"/>
@@ -3740,7 +3565,7 @@
     <w:lsdException w:name="Title" w:uiPriority="10" w:qFormat="1"/>
     <w:lsdException w:name="Closing" w:semiHidden="1" w:unhideWhenUsed="1"/>
     <w:lsdException w:name="Signature" w:semiHidden="1" w:unhideWhenUsed="1"/>
-    <w:lsdException w:name="Default Paragraph Font" w:uiPriority="1" w:semiHidden="1" w:unhideWhenUsed="1"/>
+    <w:lsdException w:name="Default Paragraph Font" w:semiHidden="1" w:uiPriority="1" w:unhideWhenUsed="1"/>
     <w:lsdException w:name="Body Text" w:semiHidden="1" w:unhideWhenUsed="1"/>
     <w:lsdException w:name="Body Text Indent" w:semiHidden="1" w:unhideWhenUsed="1"/>
     <w:lsdException w:name="List Continue" w:semiHidden="1" w:unhideWhenUsed="1"/>
@@ -3940,8 +3765,8 @@
     <w:lsdException w:name="Subtle Reference" w:uiPriority="31" w:qFormat="1"/>
     <w:lsdException w:name="Intense Reference" w:uiPriority="32" w:qFormat="1"/>
     <w:lsdException w:name="Book Title" w:uiPriority="33" w:qFormat="1"/>
-    <w:lsdException w:name="Bibliography" w:uiPriority="37" w:semiHidden="1" w:unhideWhenUsed="1"/>
-    <w:lsdException w:name="TOC Heading" w:uiPriority="39" w:semiHidden="1" w:unhideWhenUsed="1" w:qFormat="1"/>
+    <w:lsdException w:name="Bibliography" w:semiHidden="1" w:uiPriority="37" w:unhideWhenUsed="1"/>
+    <w:lsdException w:name="TOC Heading" w:semiHidden="1" w:uiPriority="39" w:unhideWhenUsed="1" w:qFormat="1"/>
     <w:lsdException w:name="Plain Table 1" w:uiPriority="41"/>
     <w:lsdException w:name="Plain Table 2" w:uiPriority="42"/>
     <w:lsdException w:name="Plain Table 3" w:uiPriority="43"/>
@@ -4052,7 +3877,7 @@
     <w:lsdException w:name="Unresolved Mention" w:semiHidden="1" w:unhideWhenUsed="1"/>
     <w:lsdException w:name="Smart Link" w:semiHidden="1" w:unhideWhenUsed="1"/>
   </w:latentStyles>
-  <w:style w:type="paragraph" w:styleId="Normal" w:default="1">
+  <w:style w:type="paragraph" w:default="1" w:styleId="Normal">
     <w:name w:val="Normal"/>
     <w:qFormat/>
     <w:rsid w:val="00416BFF"/>
@@ -4065,13 +3890,13 @@
       <w:sz w:val="20"/>
     </w:rPr>
   </w:style>
-  <w:style w:type="character" w:styleId="DefaultParagraphFont" w:default="1">
+  <w:style w:type="character" w:default="1" w:styleId="DefaultParagraphFont">
     <w:name w:val="Default Paragraph Font"/>
     <w:uiPriority w:val="1"/>
     <w:semiHidden/>
     <w:unhideWhenUsed/>
   </w:style>
-  <w:style w:type="table" w:styleId="TableNormal" w:default="1">
+  <w:style w:type="table" w:default="1" w:styleId="TableNormal">
     <w:name w:val="Normal Table"/>
     <w:uiPriority w:val="99"/>
     <w:semiHidden/>
@@ -4086,7 +3911,7 @@
       </w:tblCellMar>
     </w:tblPr>
   </w:style>
-  <w:style w:type="numbering" w:styleId="NoList" w:default="1">
+  <w:style w:type="numbering" w:default="1" w:styleId="NoList">
     <w:name w:val="No List"/>
     <w:uiPriority w:val="99"/>
     <w:semiHidden/>
@@ -4106,7 +3931,7 @@
       <w:szCs w:val="16"/>
     </w:rPr>
   </w:style>
-  <w:style w:type="character" w:styleId="BalloonTextChar" w:customStyle="1">
+  <w:style w:type="character" w:customStyle="1" w:styleId="BalloonTextChar">
     <w:name w:val="Balloon Text Char"/>
     <w:basedOn w:val="DefaultParagraphFont"/>
     <w:link w:val="BalloonText"/>
@@ -4144,7 +3969,7 @@
       </w:tabs>
     </w:pPr>
   </w:style>
-  <w:style w:type="character" w:styleId="HeaderChar" w:customStyle="1">
+  <w:style w:type="character" w:customStyle="1" w:styleId="HeaderChar">
     <w:name w:val="Header Char"/>
     <w:basedOn w:val="DefaultParagraphFont"/>
     <w:link w:val="Header"/>
@@ -4169,7 +3994,7 @@
       </w:tabs>
     </w:pPr>
   </w:style>
-  <w:style w:type="character" w:styleId="FooterChar" w:customStyle="1">
+  <w:style w:type="character" w:customStyle="1" w:styleId="FooterChar">
     <w:name w:val="Footer Char"/>
     <w:basedOn w:val="DefaultParagraphFont"/>
     <w:link w:val="Footer"/>
@@ -4190,12 +4015,12 @@
     </w:pPr>
     <w:tblPr>
       <w:tblBorders>
-        <w:top w:val="single" w:color="auto" w:sz="4" w:space="0"/>
-        <w:left w:val="single" w:color="auto" w:sz="4" w:space="0"/>
-        <w:bottom w:val="single" w:color="auto" w:sz="4" w:space="0"/>
-        <w:right w:val="single" w:color="auto" w:sz="4" w:space="0"/>
-        <w:insideH w:val="single" w:color="auto" w:sz="4" w:space="0"/>
-        <w:insideV w:val="single" w:color="auto" w:sz="4" w:space="0"/>
+        <w:top w:val="single" w:sz="4" w:space="0" w:color="auto"/>
+        <w:left w:val="single" w:sz="4" w:space="0" w:color="auto"/>
+        <w:bottom w:val="single" w:sz="4" w:space="0" w:color="auto"/>
+        <w:right w:val="single" w:sz="4" w:space="0" w:color="auto"/>
+        <w:insideH w:val="single" w:sz="4" w:space="0" w:color="auto"/>
+        <w:insideV w:val="single" w:sz="4" w:space="0" w:color="auto"/>
       </w:tblBorders>
     </w:tblPr>
   </w:style>
@@ -4223,7 +4048,7 @@
       <w:szCs w:val="20"/>
     </w:rPr>
   </w:style>
-  <w:style w:type="character" w:styleId="CommentTextChar" w:customStyle="1">
+  <w:style w:type="character" w:customStyle="1" w:styleId="CommentTextChar">
     <w:name w:val="Comment Text Char"/>
     <w:basedOn w:val="DefaultParagraphFont"/>
     <w:link w:val="CommentText"/>
@@ -4250,7 +4075,7 @@
       <w:bCs/>
     </w:rPr>
   </w:style>
-  <w:style w:type="character" w:styleId="CommentSubjectChar" w:customStyle="1">
+  <w:style w:type="character" w:customStyle="1" w:styleId="CommentSubjectChar">
     <w:name w:val="Comment Subject Char"/>
     <w:basedOn w:val="CommentTextChar"/>
     <w:link w:val="CommentSubject"/>
@@ -4554,10 +4379,26 @@
 </file>
 
 <file path=customXml/item1.xml><?xml version="1.0" encoding="utf-8"?>
-<b:Sources xmlns:b="http://schemas.openxmlformats.org/officeDocument/2006/bibliography" xmlns="http://schemas.openxmlformats.org/officeDocument/2006/bibliography" SelectedStyle="\APA.XSL" StyleName="APA"/>
+<p:properties xmlns:p="http://schemas.microsoft.com/office/2006/metadata/properties" xmlns:xsi="http://www.w3.org/2001/XMLSchema-instance" xmlns:pc="http://schemas.microsoft.com/office/infopath/2007/PartnerControls">
+  <documentManagement>
+    <TaxCatchAll xmlns="355cb253-f107-4e7e-81be-4174c03877e3" xsi:nil="true"/>
+    <lcf76f155ced4ddcb4097134ff3c332f xmlns="414e5bca-a02e-4703-a2f6-b804edbbbde5">
+      <Terms xmlns="http://schemas.microsoft.com/office/infopath/2007/PartnerControls"/>
+    </lcf76f155ced4ddcb4097134ff3c332f>
+  </documentManagement>
+</p:properties>
 </file>
 
 <file path=customXml/item2.xml><?xml version="1.0" encoding="utf-8"?>
+<?mso-contentType ?>
+<FormTemplates xmlns="http://schemas.microsoft.com/sharepoint/v3/contenttype/forms">
+  <Display>DocumentLibraryForm</Display>
+  <Edit>DocumentLibraryForm</Edit>
+  <New>DocumentLibraryForm</New>
+</FormTemplates>
+</file>
+
+<file path=customXml/item3.xml><?xml version="1.0" encoding="utf-8"?>
 <ct:contentTypeSchema xmlns:ct="http://schemas.microsoft.com/office/2006/metadata/contentType" xmlns:ma="http://schemas.microsoft.com/office/2006/metadata/properties/metaAttributes" ct:_="" ma:_="" ma:contentTypeName="Document" ma:contentTypeID="0x01010075D42EA7BB2BBF49AA0FEFFF9433D259" ma:contentTypeVersion="12" ma:contentTypeDescription="Create a new document." ma:contentTypeScope="" ma:versionID="f7dcc06dcad0b7a77b9bbeb8473c9ae5">
   <xsd:schema xmlns:xsd="http://www.w3.org/2001/XMLSchema" xmlns:xs="http://www.w3.org/2001/XMLSchema" xmlns:p="http://schemas.microsoft.com/office/2006/metadata/properties" xmlns:ns2="414e5bca-a02e-4703-a2f6-b804edbbbde5" xmlns:ns3="355cb253-f107-4e7e-81be-4174c03877e3" targetNamespace="http://schemas.microsoft.com/office/2006/metadata/properties" ma:root="true" ma:fieldsID="1a73eeb52f015c338e958f59c71f4d4d" ns2:_="" ns3:_="">
     <xsd:import namespace="414e5bca-a02e-4703-a2f6-b804edbbbde5"/>
@@ -4758,47 +4599,11 @@
 </ct:contentTypeSchema>
 </file>
 
-<file path=customXml/item3.xml><?xml version="1.0" encoding="utf-8"?>
-<?mso-contentType ?>
-<FormTemplates xmlns="http://schemas.microsoft.com/sharepoint/v3/contenttype/forms">
-  <Display>DocumentLibraryForm</Display>
-  <Edit>DocumentLibraryForm</Edit>
-  <New>DocumentLibraryForm</New>
-</FormTemplates>
-</file>
-
 <file path=customXml/item4.xml><?xml version="1.0" encoding="utf-8"?>
-<p:properties xmlns:p="http://schemas.microsoft.com/office/2006/metadata/properties" xmlns:xsi="http://www.w3.org/2001/XMLSchema-instance" xmlns:pc="http://schemas.microsoft.com/office/infopath/2007/PartnerControls">
-  <documentManagement>
-    <TaxCatchAll xmlns="355cb253-f107-4e7e-81be-4174c03877e3" xsi:nil="true"/>
-    <lcf76f155ced4ddcb4097134ff3c332f xmlns="414e5bca-a02e-4703-a2f6-b804edbbbde5">
-      <Terms xmlns="http://schemas.microsoft.com/office/infopath/2007/PartnerControls"/>
-    </lcf76f155ced4ddcb4097134ff3c332f>
-  </documentManagement>
-</p:properties>
+<b:Sources xmlns:b="http://schemas.openxmlformats.org/officeDocument/2006/bibliography" xmlns="http://schemas.openxmlformats.org/officeDocument/2006/bibliography" SelectedStyle="\APA.XSL" StyleName="APA"/>
 </file>
 
 <file path=customXml/itemProps1.xml><?xml version="1.0" encoding="utf-8"?>
-<ds:datastoreItem xmlns:ds="http://schemas.openxmlformats.org/officeDocument/2006/customXml" ds:itemID="{4363251D-42BF-4897-9DB3-1BC25A7D3DD1}">
-  <ds:schemaRefs>
-    <ds:schemaRef ds:uri="http://schemas.openxmlformats.org/officeDocument/2006/bibliography"/>
-  </ds:schemaRefs>
-</ds:datastoreItem>
-</file>
-
-<file path=customXml/itemProps2.xml><?xml version="1.0" encoding="utf-8"?>
-<ds:datastoreItem xmlns:ds="http://schemas.openxmlformats.org/officeDocument/2006/customXml" ds:itemID="{59438A63-6B4B-47AB-9A8A-61B03374586E}"/>
-</file>
-
-<file path=customXml/itemProps3.xml><?xml version="1.0" encoding="utf-8"?>
-<ds:datastoreItem xmlns:ds="http://schemas.openxmlformats.org/officeDocument/2006/customXml" ds:itemID="{3BB5F095-4D2F-4E54-9ECF-D1781CC32A1F}">
-  <ds:schemaRefs>
-    <ds:schemaRef ds:uri="http://schemas.microsoft.com/sharepoint/v3/contenttype/forms"/>
-  </ds:schemaRefs>
-</ds:datastoreItem>
-</file>
-
-<file path=customXml/itemProps4.xml><?xml version="1.0" encoding="utf-8"?>
 <ds:datastoreItem xmlns:ds="http://schemas.openxmlformats.org/officeDocument/2006/customXml" ds:itemID="{769F64E1-F0DE-47A4-A3D7-802233280C84}">
   <ds:schemaRefs>
     <ds:schemaRef ds:uri="http://schemas.microsoft.com/office/2006/metadata/properties"/>
@@ -4807,4 +4612,39 @@
     <ds:schemaRef ds:uri="414e5bca-a02e-4703-a2f6-b804edbbbde5"/>
   </ds:schemaRefs>
 </ds:datastoreItem>
+</file>
+
+<file path=customXml/itemProps2.xml><?xml version="1.0" encoding="utf-8"?>
+<ds:datastoreItem xmlns:ds="http://schemas.openxmlformats.org/officeDocument/2006/customXml" ds:itemID="{3BB5F095-4D2F-4E54-9ECF-D1781CC32A1F}">
+  <ds:schemaRefs>
+    <ds:schemaRef ds:uri="http://schemas.microsoft.com/sharepoint/v3/contenttype/forms"/>
+  </ds:schemaRefs>
+</ds:datastoreItem>
+</file>
+
+<file path=customXml/itemProps3.xml><?xml version="1.0" encoding="utf-8"?>
+<ds:datastoreItem xmlns:ds="http://schemas.openxmlformats.org/officeDocument/2006/customXml" ds:itemID="{59438A63-6B4B-47AB-9A8A-61B03374586E}">
+  <ds:schemaRefs>
+    <ds:schemaRef ds:uri="http://schemas.microsoft.com/office/2006/metadata/contentType"/>
+    <ds:schemaRef ds:uri="http://schemas.microsoft.com/office/2006/metadata/properties/metaAttributes"/>
+    <ds:schemaRef ds:uri="http://www.w3.org/2001/XMLSchema"/>
+    <ds:schemaRef ds:uri="http://schemas.microsoft.com/office/2006/metadata/properties"/>
+    <ds:schemaRef ds:uri="414e5bca-a02e-4703-a2f6-b804edbbbde5"/>
+    <ds:schemaRef ds:uri="355cb253-f107-4e7e-81be-4174c03877e3"/>
+    <ds:schemaRef ds:uri="http://schemas.microsoft.com/office/2006/documentManagement/types"/>
+    <ds:schemaRef ds:uri="http://schemas.microsoft.com/office/infopath/2007/PartnerControls"/>
+    <ds:schemaRef ds:uri="http://schemas.openxmlformats.org/package/2006/metadata/core-properties"/>
+    <ds:schemaRef ds:uri="http://purl.org/dc/elements/1.1/"/>
+    <ds:schemaRef ds:uri="http://purl.org/dc/terms/"/>
+    <ds:schemaRef ds:uri="http://schemas.microsoft.com/internal/obd"/>
+  </ds:schemaRefs>
+</ds:datastoreItem>
+</file>
+
+<file path=customXml/itemProps4.xml><?xml version="1.0" encoding="utf-8"?>
+<ds:datastoreItem xmlns:ds="http://schemas.openxmlformats.org/officeDocument/2006/customXml" ds:itemID="{4363251D-42BF-4897-9DB3-1BC25A7D3DD1}">
+  <ds:schemaRefs>
+    <ds:schemaRef ds:uri="http://schemas.openxmlformats.org/officeDocument/2006/bibliography"/>
+  </ds:schemaRefs>
+</ds:datastoreItem>
 </file>
</xml_diff>